<commit_message>
Revised to match the new instructions
</commit_message>
<xml_diff>
--- a/Labs/Lab04/CS133JS_Lab04_CodeReview.docx
+++ b/Labs/Lab04/CS133JS_Lab04_CodeReview.docx
@@ -515,7 +515,7 @@
           <w:tcPr>
             <w:tcW w:w="7711" w:type="dxa"/>
             <w:tcBorders>
-              <w:top w:val="nil"/>
+              <w:top w:val="single" w:sz="4" w:space="0" w:color="000001"/>
               <w:left w:val="single" w:sz="4" w:space="0" w:color="000001"/>
               <w:bottom w:val="single" w:sz="4" w:space="0" w:color="000001"/>
               <w:right w:val="nil"/>
@@ -528,24 +528,16 @@
           <w:p>
             <w:pPr>
               <w:tabs>
-                <w:tab w:val="left" w:pos="0"/>
+                <w:tab w:val="left" w:pos="-90"/>
               </w:tabs>
               <w:suppressAutoHyphens w:val="0"/>
               <w:spacing w:after="0" w:line="240" w:lineRule="auto"/>
             </w:pPr>
             <w:r>
-              <w:t>Are both the I/O function and the function with the loop</w:t>
-            </w:r>
-            <w:r>
-              <w:t xml:space="preserve"> n in a separate .</w:t>
-            </w:r>
-            <w:proofErr w:type="spellStart"/>
-            <w:r>
-              <w:t>js</w:t>
-            </w:r>
-            <w:proofErr w:type="spellEnd"/>
-            <w:r>
-              <w:t xml:space="preserve"> file?</w:t>
+              <w:rPr>
+                <w:bCs/>
+              </w:rPr>
+              <w:t>Is all I/O done in the HTML file?</w:t>
             </w:r>
           </w:p>
         </w:tc>
@@ -553,7 +545,7 @@
           <w:tcPr>
             <w:tcW w:w="717" w:type="dxa"/>
             <w:tcBorders>
-              <w:top w:val="nil"/>
+              <w:top w:val="single" w:sz="4" w:space="0" w:color="000001"/>
               <w:left w:val="single" w:sz="4" w:space="0" w:color="000001"/>
               <w:bottom w:val="single" w:sz="4" w:space="0" w:color="000001"/>
               <w:right w:val="single" w:sz="4" w:space="0" w:color="000001"/>
@@ -574,7 +566,7 @@
           <w:tcPr>
             <w:tcW w:w="824" w:type="dxa"/>
             <w:tcBorders>
-              <w:top w:val="nil"/>
+              <w:top w:val="single" w:sz="4" w:space="0" w:color="000001"/>
               <w:left w:val="single" w:sz="4" w:space="0" w:color="000001"/>
               <w:bottom w:val="single" w:sz="4" w:space="0" w:color="000001"/>
               <w:right w:val="single" w:sz="4" w:space="0" w:color="000001"/>
@@ -621,9 +613,40 @@
             </w:pPr>
             <w:r>
               <w:rPr>
+                <w:bCs/>
                 <w:i/>
               </w:rPr>
-              <w:t>In the HTML page:</w:t>
+              <w:t>In the function</w:t>
+            </w:r>
+            <w:r>
+              <w:rPr>
+                <w:bCs/>
+                <w:i/>
+              </w:rPr>
+              <w:t xml:space="preserve"> in the .</w:t>
+            </w:r>
+            <w:proofErr w:type="spellStart"/>
+            <w:r>
+              <w:rPr>
+                <w:bCs/>
+                <w:i/>
+              </w:rPr>
+              <w:t>js</w:t>
+            </w:r>
+            <w:proofErr w:type="spellEnd"/>
+            <w:r>
+              <w:rPr>
+                <w:bCs/>
+                <w:i/>
+              </w:rPr>
+              <w:t xml:space="preserve"> file</w:t>
+            </w:r>
+            <w:r>
+              <w:rPr>
+                <w:bCs/>
+                <w:i/>
+              </w:rPr>
+              <w:t>:</w:t>
             </w:r>
           </w:p>
         </w:tc>
@@ -653,12 +676,24 @@
               </w:tabs>
               <w:suppressAutoHyphens w:val="0"/>
               <w:spacing w:after="0" w:line="240" w:lineRule="auto"/>
+              <w:rPr>
+                <w:bCs/>
+              </w:rPr>
             </w:pPr>
             <w:r>
               <w:t xml:space="preserve">   </w:t>
             </w:r>
             <w:r>
-              <w:t>Is the onload attribute of the body element used to call the I/O function?</w:t>
+              <w:t xml:space="preserve">Are all variables declared using </w:t>
+            </w:r>
+            <w:r>
+              <w:rPr>
+                <w:rFonts w:ascii="Courier" w:hAnsi="Courier"/>
+              </w:rPr>
+              <w:t>let</w:t>
+            </w:r>
+            <w:r>
+              <w:t>?</w:t>
             </w:r>
           </w:p>
         </w:tc>
@@ -732,7 +767,25 @@
               <w:spacing w:after="0" w:line="240" w:lineRule="auto"/>
             </w:pPr>
             <w:r>
-              <w:t xml:space="preserve">   Is the body of the page free of script elements?</w:t>
+              <w:t xml:space="preserve">   </w:t>
+            </w:r>
+            <w:r>
+              <w:t>Is an appropriate</w:t>
+            </w:r>
+            <w:r>
+              <w:t xml:space="preserve"> type of</w:t>
+            </w:r>
+            <w:r>
+              <w:t xml:space="preserve"> loop</w:t>
+            </w:r>
+            <w:r>
+              <w:t xml:space="preserve"> used</w:t>
+            </w:r>
+            <w:r>
+              <w:t xml:space="preserve"> (for loop)</w:t>
+            </w:r>
+            <w:r>
+              <w:t xml:space="preserve">? </w:t>
             </w:r>
           </w:p>
         </w:tc>
@@ -785,45 +838,104 @@
         </w:trPr>
         <w:tc>
           <w:tcPr>
-            <w:tcW w:w="9252" w:type="dxa"/>
-            <w:gridSpan w:val="3"/>
-            <w:tcBorders>
-              <w:top w:val="nil"/>
-              <w:left w:val="single" w:sz="4" w:space="0" w:color="000001"/>
-              <w:bottom w:val="single" w:sz="4" w:space="0" w:color="000001"/>
-              <w:right w:val="single" w:sz="4" w:space="0" w:color="000001"/>
-            </w:tcBorders>
-            <w:shd w:val="clear" w:color="auto" w:fill="FFFFFF"/>
-            <w:tcMar>
-              <w:left w:w="98" w:type="dxa"/>
-            </w:tcMar>
-          </w:tcPr>
-          <w:p>
-            <w:pPr>
-              <w:widowControl w:val="0"/>
-              <w:spacing w:after="0" w:line="240" w:lineRule="auto"/>
-              <w:rPr>
-                <w:i/>
-              </w:rPr>
-            </w:pPr>
-            <w:r>
-              <w:rPr>
-                <w:i/>
-              </w:rPr>
-              <w:t xml:space="preserve">In the </w:t>
-            </w:r>
-            <w:r>
-              <w:rPr>
-                <w:i/>
-              </w:rPr>
-              <w:t>I/O function</w:t>
-            </w:r>
-            <w:r>
-              <w:rPr>
-                <w:i/>
-              </w:rPr>
-              <w:t>:</w:t>
-            </w:r>
+            <w:tcW w:w="7711" w:type="dxa"/>
+            <w:tcBorders>
+              <w:top w:val="nil"/>
+              <w:left w:val="single" w:sz="4" w:space="0" w:color="000001"/>
+              <w:bottom w:val="single" w:sz="4" w:space="0" w:color="000001"/>
+              <w:right w:val="nil"/>
+            </w:tcBorders>
+            <w:shd w:val="clear" w:color="auto" w:fill="FFFFFF"/>
+            <w:tcMar>
+              <w:left w:w="98" w:type="dxa"/>
+            </w:tcMar>
+          </w:tcPr>
+          <w:p>
+            <w:pPr>
+              <w:tabs>
+                <w:tab w:val="left" w:pos="0"/>
+              </w:tabs>
+              <w:suppressAutoHyphens w:val="0"/>
+              <w:spacing w:after="0" w:line="240" w:lineRule="auto"/>
+            </w:pPr>
+            <w:r>
+              <w:t xml:space="preserve">   Is the loop free of </w:t>
+            </w:r>
+            <w:r>
+              <w:rPr>
+                <w:rFonts w:ascii="Courier" w:hAnsi="Courier"/>
+              </w:rPr>
+              <w:t>if</w:t>
+            </w:r>
+            <w:r>
+              <w:rPr>
+                <w:rFonts w:asciiTheme="minorHAnsi" w:hAnsiTheme="minorHAnsi" w:cstheme="minorHAnsi"/>
+              </w:rPr>
+              <w:t xml:space="preserve">, </w:t>
+            </w:r>
+            <w:r>
+              <w:rPr>
+                <w:rFonts w:ascii="Courier" w:hAnsi="Courier"/>
+              </w:rPr>
+              <w:t>break</w:t>
+            </w:r>
+            <w:r>
+              <w:rPr>
+                <w:rFonts w:asciiTheme="minorHAnsi" w:hAnsiTheme="minorHAnsi" w:cstheme="minorHAnsi"/>
+              </w:rPr>
+              <w:t>, or</w:t>
+            </w:r>
+            <w:r>
+              <w:rPr>
+                <w:rFonts w:ascii="Courier" w:hAnsi="Courier"/>
+              </w:rPr>
+              <w:t xml:space="preserve"> continue</w:t>
+            </w:r>
+            <w:r>
+              <w:t xml:space="preserve"> statements?</w:t>
+            </w:r>
+          </w:p>
+        </w:tc>
+        <w:tc>
+          <w:tcPr>
+            <w:tcW w:w="717" w:type="dxa"/>
+            <w:tcBorders>
+              <w:top w:val="nil"/>
+              <w:left w:val="single" w:sz="4" w:space="0" w:color="000001"/>
+              <w:bottom w:val="single" w:sz="4" w:space="0" w:color="000001"/>
+              <w:right w:val="single" w:sz="4" w:space="0" w:color="000001"/>
+            </w:tcBorders>
+            <w:shd w:val="clear" w:color="auto" w:fill="FFFFFF"/>
+            <w:tcMar>
+              <w:left w:w="98" w:type="dxa"/>
+            </w:tcMar>
+          </w:tcPr>
+          <w:p>
+            <w:pPr>
+              <w:widowControl w:val="0"/>
+              <w:spacing w:after="0" w:line="240" w:lineRule="auto"/>
+            </w:pPr>
+          </w:p>
+        </w:tc>
+        <w:tc>
+          <w:tcPr>
+            <w:tcW w:w="824" w:type="dxa"/>
+            <w:tcBorders>
+              <w:top w:val="nil"/>
+              <w:left w:val="single" w:sz="4" w:space="0" w:color="000001"/>
+              <w:bottom w:val="single" w:sz="4" w:space="0" w:color="000001"/>
+              <w:right w:val="single" w:sz="4" w:space="0" w:color="000001"/>
+            </w:tcBorders>
+            <w:shd w:val="clear" w:color="auto" w:fill="FFFFFF"/>
+            <w:tcMar>
+              <w:left w:w="98" w:type="dxa"/>
+            </w:tcMar>
+          </w:tcPr>
+          <w:p>
+            <w:pPr>
+              <w:widowControl w:val="0"/>
+              <w:spacing w:after="0" w:line="240" w:lineRule="auto"/>
+            </w:pPr>
           </w:p>
         </w:tc>
       </w:tr>
@@ -833,77 +945,33 @@
         </w:trPr>
         <w:tc>
           <w:tcPr>
-            <w:tcW w:w="7711" w:type="dxa"/>
-            <w:tcBorders>
-              <w:top w:val="nil"/>
-              <w:left w:val="single" w:sz="4" w:space="0" w:color="000001"/>
-              <w:bottom w:val="single" w:sz="4" w:space="0" w:color="000001"/>
-              <w:right w:val="nil"/>
-            </w:tcBorders>
-            <w:shd w:val="clear" w:color="auto" w:fill="FFFFFF"/>
-            <w:tcMar>
-              <w:left w:w="98" w:type="dxa"/>
-            </w:tcMar>
-          </w:tcPr>
-          <w:p>
-            <w:pPr>
-              <w:tabs>
-                <w:tab w:val="left" w:pos="0"/>
-              </w:tabs>
-              <w:suppressAutoHyphens w:val="0"/>
-              <w:spacing w:after="0" w:line="240" w:lineRule="auto"/>
-            </w:pPr>
-            <w:r>
-              <w:t xml:space="preserve">   Are there prompts to get</w:t>
-            </w:r>
-            <w:r>
-              <w:t xml:space="preserve"> the correct</w:t>
-            </w:r>
-            <w:r>
-              <w:t xml:space="preserve"> input?</w:t>
-            </w:r>
-          </w:p>
-        </w:tc>
-        <w:tc>
-          <w:tcPr>
-            <w:tcW w:w="717" w:type="dxa"/>
-            <w:tcBorders>
-              <w:top w:val="nil"/>
-              <w:left w:val="single" w:sz="4" w:space="0" w:color="000001"/>
-              <w:bottom w:val="single" w:sz="4" w:space="0" w:color="000001"/>
-              <w:right w:val="single" w:sz="4" w:space="0" w:color="000001"/>
-            </w:tcBorders>
-            <w:shd w:val="clear" w:color="auto" w:fill="FFFFFF"/>
-            <w:tcMar>
-              <w:left w:w="98" w:type="dxa"/>
-            </w:tcMar>
-          </w:tcPr>
-          <w:p>
-            <w:pPr>
-              <w:widowControl w:val="0"/>
-              <w:spacing w:after="0" w:line="240" w:lineRule="auto"/>
-            </w:pPr>
-          </w:p>
-        </w:tc>
-        <w:tc>
-          <w:tcPr>
-            <w:tcW w:w="824" w:type="dxa"/>
-            <w:tcBorders>
-              <w:top w:val="nil"/>
-              <w:left w:val="single" w:sz="4" w:space="0" w:color="000001"/>
-              <w:bottom w:val="single" w:sz="4" w:space="0" w:color="000001"/>
-              <w:right w:val="single" w:sz="4" w:space="0" w:color="000001"/>
-            </w:tcBorders>
-            <w:shd w:val="clear" w:color="auto" w:fill="FFFFFF"/>
-            <w:tcMar>
-              <w:left w:w="98" w:type="dxa"/>
-            </w:tcMar>
-          </w:tcPr>
-          <w:p>
-            <w:pPr>
-              <w:widowControl w:val="0"/>
-              <w:spacing w:after="0" w:line="240" w:lineRule="auto"/>
-            </w:pPr>
+            <w:tcW w:w="9252" w:type="dxa"/>
+            <w:gridSpan w:val="3"/>
+            <w:tcBorders>
+              <w:top w:val="nil"/>
+              <w:left w:val="single" w:sz="4" w:space="0" w:color="000001"/>
+              <w:bottom w:val="single" w:sz="4" w:space="0" w:color="000001"/>
+              <w:right w:val="single" w:sz="4" w:space="0" w:color="000001"/>
+            </w:tcBorders>
+            <w:shd w:val="clear" w:color="auto" w:fill="FFFFFF"/>
+            <w:tcMar>
+              <w:left w:w="98" w:type="dxa"/>
+            </w:tcMar>
+          </w:tcPr>
+          <w:p>
+            <w:pPr>
+              <w:widowControl w:val="0"/>
+              <w:spacing w:after="0" w:line="240" w:lineRule="auto"/>
+              <w:rPr>
+                <w:i/>
+              </w:rPr>
+            </w:pPr>
+            <w:r>
+              <w:rPr>
+                <w:i/>
+              </w:rPr>
+              <w:t>Functionality</w:t>
+            </w:r>
           </w:p>
         </w:tc>
       </w:tr>
@@ -934,18 +1002,10 @@
               <w:spacing w:after="0" w:line="240" w:lineRule="auto"/>
             </w:pPr>
             <w:r>
-              <w:t xml:space="preserve">   Is output written to an HTML element referenced using </w:t>
-            </w:r>
-            <w:proofErr w:type="spellStart"/>
-            <w:r>
-              <w:rPr>
-                <w:rFonts w:ascii="Courier" w:hAnsi="Courier"/>
-              </w:rPr>
-              <w:t>getElementById</w:t>
-            </w:r>
-            <w:proofErr w:type="spellEnd"/>
-            <w:r>
-              <w:t>?</w:t>
+              <w:t xml:space="preserve">   </w:t>
+            </w:r>
+            <w:r>
+              <w:t>Does the browser console show any errors for the JavaScript code?</w:t>
             </w:r>
           </w:p>
         </w:tc>
@@ -998,43 +1058,6 @@
         </w:trPr>
         <w:tc>
           <w:tcPr>
-            <w:tcW w:w="9252" w:type="dxa"/>
-            <w:gridSpan w:val="3"/>
-            <w:tcBorders>
-              <w:top w:val="nil"/>
-              <w:left w:val="single" w:sz="4" w:space="0" w:color="000001"/>
-              <w:bottom w:val="single" w:sz="4" w:space="0" w:color="000001"/>
-              <w:right w:val="single" w:sz="4" w:space="0" w:color="000001"/>
-            </w:tcBorders>
-            <w:shd w:val="clear" w:color="auto" w:fill="FFFFFF"/>
-            <w:tcMar>
-              <w:left w:w="98" w:type="dxa"/>
-            </w:tcMar>
-          </w:tcPr>
-          <w:p>
-            <w:pPr>
-              <w:widowControl w:val="0"/>
-              <w:spacing w:after="0" w:line="240" w:lineRule="auto"/>
-              <w:rPr>
-                <w:i/>
-              </w:rPr>
-            </w:pPr>
-            <w:r>
-              <w:rPr>
-                <w:bCs/>
-                <w:i/>
-              </w:rPr>
-              <w:t>In the computation function:</w:t>
-            </w:r>
-          </w:p>
-        </w:tc>
-      </w:tr>
-      <w:tr>
-        <w:trPr>
-          <w:trHeight w:val="305"/>
-        </w:trPr>
-        <w:tc>
-          <w:tcPr>
             <w:tcW w:w="7711" w:type="dxa"/>
             <w:tcBorders>
               <w:top w:val="nil"/>
@@ -1059,417 +1082,10 @@
               </w:rPr>
             </w:pPr>
             <w:r>
-              <w:t xml:space="preserve">   </w:t>
-            </w:r>
-            <w:r>
-              <w:t xml:space="preserve">Are all variables declared using </w:t>
-            </w:r>
-            <w:r>
-              <w:rPr>
-                <w:rFonts w:ascii="Courier" w:hAnsi="Courier"/>
-              </w:rPr>
-              <w:t>let</w:t>
-            </w:r>
-            <w:r>
-              <w:t>?</w:t>
-            </w:r>
-          </w:p>
-        </w:tc>
-        <w:tc>
-          <w:tcPr>
-            <w:tcW w:w="717" w:type="dxa"/>
-            <w:tcBorders>
-              <w:top w:val="nil"/>
-              <w:left w:val="single" w:sz="4" w:space="0" w:color="000001"/>
-              <w:bottom w:val="single" w:sz="4" w:space="0" w:color="000001"/>
-              <w:right w:val="single" w:sz="4" w:space="0" w:color="000001"/>
-            </w:tcBorders>
-            <w:shd w:val="clear" w:color="auto" w:fill="FFFFFF"/>
-            <w:tcMar>
-              <w:left w:w="98" w:type="dxa"/>
-            </w:tcMar>
-          </w:tcPr>
-          <w:p>
-            <w:pPr>
-              <w:widowControl w:val="0"/>
-              <w:spacing w:after="0" w:line="240" w:lineRule="auto"/>
-            </w:pPr>
-          </w:p>
-        </w:tc>
-        <w:tc>
-          <w:tcPr>
-            <w:tcW w:w="824" w:type="dxa"/>
-            <w:tcBorders>
-              <w:top w:val="nil"/>
-              <w:left w:val="single" w:sz="4" w:space="0" w:color="000001"/>
-              <w:bottom w:val="single" w:sz="4" w:space="0" w:color="000001"/>
-              <w:right w:val="single" w:sz="4" w:space="0" w:color="000001"/>
-            </w:tcBorders>
-            <w:shd w:val="clear" w:color="auto" w:fill="FFFFFF"/>
-            <w:tcMar>
-              <w:left w:w="98" w:type="dxa"/>
-            </w:tcMar>
-          </w:tcPr>
-          <w:p>
-            <w:pPr>
-              <w:widowControl w:val="0"/>
-              <w:spacing w:after="0" w:line="240" w:lineRule="auto"/>
-            </w:pPr>
-          </w:p>
-        </w:tc>
-      </w:tr>
-      <w:tr>
-        <w:trPr>
-          <w:trHeight w:val="305"/>
-        </w:trPr>
-        <w:tc>
-          <w:tcPr>
-            <w:tcW w:w="7711" w:type="dxa"/>
-            <w:tcBorders>
-              <w:top w:val="nil"/>
-              <w:left w:val="single" w:sz="4" w:space="0" w:color="000001"/>
-              <w:bottom w:val="single" w:sz="4" w:space="0" w:color="000001"/>
-              <w:right w:val="nil"/>
-            </w:tcBorders>
-            <w:shd w:val="clear" w:color="auto" w:fill="FFFFFF"/>
-            <w:tcMar>
-              <w:left w:w="98" w:type="dxa"/>
-            </w:tcMar>
-          </w:tcPr>
-          <w:p>
-            <w:pPr>
-              <w:tabs>
-                <w:tab w:val="left" w:pos="0"/>
-              </w:tabs>
-              <w:suppressAutoHyphens w:val="0"/>
-              <w:spacing w:after="0" w:line="240" w:lineRule="auto"/>
-            </w:pPr>
-            <w:r>
-              <w:t xml:space="preserve">   </w:t>
-            </w:r>
-            <w:r>
-              <w:t>Is an appropriate loop</w:t>
-            </w:r>
-            <w:r>
-              <w:t xml:space="preserve"> used</w:t>
-            </w:r>
-            <w:r>
-              <w:t xml:space="preserve"> (a for loop)</w:t>
-            </w:r>
-            <w:r>
-              <w:t xml:space="preserve">? </w:t>
-            </w:r>
-          </w:p>
-        </w:tc>
-        <w:tc>
-          <w:tcPr>
-            <w:tcW w:w="717" w:type="dxa"/>
-            <w:tcBorders>
-              <w:top w:val="nil"/>
-              <w:left w:val="single" w:sz="4" w:space="0" w:color="000001"/>
-              <w:bottom w:val="single" w:sz="4" w:space="0" w:color="000001"/>
-              <w:right w:val="single" w:sz="4" w:space="0" w:color="000001"/>
-            </w:tcBorders>
-            <w:shd w:val="clear" w:color="auto" w:fill="FFFFFF"/>
-            <w:tcMar>
-              <w:left w:w="98" w:type="dxa"/>
-            </w:tcMar>
-          </w:tcPr>
-          <w:p>
-            <w:pPr>
-              <w:widowControl w:val="0"/>
-              <w:spacing w:after="0" w:line="240" w:lineRule="auto"/>
-            </w:pPr>
-          </w:p>
-        </w:tc>
-        <w:tc>
-          <w:tcPr>
-            <w:tcW w:w="824" w:type="dxa"/>
-            <w:tcBorders>
-              <w:top w:val="nil"/>
-              <w:left w:val="single" w:sz="4" w:space="0" w:color="000001"/>
-              <w:bottom w:val="single" w:sz="4" w:space="0" w:color="000001"/>
-              <w:right w:val="single" w:sz="4" w:space="0" w:color="000001"/>
-            </w:tcBorders>
-            <w:shd w:val="clear" w:color="auto" w:fill="FFFFFF"/>
-            <w:tcMar>
-              <w:left w:w="98" w:type="dxa"/>
-            </w:tcMar>
-          </w:tcPr>
-          <w:p>
-            <w:pPr>
-              <w:widowControl w:val="0"/>
-              <w:spacing w:after="0" w:line="240" w:lineRule="auto"/>
-            </w:pPr>
-          </w:p>
-        </w:tc>
-      </w:tr>
-      <w:tr>
-        <w:trPr>
-          <w:trHeight w:val="305"/>
-        </w:trPr>
-        <w:tc>
-          <w:tcPr>
-            <w:tcW w:w="7711" w:type="dxa"/>
-            <w:tcBorders>
-              <w:top w:val="nil"/>
-              <w:left w:val="single" w:sz="4" w:space="0" w:color="000001"/>
-              <w:bottom w:val="single" w:sz="4" w:space="0" w:color="000001"/>
-              <w:right w:val="nil"/>
-            </w:tcBorders>
-            <w:shd w:val="clear" w:color="auto" w:fill="FFFFFF"/>
-            <w:tcMar>
-              <w:left w:w="98" w:type="dxa"/>
-            </w:tcMar>
-          </w:tcPr>
-          <w:p>
-            <w:pPr>
-              <w:tabs>
-                <w:tab w:val="left" w:pos="0"/>
-              </w:tabs>
-              <w:suppressAutoHyphens w:val="0"/>
-              <w:spacing w:after="0" w:line="240" w:lineRule="auto"/>
-            </w:pPr>
-            <w:r>
-              <w:t xml:space="preserve">   Is the loop free of </w:t>
-            </w:r>
-            <w:r>
-              <w:rPr>
-                <w:rFonts w:ascii="Courier" w:hAnsi="Courier"/>
-              </w:rPr>
-              <w:t>if</w:t>
-            </w:r>
-            <w:r>
-              <w:rPr>
-                <w:rFonts w:asciiTheme="minorHAnsi" w:hAnsiTheme="minorHAnsi" w:cstheme="minorHAnsi"/>
-              </w:rPr>
-              <w:t xml:space="preserve">, </w:t>
-            </w:r>
-            <w:r>
-              <w:rPr>
-                <w:rFonts w:ascii="Courier" w:hAnsi="Courier"/>
-              </w:rPr>
-              <w:t>break</w:t>
-            </w:r>
-            <w:r>
-              <w:rPr>
-                <w:rFonts w:asciiTheme="minorHAnsi" w:hAnsiTheme="minorHAnsi" w:cstheme="minorHAnsi"/>
-              </w:rPr>
-              <w:t>, or</w:t>
-            </w:r>
-            <w:r>
-              <w:rPr>
-                <w:rFonts w:ascii="Courier" w:hAnsi="Courier"/>
-              </w:rPr>
-              <w:t xml:space="preserve"> continue</w:t>
-            </w:r>
-            <w:r>
-              <w:t xml:space="preserve"> statements?</w:t>
-            </w:r>
-          </w:p>
-        </w:tc>
-        <w:tc>
-          <w:tcPr>
-            <w:tcW w:w="717" w:type="dxa"/>
-            <w:tcBorders>
-              <w:top w:val="nil"/>
-              <w:left w:val="single" w:sz="4" w:space="0" w:color="000001"/>
-              <w:bottom w:val="single" w:sz="4" w:space="0" w:color="000001"/>
-              <w:right w:val="single" w:sz="4" w:space="0" w:color="000001"/>
-            </w:tcBorders>
-            <w:shd w:val="clear" w:color="auto" w:fill="FFFFFF"/>
-            <w:tcMar>
-              <w:left w:w="98" w:type="dxa"/>
-            </w:tcMar>
-          </w:tcPr>
-          <w:p>
-            <w:pPr>
-              <w:widowControl w:val="0"/>
-              <w:spacing w:after="0" w:line="240" w:lineRule="auto"/>
-            </w:pPr>
-          </w:p>
-        </w:tc>
-        <w:tc>
-          <w:tcPr>
-            <w:tcW w:w="824" w:type="dxa"/>
-            <w:tcBorders>
-              <w:top w:val="nil"/>
-              <w:left w:val="single" w:sz="4" w:space="0" w:color="000001"/>
-              <w:bottom w:val="single" w:sz="4" w:space="0" w:color="000001"/>
-              <w:right w:val="single" w:sz="4" w:space="0" w:color="000001"/>
-            </w:tcBorders>
-            <w:shd w:val="clear" w:color="auto" w:fill="FFFFFF"/>
-            <w:tcMar>
-              <w:left w:w="98" w:type="dxa"/>
-            </w:tcMar>
-          </w:tcPr>
-          <w:p>
-            <w:pPr>
-              <w:widowControl w:val="0"/>
-              <w:spacing w:after="0" w:line="240" w:lineRule="auto"/>
-            </w:pPr>
-          </w:p>
-        </w:tc>
-      </w:tr>
-      <w:tr>
-        <w:trPr>
-          <w:trHeight w:val="305"/>
-        </w:trPr>
-        <w:tc>
-          <w:tcPr>
-            <w:tcW w:w="9252" w:type="dxa"/>
-            <w:gridSpan w:val="3"/>
-            <w:tcBorders>
-              <w:top w:val="nil"/>
-              <w:left w:val="single" w:sz="4" w:space="0" w:color="000001"/>
-              <w:bottom w:val="single" w:sz="4" w:space="0" w:color="000001"/>
-              <w:right w:val="single" w:sz="4" w:space="0" w:color="000001"/>
-            </w:tcBorders>
-            <w:shd w:val="clear" w:color="auto" w:fill="FFFFFF"/>
-            <w:tcMar>
-              <w:left w:w="98" w:type="dxa"/>
-            </w:tcMar>
-          </w:tcPr>
-          <w:p>
-            <w:pPr>
-              <w:widowControl w:val="0"/>
-              <w:spacing w:after="0" w:line="240" w:lineRule="auto"/>
-              <w:rPr>
-                <w:i/>
-              </w:rPr>
-            </w:pPr>
-            <w:r>
-              <w:rPr>
-                <w:i/>
-              </w:rPr>
-              <w:t>Functionality</w:t>
-            </w:r>
-          </w:p>
-        </w:tc>
-      </w:tr>
-      <w:tr>
-        <w:trPr>
-          <w:trHeight w:val="305"/>
-        </w:trPr>
-        <w:tc>
-          <w:tcPr>
-            <w:tcW w:w="7711" w:type="dxa"/>
-            <w:tcBorders>
-              <w:top w:val="nil"/>
-              <w:left w:val="single" w:sz="4" w:space="0" w:color="000001"/>
-              <w:bottom w:val="single" w:sz="4" w:space="0" w:color="000001"/>
-              <w:right w:val="nil"/>
-            </w:tcBorders>
-            <w:shd w:val="clear" w:color="auto" w:fill="FFFFFF"/>
-            <w:tcMar>
-              <w:left w:w="98" w:type="dxa"/>
-            </w:tcMar>
-          </w:tcPr>
-          <w:p>
-            <w:pPr>
-              <w:tabs>
-                <w:tab w:val="left" w:pos="0"/>
-              </w:tabs>
-              <w:suppressAutoHyphens w:val="0"/>
-              <w:spacing w:after="0" w:line="240" w:lineRule="auto"/>
-            </w:pPr>
-            <w:r>
-              <w:t xml:space="preserve">   </w:t>
-            </w:r>
-            <w:r>
-              <w:t>Does the browser console show any errors for the JavaScript code?</w:t>
-            </w:r>
-          </w:p>
-        </w:tc>
-        <w:tc>
-          <w:tcPr>
-            <w:tcW w:w="717" w:type="dxa"/>
-            <w:tcBorders>
-              <w:top w:val="nil"/>
-              <w:left w:val="single" w:sz="4" w:space="0" w:color="000001"/>
-              <w:bottom w:val="single" w:sz="4" w:space="0" w:color="000001"/>
-              <w:right w:val="single" w:sz="4" w:space="0" w:color="000001"/>
-            </w:tcBorders>
-            <w:shd w:val="clear" w:color="auto" w:fill="FFFFFF"/>
-            <w:tcMar>
-              <w:left w:w="98" w:type="dxa"/>
-            </w:tcMar>
-          </w:tcPr>
-          <w:p>
-            <w:pPr>
-              <w:widowControl w:val="0"/>
-              <w:spacing w:after="0" w:line="240" w:lineRule="auto"/>
-            </w:pPr>
-          </w:p>
-        </w:tc>
-        <w:tc>
-          <w:tcPr>
-            <w:tcW w:w="824" w:type="dxa"/>
-            <w:tcBorders>
-              <w:top w:val="nil"/>
-              <w:left w:val="single" w:sz="4" w:space="0" w:color="000001"/>
-              <w:bottom w:val="single" w:sz="4" w:space="0" w:color="000001"/>
-              <w:right w:val="single" w:sz="4" w:space="0" w:color="000001"/>
-            </w:tcBorders>
-            <w:shd w:val="clear" w:color="auto" w:fill="FFFFFF"/>
-            <w:tcMar>
-              <w:left w:w="98" w:type="dxa"/>
-            </w:tcMar>
-          </w:tcPr>
-          <w:p>
-            <w:pPr>
-              <w:widowControl w:val="0"/>
-              <w:spacing w:after="0" w:line="240" w:lineRule="auto"/>
-            </w:pPr>
-          </w:p>
-        </w:tc>
-      </w:tr>
-      <w:tr>
-        <w:trPr>
-          <w:trHeight w:val="305"/>
-        </w:trPr>
-        <w:tc>
-          <w:tcPr>
-            <w:tcW w:w="7711" w:type="dxa"/>
-            <w:tcBorders>
-              <w:top w:val="nil"/>
-              <w:left w:val="single" w:sz="4" w:space="0" w:color="000001"/>
-              <w:bottom w:val="single" w:sz="4" w:space="0" w:color="000001"/>
-              <w:right w:val="nil"/>
-            </w:tcBorders>
-            <w:shd w:val="clear" w:color="auto" w:fill="FFFFFF"/>
-            <w:tcMar>
-              <w:left w:w="98" w:type="dxa"/>
-            </w:tcMar>
-          </w:tcPr>
-          <w:p>
-            <w:pPr>
-              <w:tabs>
-                <w:tab w:val="left" w:pos="0"/>
-              </w:tabs>
-              <w:suppressAutoHyphens w:val="0"/>
-              <w:spacing w:after="0" w:line="240" w:lineRule="auto"/>
-              <w:rPr>
-                <w:bCs/>
-              </w:rPr>
-            </w:pPr>
-            <w:r>
-              <w:rPr>
-                <w:bCs/>
-              </w:rPr>
-              <w:t xml:space="preserve">   Is the correct output shown? (</w:t>
-            </w:r>
-            <w:r>
-              <w:rPr>
-                <w:bCs/>
-              </w:rPr>
-              <w:t>Compare to the output shown in the instructions.</w:t>
-            </w:r>
-            <w:r>
-              <w:rPr>
-                <w:bCs/>
-              </w:rPr>
-              <w:t>)</w:t>
+              <w:rPr>
+                <w:bCs/>
+              </w:rPr>
+              <w:t xml:space="preserve">   Is the correct output shown? </w:t>
             </w:r>
           </w:p>
         </w:tc>
@@ -1533,49 +1149,6 @@
           <w:u w:val="single"/>
         </w:rPr>
       </w:pPr>
-    </w:p>
-    <w:p>
-      <w:pPr>
-        <w:widowControl w:val="0"/>
-        <w:autoSpaceDE w:val="0"/>
-        <w:spacing w:line="240" w:lineRule="auto"/>
-        <w:rPr>
-          <w:sz w:val="24"/>
-          <w:szCs w:val="24"/>
-          <w:u w:val="single"/>
-        </w:rPr>
-      </w:pPr>
-    </w:p>
-    <w:p>
-      <w:pPr>
-        <w:widowControl w:val="0"/>
-        <w:autoSpaceDE w:val="0"/>
-        <w:spacing w:line="240" w:lineRule="auto"/>
-        <w:rPr>
-          <w:sz w:val="24"/>
-          <w:szCs w:val="24"/>
-          <w:u w:val="single"/>
-        </w:rPr>
-      </w:pPr>
-    </w:p>
-    <w:p>
-      <w:pPr>
-        <w:suppressAutoHyphens w:val="0"/>
-        <w:spacing w:after="0" w:line="240" w:lineRule="auto"/>
-        <w:rPr>
-          <w:sz w:val="24"/>
-          <w:szCs w:val="24"/>
-          <w:u w:val="single"/>
-        </w:rPr>
-      </w:pPr>
-      <w:r>
-        <w:rPr>
-          <w:sz w:val="24"/>
-          <w:szCs w:val="24"/>
-          <w:u w:val="single"/>
-        </w:rPr>
-        <w:br w:type="page"/>
-      </w:r>
     </w:p>
     <w:tbl>
       <w:tblPr>
@@ -1625,28 +1198,17 @@
             </w:pPr>
             <w:r>
               <w:rPr>
+                <w:sz w:val="24"/>
+                <w:szCs w:val="24"/>
+                <w:u w:val="single"/>
+              </w:rPr>
+              <w:br w:type="page"/>
+            </w:r>
+            <w:r>
+              <w:rPr>
                 <w:b/>
               </w:rPr>
-              <w:lastRenderedPageBreak/>
-              <w:t>Web App I</w:t>
-            </w:r>
-            <w:r>
-              <w:rPr>
-                <w:b/>
-              </w:rPr>
-              <w:t>I</w:t>
-            </w:r>
-            <w:r>
-              <w:rPr>
-                <w:b/>
-              </w:rPr>
-              <w:t xml:space="preserve">: </w:t>
-            </w:r>
-            <w:r>
-              <w:rPr>
-                <w:b/>
-              </w:rPr>
-              <w:t>Kindergarten admission age, Beverage labeling, Trail difficulty rating</w:t>
+              <w:t>Web App II: Kindergarten admission age, Beverage labeling, Trail difficulty rating</w:t>
             </w:r>
           </w:p>
         </w:tc>
@@ -1856,15 +1418,10 @@
               <w:spacing w:after="0" w:line="240" w:lineRule="auto"/>
             </w:pPr>
             <w:r>
-              <w:t>Are both the I/O function and the function with the loop n in a separate .</w:t>
-            </w:r>
-            <w:proofErr w:type="spellStart"/>
-            <w:r>
-              <w:t>js</w:t>
-            </w:r>
-            <w:proofErr w:type="spellEnd"/>
-            <w:r>
-              <w:t xml:space="preserve"> file?</w:t>
+              <w:rPr>
+                <w:bCs/>
+              </w:rPr>
+              <w:t>Is all I/O done in the HTML file?</w:t>
             </w:r>
           </w:p>
         </w:tc>
@@ -1940,9 +1497,40 @@
             </w:pPr>
             <w:r>
               <w:rPr>
+                <w:bCs/>
                 <w:i/>
               </w:rPr>
-              <w:t>In the HTML page:</w:t>
+              <w:t>In the function</w:t>
+            </w:r>
+            <w:r>
+              <w:rPr>
+                <w:bCs/>
+                <w:i/>
+              </w:rPr>
+              <w:t xml:space="preserve"> in the .</w:t>
+            </w:r>
+            <w:proofErr w:type="spellStart"/>
+            <w:r>
+              <w:rPr>
+                <w:bCs/>
+                <w:i/>
+              </w:rPr>
+              <w:t>js</w:t>
+            </w:r>
+            <w:proofErr w:type="spellEnd"/>
+            <w:r>
+              <w:rPr>
+                <w:bCs/>
+                <w:i/>
+              </w:rPr>
+              <w:t xml:space="preserve"> file</w:t>
+            </w:r>
+            <w:r>
+              <w:rPr>
+                <w:bCs/>
+                <w:i/>
+              </w:rPr>
+              <w:t>:</w:t>
             </w:r>
           </w:p>
         </w:tc>
@@ -1972,9 +1560,21 @@
               </w:tabs>
               <w:suppressAutoHyphens w:val="0"/>
               <w:spacing w:after="0" w:line="240" w:lineRule="auto"/>
-            </w:pPr>
-            <w:r>
-              <w:t xml:space="preserve">   Is the onload attribute of the body element used to call the I/O function?</w:t>
+              <w:rPr>
+                <w:bCs/>
+              </w:rPr>
+            </w:pPr>
+            <w:r>
+              <w:t xml:space="preserve">   Are all variables declared using </w:t>
+            </w:r>
+            <w:r>
+              <w:rPr>
+                <w:rFonts w:ascii="Courier" w:hAnsi="Courier"/>
+              </w:rPr>
+              <w:t>let</w:t>
+            </w:r>
+            <w:r>
+              <w:t>?</w:t>
             </w:r>
           </w:p>
         </w:tc>
@@ -2048,423 +1648,7 @@
               <w:spacing w:after="0" w:line="240" w:lineRule="auto"/>
             </w:pPr>
             <w:r>
-              <w:t xml:space="preserve">   Is the body of the page free of script elements?</w:t>
-            </w:r>
-          </w:p>
-        </w:tc>
-        <w:tc>
-          <w:tcPr>
-            <w:tcW w:w="717" w:type="dxa"/>
-            <w:tcBorders>
-              <w:top w:val="nil"/>
-              <w:left w:val="single" w:sz="4" w:space="0" w:color="000001"/>
-              <w:bottom w:val="single" w:sz="4" w:space="0" w:color="000001"/>
-              <w:right w:val="single" w:sz="4" w:space="0" w:color="000001"/>
-            </w:tcBorders>
-            <w:shd w:val="clear" w:color="auto" w:fill="FFFFFF"/>
-            <w:tcMar>
-              <w:left w:w="98" w:type="dxa"/>
-            </w:tcMar>
-          </w:tcPr>
-          <w:p>
-            <w:pPr>
-              <w:widowControl w:val="0"/>
-              <w:spacing w:after="0" w:line="240" w:lineRule="auto"/>
-            </w:pPr>
-          </w:p>
-        </w:tc>
-        <w:tc>
-          <w:tcPr>
-            <w:tcW w:w="824" w:type="dxa"/>
-            <w:tcBorders>
-              <w:top w:val="nil"/>
-              <w:left w:val="single" w:sz="4" w:space="0" w:color="000001"/>
-              <w:bottom w:val="single" w:sz="4" w:space="0" w:color="000001"/>
-              <w:right w:val="single" w:sz="4" w:space="0" w:color="000001"/>
-            </w:tcBorders>
-            <w:shd w:val="clear" w:color="auto" w:fill="FFFFFF"/>
-            <w:tcMar>
-              <w:left w:w="98" w:type="dxa"/>
-            </w:tcMar>
-          </w:tcPr>
-          <w:p>
-            <w:pPr>
-              <w:widowControl w:val="0"/>
-              <w:spacing w:after="0" w:line="240" w:lineRule="auto"/>
-            </w:pPr>
-          </w:p>
-        </w:tc>
-      </w:tr>
-      <w:tr>
-        <w:trPr>
-          <w:trHeight w:val="305"/>
-        </w:trPr>
-        <w:tc>
-          <w:tcPr>
-            <w:tcW w:w="9252" w:type="dxa"/>
-            <w:gridSpan w:val="3"/>
-            <w:tcBorders>
-              <w:top w:val="nil"/>
-              <w:left w:val="single" w:sz="4" w:space="0" w:color="000001"/>
-              <w:bottom w:val="single" w:sz="4" w:space="0" w:color="000001"/>
-              <w:right w:val="single" w:sz="4" w:space="0" w:color="000001"/>
-            </w:tcBorders>
-            <w:shd w:val="clear" w:color="auto" w:fill="FFFFFF"/>
-            <w:tcMar>
-              <w:left w:w="98" w:type="dxa"/>
-            </w:tcMar>
-          </w:tcPr>
-          <w:p>
-            <w:pPr>
-              <w:widowControl w:val="0"/>
-              <w:spacing w:after="0" w:line="240" w:lineRule="auto"/>
-              <w:rPr>
-                <w:i/>
-              </w:rPr>
-            </w:pPr>
-            <w:r>
-              <w:rPr>
-                <w:i/>
-              </w:rPr>
-              <w:t xml:space="preserve">In the </w:t>
-            </w:r>
-            <w:r>
-              <w:rPr>
-                <w:i/>
-              </w:rPr>
-              <w:t>I/O function</w:t>
-            </w:r>
-            <w:r>
-              <w:rPr>
-                <w:i/>
-              </w:rPr>
-              <w:t>:</w:t>
-            </w:r>
-          </w:p>
-        </w:tc>
-      </w:tr>
-      <w:tr>
-        <w:trPr>
-          <w:trHeight w:val="305"/>
-        </w:trPr>
-        <w:tc>
-          <w:tcPr>
-            <w:tcW w:w="7711" w:type="dxa"/>
-            <w:tcBorders>
-              <w:top w:val="nil"/>
-              <w:left w:val="single" w:sz="4" w:space="0" w:color="000001"/>
-              <w:bottom w:val="single" w:sz="4" w:space="0" w:color="000001"/>
-              <w:right w:val="nil"/>
-            </w:tcBorders>
-            <w:shd w:val="clear" w:color="auto" w:fill="FFFFFF"/>
-            <w:tcMar>
-              <w:left w:w="98" w:type="dxa"/>
-            </w:tcMar>
-          </w:tcPr>
-          <w:p>
-            <w:pPr>
-              <w:tabs>
-                <w:tab w:val="left" w:pos="0"/>
-              </w:tabs>
-              <w:suppressAutoHyphens w:val="0"/>
-              <w:spacing w:after="0" w:line="240" w:lineRule="auto"/>
-            </w:pPr>
-            <w:r>
-              <w:t xml:space="preserve">   Are there prompts to get</w:t>
-            </w:r>
-            <w:r>
-              <w:t xml:space="preserve"> the correct</w:t>
-            </w:r>
-            <w:r>
-              <w:t xml:space="preserve"> input?</w:t>
-            </w:r>
-          </w:p>
-        </w:tc>
-        <w:tc>
-          <w:tcPr>
-            <w:tcW w:w="717" w:type="dxa"/>
-            <w:tcBorders>
-              <w:top w:val="nil"/>
-              <w:left w:val="single" w:sz="4" w:space="0" w:color="000001"/>
-              <w:bottom w:val="single" w:sz="4" w:space="0" w:color="000001"/>
-              <w:right w:val="single" w:sz="4" w:space="0" w:color="000001"/>
-            </w:tcBorders>
-            <w:shd w:val="clear" w:color="auto" w:fill="FFFFFF"/>
-            <w:tcMar>
-              <w:left w:w="98" w:type="dxa"/>
-            </w:tcMar>
-          </w:tcPr>
-          <w:p>
-            <w:pPr>
-              <w:widowControl w:val="0"/>
-              <w:spacing w:after="0" w:line="240" w:lineRule="auto"/>
-            </w:pPr>
-          </w:p>
-        </w:tc>
-        <w:tc>
-          <w:tcPr>
-            <w:tcW w:w="824" w:type="dxa"/>
-            <w:tcBorders>
-              <w:top w:val="nil"/>
-              <w:left w:val="single" w:sz="4" w:space="0" w:color="000001"/>
-              <w:bottom w:val="single" w:sz="4" w:space="0" w:color="000001"/>
-              <w:right w:val="single" w:sz="4" w:space="0" w:color="000001"/>
-            </w:tcBorders>
-            <w:shd w:val="clear" w:color="auto" w:fill="FFFFFF"/>
-            <w:tcMar>
-              <w:left w:w="98" w:type="dxa"/>
-            </w:tcMar>
-          </w:tcPr>
-          <w:p>
-            <w:pPr>
-              <w:widowControl w:val="0"/>
-              <w:spacing w:after="0" w:line="240" w:lineRule="auto"/>
-            </w:pPr>
-          </w:p>
-        </w:tc>
-      </w:tr>
-      <w:tr>
-        <w:trPr>
-          <w:trHeight w:val="305"/>
-        </w:trPr>
-        <w:tc>
-          <w:tcPr>
-            <w:tcW w:w="7711" w:type="dxa"/>
-            <w:tcBorders>
-              <w:top w:val="nil"/>
-              <w:left w:val="single" w:sz="4" w:space="0" w:color="000001"/>
-              <w:bottom w:val="single" w:sz="4" w:space="0" w:color="000001"/>
-              <w:right w:val="nil"/>
-            </w:tcBorders>
-            <w:shd w:val="clear" w:color="auto" w:fill="FFFFFF"/>
-            <w:tcMar>
-              <w:left w:w="98" w:type="dxa"/>
-            </w:tcMar>
-          </w:tcPr>
-          <w:p>
-            <w:pPr>
-              <w:tabs>
-                <w:tab w:val="left" w:pos="0"/>
-              </w:tabs>
-              <w:suppressAutoHyphens w:val="0"/>
-              <w:spacing w:after="0" w:line="240" w:lineRule="auto"/>
-            </w:pPr>
-            <w:r>
-              <w:t xml:space="preserve">   Is output written to an HTML element referenced using </w:t>
-            </w:r>
-            <w:proofErr w:type="spellStart"/>
-            <w:r>
-              <w:rPr>
-                <w:rFonts w:ascii="Courier" w:hAnsi="Courier"/>
-              </w:rPr>
-              <w:t>getElementById</w:t>
-            </w:r>
-            <w:proofErr w:type="spellEnd"/>
-            <w:r>
-              <w:t>?</w:t>
-            </w:r>
-          </w:p>
-        </w:tc>
-        <w:tc>
-          <w:tcPr>
-            <w:tcW w:w="717" w:type="dxa"/>
-            <w:tcBorders>
-              <w:top w:val="nil"/>
-              <w:left w:val="single" w:sz="4" w:space="0" w:color="000001"/>
-              <w:bottom w:val="single" w:sz="4" w:space="0" w:color="000001"/>
-              <w:right w:val="single" w:sz="4" w:space="0" w:color="000001"/>
-            </w:tcBorders>
-            <w:shd w:val="clear" w:color="auto" w:fill="FFFFFF"/>
-            <w:tcMar>
-              <w:left w:w="98" w:type="dxa"/>
-            </w:tcMar>
-          </w:tcPr>
-          <w:p>
-            <w:pPr>
-              <w:widowControl w:val="0"/>
-              <w:spacing w:after="0" w:line="240" w:lineRule="auto"/>
-            </w:pPr>
-          </w:p>
-        </w:tc>
-        <w:tc>
-          <w:tcPr>
-            <w:tcW w:w="824" w:type="dxa"/>
-            <w:tcBorders>
-              <w:top w:val="nil"/>
-              <w:left w:val="single" w:sz="4" w:space="0" w:color="000001"/>
-              <w:bottom w:val="single" w:sz="4" w:space="0" w:color="000001"/>
-              <w:right w:val="single" w:sz="4" w:space="0" w:color="000001"/>
-            </w:tcBorders>
-            <w:shd w:val="clear" w:color="auto" w:fill="FFFFFF"/>
-            <w:tcMar>
-              <w:left w:w="98" w:type="dxa"/>
-            </w:tcMar>
-          </w:tcPr>
-          <w:p>
-            <w:pPr>
-              <w:widowControl w:val="0"/>
-              <w:spacing w:after="0" w:line="240" w:lineRule="auto"/>
-            </w:pPr>
-          </w:p>
-        </w:tc>
-      </w:tr>
-      <w:tr>
-        <w:trPr>
-          <w:trHeight w:val="305"/>
-        </w:trPr>
-        <w:tc>
-          <w:tcPr>
-            <w:tcW w:w="9252" w:type="dxa"/>
-            <w:gridSpan w:val="3"/>
-            <w:tcBorders>
-              <w:top w:val="nil"/>
-              <w:left w:val="single" w:sz="4" w:space="0" w:color="000001"/>
-              <w:bottom w:val="single" w:sz="4" w:space="0" w:color="000001"/>
-              <w:right w:val="single" w:sz="4" w:space="0" w:color="000001"/>
-            </w:tcBorders>
-            <w:shd w:val="clear" w:color="auto" w:fill="FFFFFF"/>
-            <w:tcMar>
-              <w:left w:w="98" w:type="dxa"/>
-            </w:tcMar>
-          </w:tcPr>
-          <w:p>
-            <w:pPr>
-              <w:widowControl w:val="0"/>
-              <w:spacing w:after="0" w:line="240" w:lineRule="auto"/>
-              <w:rPr>
-                <w:i/>
-              </w:rPr>
-            </w:pPr>
-            <w:r>
-              <w:rPr>
-                <w:bCs/>
-                <w:i/>
-              </w:rPr>
-              <w:t>In the computation function:</w:t>
-            </w:r>
-          </w:p>
-        </w:tc>
-      </w:tr>
-      <w:tr>
-        <w:trPr>
-          <w:trHeight w:val="305"/>
-        </w:trPr>
-        <w:tc>
-          <w:tcPr>
-            <w:tcW w:w="7711" w:type="dxa"/>
-            <w:tcBorders>
-              <w:top w:val="nil"/>
-              <w:left w:val="single" w:sz="4" w:space="0" w:color="000001"/>
-              <w:bottom w:val="single" w:sz="4" w:space="0" w:color="000001"/>
-              <w:right w:val="nil"/>
-            </w:tcBorders>
-            <w:shd w:val="clear" w:color="auto" w:fill="FFFFFF"/>
-            <w:tcMar>
-              <w:left w:w="98" w:type="dxa"/>
-            </w:tcMar>
-          </w:tcPr>
-          <w:p>
-            <w:pPr>
-              <w:tabs>
-                <w:tab w:val="left" w:pos="0"/>
-              </w:tabs>
-              <w:suppressAutoHyphens w:val="0"/>
-              <w:spacing w:after="0" w:line="240" w:lineRule="auto"/>
-              <w:rPr>
-                <w:bCs/>
-              </w:rPr>
-            </w:pPr>
-            <w:r>
-              <w:t xml:space="preserve">   Are all variables declared using </w:t>
-            </w:r>
-            <w:r>
-              <w:rPr>
-                <w:rFonts w:ascii="Courier" w:hAnsi="Courier"/>
-              </w:rPr>
-              <w:t>let</w:t>
-            </w:r>
-            <w:r>
-              <w:t>?</w:t>
-            </w:r>
-          </w:p>
-        </w:tc>
-        <w:tc>
-          <w:tcPr>
-            <w:tcW w:w="717" w:type="dxa"/>
-            <w:tcBorders>
-              <w:top w:val="nil"/>
-              <w:left w:val="single" w:sz="4" w:space="0" w:color="000001"/>
-              <w:bottom w:val="single" w:sz="4" w:space="0" w:color="000001"/>
-              <w:right w:val="single" w:sz="4" w:space="0" w:color="000001"/>
-            </w:tcBorders>
-            <w:shd w:val="clear" w:color="auto" w:fill="FFFFFF"/>
-            <w:tcMar>
-              <w:left w:w="98" w:type="dxa"/>
-            </w:tcMar>
-          </w:tcPr>
-          <w:p>
-            <w:pPr>
-              <w:widowControl w:val="0"/>
-              <w:spacing w:after="0" w:line="240" w:lineRule="auto"/>
-            </w:pPr>
-          </w:p>
-        </w:tc>
-        <w:tc>
-          <w:tcPr>
-            <w:tcW w:w="824" w:type="dxa"/>
-            <w:tcBorders>
-              <w:top w:val="nil"/>
-              <w:left w:val="single" w:sz="4" w:space="0" w:color="000001"/>
-              <w:bottom w:val="single" w:sz="4" w:space="0" w:color="000001"/>
-              <w:right w:val="single" w:sz="4" w:space="0" w:color="000001"/>
-            </w:tcBorders>
-            <w:shd w:val="clear" w:color="auto" w:fill="FFFFFF"/>
-            <w:tcMar>
-              <w:left w:w="98" w:type="dxa"/>
-            </w:tcMar>
-          </w:tcPr>
-          <w:p>
-            <w:pPr>
-              <w:widowControl w:val="0"/>
-              <w:spacing w:after="0" w:line="240" w:lineRule="auto"/>
-            </w:pPr>
-          </w:p>
-        </w:tc>
-      </w:tr>
-      <w:tr>
-        <w:trPr>
-          <w:trHeight w:val="305"/>
-        </w:trPr>
-        <w:tc>
-          <w:tcPr>
-            <w:tcW w:w="7711" w:type="dxa"/>
-            <w:tcBorders>
-              <w:top w:val="nil"/>
-              <w:left w:val="single" w:sz="4" w:space="0" w:color="000001"/>
-              <w:bottom w:val="single" w:sz="4" w:space="0" w:color="000001"/>
-              <w:right w:val="nil"/>
-            </w:tcBorders>
-            <w:shd w:val="clear" w:color="auto" w:fill="FFFFFF"/>
-            <w:tcMar>
-              <w:left w:w="98" w:type="dxa"/>
-            </w:tcMar>
-          </w:tcPr>
-          <w:p>
-            <w:pPr>
-              <w:tabs>
-                <w:tab w:val="left" w:pos="0"/>
-              </w:tabs>
-              <w:suppressAutoHyphens w:val="0"/>
-              <w:spacing w:after="0" w:line="240" w:lineRule="auto"/>
-            </w:pPr>
-            <w:r>
-              <w:t xml:space="preserve">   Is an appropriate loop used (a </w:t>
-            </w:r>
-            <w:r>
-              <w:t>do while</w:t>
-            </w:r>
-            <w:r>
-              <w:t xml:space="preserve"> loop)? </w:t>
+              <w:t xml:space="preserve">   Is an appropriate type of loop used (do while loop)? </w:t>
             </w:r>
           </w:p>
         </w:tc>
@@ -2937,8 +2121,6 @@
           <w:u w:val="single"/>
         </w:rPr>
       </w:pPr>
-      <w:bookmarkStart w:id="0" w:name="_GoBack"/>
-      <w:bookmarkEnd w:id="0"/>
     </w:p>
     <w:p>
       <w:pPr>
@@ -2950,14 +2132,6 @@
           <w:u w:val="single"/>
         </w:rPr>
       </w:pPr>
-      <w:r>
-        <w:rPr>
-          <w:sz w:val="24"/>
-          <w:szCs w:val="24"/>
-          <w:u w:val="single"/>
-        </w:rPr>
-        <w:br w:type="page"/>
-      </w:r>
     </w:p>
     <w:tbl>
       <w:tblPr>
@@ -3009,50 +2183,7 @@
               <w:rPr>
                 <w:b/>
               </w:rPr>
-              <w:lastRenderedPageBreak/>
-              <w:t>Web App II</w:t>
-            </w:r>
-            <w:r>
-              <w:rPr>
-                <w:b/>
-              </w:rPr>
-              <w:t>I</w:t>
-            </w:r>
-            <w:r>
-              <w:rPr>
-                <w:b/>
-              </w:rPr>
-              <w:t xml:space="preserve">: </w:t>
-            </w:r>
-            <w:r>
-              <w:rPr>
-                <w:b/>
-              </w:rPr>
-              <w:t>Elementary school grade level</w:t>
-            </w:r>
-            <w:r>
-              <w:rPr>
-                <w:b/>
-              </w:rPr>
-              <w:t xml:space="preserve">, </w:t>
-            </w:r>
-            <w:r>
-              <w:rPr>
-                <w:b/>
-              </w:rPr>
-              <w:t>State tax</w:t>
-            </w:r>
-            <w:r>
-              <w:rPr>
-                <w:b/>
-              </w:rPr>
-              <w:t xml:space="preserve">, Trail </w:t>
-            </w:r>
-            <w:r>
-              <w:rPr>
-                <w:b/>
-              </w:rPr>
-              <w:t>types</w:t>
+              <w:t>Web App III: Elementary school grade level, State tax, Trail types</w:t>
             </w:r>
           </w:p>
         </w:tc>
@@ -3262,15 +2393,10 @@
               <w:spacing w:after="0" w:line="240" w:lineRule="auto"/>
             </w:pPr>
             <w:r>
-              <w:t>Are both the I/O function and the function with the loop n in a separate .</w:t>
-            </w:r>
-            <w:proofErr w:type="spellStart"/>
-            <w:r>
-              <w:t>js</w:t>
-            </w:r>
-            <w:proofErr w:type="spellEnd"/>
-            <w:r>
-              <w:t xml:space="preserve"> file?</w:t>
+              <w:rPr>
+                <w:bCs/>
+              </w:rPr>
+              <w:t>Is all I/O done in the HTML file?</w:t>
             </w:r>
           </w:p>
         </w:tc>
@@ -3346,9 +2472,40 @@
             </w:pPr>
             <w:r>
               <w:rPr>
+                <w:bCs/>
                 <w:i/>
               </w:rPr>
-              <w:t>In the HTML page:</w:t>
+              <w:t>In the function</w:t>
+            </w:r>
+            <w:r>
+              <w:rPr>
+                <w:bCs/>
+                <w:i/>
+              </w:rPr>
+              <w:t xml:space="preserve"> in the .</w:t>
+            </w:r>
+            <w:proofErr w:type="spellStart"/>
+            <w:r>
+              <w:rPr>
+                <w:bCs/>
+                <w:i/>
+              </w:rPr>
+              <w:t>js</w:t>
+            </w:r>
+            <w:proofErr w:type="spellEnd"/>
+            <w:r>
+              <w:rPr>
+                <w:bCs/>
+                <w:i/>
+              </w:rPr>
+              <w:t xml:space="preserve"> file</w:t>
+            </w:r>
+            <w:r>
+              <w:rPr>
+                <w:bCs/>
+                <w:i/>
+              </w:rPr>
+              <w:t>:</w:t>
             </w:r>
           </w:p>
         </w:tc>
@@ -3378,9 +2535,21 @@
               </w:tabs>
               <w:suppressAutoHyphens w:val="0"/>
               <w:spacing w:after="0" w:line="240" w:lineRule="auto"/>
-            </w:pPr>
-            <w:r>
-              <w:t xml:space="preserve">   Is the onload attribute of the body element used to call the I/O function?</w:t>
+              <w:rPr>
+                <w:bCs/>
+              </w:rPr>
+            </w:pPr>
+            <w:r>
+              <w:t xml:space="preserve">   Are all variables declared using </w:t>
+            </w:r>
+            <w:r>
+              <w:rPr>
+                <w:rFonts w:ascii="Courier" w:hAnsi="Courier"/>
+              </w:rPr>
+              <w:t>let</w:t>
+            </w:r>
+            <w:r>
+              <w:t>?</w:t>
             </w:r>
           </w:p>
         </w:tc>
@@ -3454,7 +2623,7 @@
               <w:spacing w:after="0" w:line="240" w:lineRule="auto"/>
             </w:pPr>
             <w:r>
-              <w:t xml:space="preserve">   Is the body of the page free of script elements?</w:t>
+              <w:t xml:space="preserve">   Are the appropriate types of loops used (do while, and while)? </w:t>
             </w:r>
           </w:p>
         </w:tc>
@@ -3507,45 +2676,104 @@
         </w:trPr>
         <w:tc>
           <w:tcPr>
-            <w:tcW w:w="9252" w:type="dxa"/>
-            <w:gridSpan w:val="3"/>
-            <w:tcBorders>
-              <w:top w:val="nil"/>
-              <w:left w:val="single" w:sz="4" w:space="0" w:color="000001"/>
-              <w:bottom w:val="single" w:sz="4" w:space="0" w:color="000001"/>
-              <w:right w:val="single" w:sz="4" w:space="0" w:color="000001"/>
-            </w:tcBorders>
-            <w:shd w:val="clear" w:color="auto" w:fill="FFFFFF"/>
-            <w:tcMar>
-              <w:left w:w="98" w:type="dxa"/>
-            </w:tcMar>
-          </w:tcPr>
-          <w:p>
-            <w:pPr>
-              <w:widowControl w:val="0"/>
-              <w:spacing w:after="0" w:line="240" w:lineRule="auto"/>
-              <w:rPr>
-                <w:i/>
-              </w:rPr>
-            </w:pPr>
-            <w:r>
-              <w:rPr>
-                <w:i/>
-              </w:rPr>
-              <w:t xml:space="preserve">In the </w:t>
-            </w:r>
-            <w:r>
-              <w:rPr>
-                <w:i/>
-              </w:rPr>
-              <w:t>I/O function</w:t>
-            </w:r>
-            <w:r>
-              <w:rPr>
-                <w:i/>
-              </w:rPr>
-              <w:t>:</w:t>
-            </w:r>
+            <w:tcW w:w="7711" w:type="dxa"/>
+            <w:tcBorders>
+              <w:top w:val="nil"/>
+              <w:left w:val="single" w:sz="4" w:space="0" w:color="000001"/>
+              <w:bottom w:val="single" w:sz="4" w:space="0" w:color="000001"/>
+              <w:right w:val="nil"/>
+            </w:tcBorders>
+            <w:shd w:val="clear" w:color="auto" w:fill="FFFFFF"/>
+            <w:tcMar>
+              <w:left w:w="98" w:type="dxa"/>
+            </w:tcMar>
+          </w:tcPr>
+          <w:p>
+            <w:pPr>
+              <w:tabs>
+                <w:tab w:val="left" w:pos="0"/>
+              </w:tabs>
+              <w:suppressAutoHyphens w:val="0"/>
+              <w:spacing w:after="0" w:line="240" w:lineRule="auto"/>
+            </w:pPr>
+            <w:r>
+              <w:t xml:space="preserve">   Is the loop free of </w:t>
+            </w:r>
+            <w:r>
+              <w:rPr>
+                <w:rFonts w:ascii="Courier" w:hAnsi="Courier"/>
+              </w:rPr>
+              <w:t>if</w:t>
+            </w:r>
+            <w:r>
+              <w:rPr>
+                <w:rFonts w:asciiTheme="minorHAnsi" w:hAnsiTheme="minorHAnsi" w:cstheme="minorHAnsi"/>
+              </w:rPr>
+              <w:t xml:space="preserve">, </w:t>
+            </w:r>
+            <w:r>
+              <w:rPr>
+                <w:rFonts w:ascii="Courier" w:hAnsi="Courier"/>
+              </w:rPr>
+              <w:t>break</w:t>
+            </w:r>
+            <w:r>
+              <w:rPr>
+                <w:rFonts w:asciiTheme="minorHAnsi" w:hAnsiTheme="minorHAnsi" w:cstheme="minorHAnsi"/>
+              </w:rPr>
+              <w:t>, or</w:t>
+            </w:r>
+            <w:r>
+              <w:rPr>
+                <w:rFonts w:ascii="Courier" w:hAnsi="Courier"/>
+              </w:rPr>
+              <w:t xml:space="preserve"> continue</w:t>
+            </w:r>
+            <w:r>
+              <w:t xml:space="preserve"> statements?</w:t>
+            </w:r>
+          </w:p>
+        </w:tc>
+        <w:tc>
+          <w:tcPr>
+            <w:tcW w:w="717" w:type="dxa"/>
+            <w:tcBorders>
+              <w:top w:val="nil"/>
+              <w:left w:val="single" w:sz="4" w:space="0" w:color="000001"/>
+              <w:bottom w:val="single" w:sz="4" w:space="0" w:color="000001"/>
+              <w:right w:val="single" w:sz="4" w:space="0" w:color="000001"/>
+            </w:tcBorders>
+            <w:shd w:val="clear" w:color="auto" w:fill="FFFFFF"/>
+            <w:tcMar>
+              <w:left w:w="98" w:type="dxa"/>
+            </w:tcMar>
+          </w:tcPr>
+          <w:p>
+            <w:pPr>
+              <w:widowControl w:val="0"/>
+              <w:spacing w:after="0" w:line="240" w:lineRule="auto"/>
+            </w:pPr>
+          </w:p>
+        </w:tc>
+        <w:tc>
+          <w:tcPr>
+            <w:tcW w:w="824" w:type="dxa"/>
+            <w:tcBorders>
+              <w:top w:val="nil"/>
+              <w:left w:val="single" w:sz="4" w:space="0" w:color="000001"/>
+              <w:bottom w:val="single" w:sz="4" w:space="0" w:color="000001"/>
+              <w:right w:val="single" w:sz="4" w:space="0" w:color="000001"/>
+            </w:tcBorders>
+            <w:shd w:val="clear" w:color="auto" w:fill="FFFFFF"/>
+            <w:tcMar>
+              <w:left w:w="98" w:type="dxa"/>
+            </w:tcMar>
+          </w:tcPr>
+          <w:p>
+            <w:pPr>
+              <w:widowControl w:val="0"/>
+              <w:spacing w:after="0" w:line="240" w:lineRule="auto"/>
+            </w:pPr>
           </w:p>
         </w:tc>
       </w:tr>
@@ -3555,71 +2783,33 @@
         </w:trPr>
         <w:tc>
           <w:tcPr>
-            <w:tcW w:w="7711" w:type="dxa"/>
-            <w:tcBorders>
-              <w:top w:val="nil"/>
-              <w:left w:val="single" w:sz="4" w:space="0" w:color="000001"/>
-              <w:bottom w:val="single" w:sz="4" w:space="0" w:color="000001"/>
-              <w:right w:val="nil"/>
-            </w:tcBorders>
-            <w:shd w:val="clear" w:color="auto" w:fill="FFFFFF"/>
-            <w:tcMar>
-              <w:left w:w="98" w:type="dxa"/>
-            </w:tcMar>
-          </w:tcPr>
-          <w:p>
-            <w:pPr>
-              <w:tabs>
-                <w:tab w:val="left" w:pos="0"/>
-              </w:tabs>
-              <w:suppressAutoHyphens w:val="0"/>
-              <w:spacing w:after="0" w:line="240" w:lineRule="auto"/>
-            </w:pPr>
-            <w:r>
-              <w:t xml:space="preserve">   Are there prompts to get the correct input?</w:t>
-            </w:r>
-          </w:p>
-        </w:tc>
-        <w:tc>
-          <w:tcPr>
-            <w:tcW w:w="717" w:type="dxa"/>
-            <w:tcBorders>
-              <w:top w:val="nil"/>
-              <w:left w:val="single" w:sz="4" w:space="0" w:color="000001"/>
-              <w:bottom w:val="single" w:sz="4" w:space="0" w:color="000001"/>
-              <w:right w:val="single" w:sz="4" w:space="0" w:color="000001"/>
-            </w:tcBorders>
-            <w:shd w:val="clear" w:color="auto" w:fill="FFFFFF"/>
-            <w:tcMar>
-              <w:left w:w="98" w:type="dxa"/>
-            </w:tcMar>
-          </w:tcPr>
-          <w:p>
-            <w:pPr>
-              <w:widowControl w:val="0"/>
-              <w:spacing w:after="0" w:line="240" w:lineRule="auto"/>
-            </w:pPr>
-          </w:p>
-        </w:tc>
-        <w:tc>
-          <w:tcPr>
-            <w:tcW w:w="824" w:type="dxa"/>
-            <w:tcBorders>
-              <w:top w:val="nil"/>
-              <w:left w:val="single" w:sz="4" w:space="0" w:color="000001"/>
-              <w:bottom w:val="single" w:sz="4" w:space="0" w:color="000001"/>
-              <w:right w:val="single" w:sz="4" w:space="0" w:color="000001"/>
-            </w:tcBorders>
-            <w:shd w:val="clear" w:color="auto" w:fill="FFFFFF"/>
-            <w:tcMar>
-              <w:left w:w="98" w:type="dxa"/>
-            </w:tcMar>
-          </w:tcPr>
-          <w:p>
-            <w:pPr>
-              <w:widowControl w:val="0"/>
-              <w:spacing w:after="0" w:line="240" w:lineRule="auto"/>
-            </w:pPr>
+            <w:tcW w:w="9252" w:type="dxa"/>
+            <w:gridSpan w:val="3"/>
+            <w:tcBorders>
+              <w:top w:val="nil"/>
+              <w:left w:val="single" w:sz="4" w:space="0" w:color="000001"/>
+              <w:bottom w:val="single" w:sz="4" w:space="0" w:color="000001"/>
+              <w:right w:val="single" w:sz="4" w:space="0" w:color="000001"/>
+            </w:tcBorders>
+            <w:shd w:val="clear" w:color="auto" w:fill="FFFFFF"/>
+            <w:tcMar>
+              <w:left w:w="98" w:type="dxa"/>
+            </w:tcMar>
+          </w:tcPr>
+          <w:p>
+            <w:pPr>
+              <w:widowControl w:val="0"/>
+              <w:spacing w:after="0" w:line="240" w:lineRule="auto"/>
+              <w:rPr>
+                <w:i/>
+              </w:rPr>
+            </w:pPr>
+            <w:r>
+              <w:rPr>
+                <w:i/>
+              </w:rPr>
+              <w:t>Functionality</w:t>
+            </w:r>
           </w:p>
         </w:tc>
       </w:tr>
@@ -3650,18 +2840,7 @@
               <w:spacing w:after="0" w:line="240" w:lineRule="auto"/>
             </w:pPr>
             <w:r>
-              <w:t xml:space="preserve">   Is output written to an HTML element referenced using </w:t>
-            </w:r>
-            <w:proofErr w:type="spellStart"/>
-            <w:r>
-              <w:rPr>
-                <w:rFonts w:ascii="Courier" w:hAnsi="Courier"/>
-              </w:rPr>
-              <w:t>getElementById</w:t>
-            </w:r>
-            <w:proofErr w:type="spellEnd"/>
-            <w:r>
-              <w:t>?</w:t>
+              <w:t xml:space="preserve">   Does the browser console show any errors for the JavaScript code?</w:t>
             </w:r>
           </w:p>
         </w:tc>
@@ -3714,34 +2893,77 @@
         </w:trPr>
         <w:tc>
           <w:tcPr>
-            <w:tcW w:w="9252" w:type="dxa"/>
-            <w:gridSpan w:val="3"/>
-            <w:tcBorders>
-              <w:top w:val="nil"/>
-              <w:left w:val="single" w:sz="4" w:space="0" w:color="000001"/>
-              <w:bottom w:val="single" w:sz="4" w:space="0" w:color="000001"/>
-              <w:right w:val="single" w:sz="4" w:space="0" w:color="000001"/>
-            </w:tcBorders>
-            <w:shd w:val="clear" w:color="auto" w:fill="FFFFFF"/>
-            <w:tcMar>
-              <w:left w:w="98" w:type="dxa"/>
-            </w:tcMar>
-          </w:tcPr>
-          <w:p>
-            <w:pPr>
-              <w:widowControl w:val="0"/>
-              <w:spacing w:after="0" w:line="240" w:lineRule="auto"/>
-              <w:rPr>
-                <w:i/>
-              </w:rPr>
-            </w:pPr>
-            <w:r>
-              <w:rPr>
-                <w:bCs/>
-                <w:i/>
-              </w:rPr>
-              <w:t>In the computation function:</w:t>
-            </w:r>
+            <w:tcW w:w="7711" w:type="dxa"/>
+            <w:tcBorders>
+              <w:top w:val="nil"/>
+              <w:left w:val="single" w:sz="4" w:space="0" w:color="000001"/>
+              <w:bottom w:val="single" w:sz="4" w:space="0" w:color="000001"/>
+              <w:right w:val="nil"/>
+            </w:tcBorders>
+            <w:shd w:val="clear" w:color="auto" w:fill="FFFFFF"/>
+            <w:tcMar>
+              <w:left w:w="98" w:type="dxa"/>
+            </w:tcMar>
+          </w:tcPr>
+          <w:p>
+            <w:pPr>
+              <w:tabs>
+                <w:tab w:val="left" w:pos="0"/>
+              </w:tabs>
+              <w:suppressAutoHyphens w:val="0"/>
+              <w:spacing w:after="0" w:line="240" w:lineRule="auto"/>
+              <w:rPr>
+                <w:bCs/>
+              </w:rPr>
+            </w:pPr>
+            <w:r>
+              <w:rPr>
+                <w:bCs/>
+              </w:rPr>
+              <w:t xml:space="preserve">   Is the user alerted if their input is invalid and prompted to re-enter the input repeatedly until the input is valid? </w:t>
+            </w:r>
+          </w:p>
+        </w:tc>
+        <w:tc>
+          <w:tcPr>
+            <w:tcW w:w="717" w:type="dxa"/>
+            <w:tcBorders>
+              <w:top w:val="nil"/>
+              <w:left w:val="single" w:sz="4" w:space="0" w:color="000001"/>
+              <w:bottom w:val="single" w:sz="4" w:space="0" w:color="000001"/>
+              <w:right w:val="single" w:sz="4" w:space="0" w:color="000001"/>
+            </w:tcBorders>
+            <w:shd w:val="clear" w:color="auto" w:fill="FFFFFF"/>
+            <w:tcMar>
+              <w:left w:w="98" w:type="dxa"/>
+            </w:tcMar>
+          </w:tcPr>
+          <w:p>
+            <w:pPr>
+              <w:widowControl w:val="0"/>
+              <w:spacing w:after="0" w:line="240" w:lineRule="auto"/>
+            </w:pPr>
+          </w:p>
+        </w:tc>
+        <w:tc>
+          <w:tcPr>
+            <w:tcW w:w="824" w:type="dxa"/>
+            <w:tcBorders>
+              <w:top w:val="nil"/>
+              <w:left w:val="single" w:sz="4" w:space="0" w:color="000001"/>
+              <w:bottom w:val="single" w:sz="4" w:space="0" w:color="000001"/>
+              <w:right w:val="single" w:sz="4" w:space="0" w:color="000001"/>
+            </w:tcBorders>
+            <w:shd w:val="clear" w:color="auto" w:fill="FFFFFF"/>
+            <w:tcMar>
+              <w:left w:w="98" w:type="dxa"/>
+            </w:tcMar>
+          </w:tcPr>
+          <w:p>
+            <w:pPr>
+              <w:widowControl w:val="0"/>
+              <w:spacing w:after="0" w:line="240" w:lineRule="auto"/>
+            </w:pPr>
           </w:p>
         </w:tc>
       </w:tr>
@@ -3775,16 +2997,10 @@
               </w:rPr>
             </w:pPr>
             <w:r>
-              <w:t xml:space="preserve">   Are all variables declared using </w:t>
-            </w:r>
-            <w:r>
-              <w:rPr>
-                <w:rFonts w:ascii="Courier" w:hAnsi="Courier"/>
-              </w:rPr>
-              <w:t>let</w:t>
-            </w:r>
-            <w:r>
-              <w:t>?</w:t>
+              <w:rPr>
+                <w:bCs/>
+              </w:rPr>
+              <w:t xml:space="preserve">   Is the user prompted to enter input again by entering “yes” or “no”?</w:t>
             </w:r>
           </w:p>
         </w:tc>
@@ -3856,498 +3072,15 @@
               </w:tabs>
               <w:suppressAutoHyphens w:val="0"/>
               <w:spacing w:after="0" w:line="240" w:lineRule="auto"/>
-            </w:pPr>
-            <w:r>
-              <w:t xml:space="preserve">   </w:t>
-            </w:r>
-            <w:proofErr w:type="gramStart"/>
-            <w:r>
-              <w:t>Is</w:t>
-            </w:r>
-            <w:proofErr w:type="gramEnd"/>
-            <w:r>
-              <w:t xml:space="preserve"> </w:t>
-            </w:r>
-            <w:r>
-              <w:t>the</w:t>
-            </w:r>
-            <w:r>
-              <w:t xml:space="preserve"> appropriate loop</w:t>
-            </w:r>
-            <w:r>
-              <w:t>s</w:t>
-            </w:r>
-            <w:r>
-              <w:t xml:space="preserve"> used (a do while</w:t>
-            </w:r>
-            <w:r>
-              <w:t>, and while loop</w:t>
-            </w:r>
-            <w:r>
-              <w:t xml:space="preserve">)? </w:t>
-            </w:r>
-          </w:p>
-        </w:tc>
-        <w:tc>
-          <w:tcPr>
-            <w:tcW w:w="717" w:type="dxa"/>
-            <w:tcBorders>
-              <w:top w:val="nil"/>
-              <w:left w:val="single" w:sz="4" w:space="0" w:color="000001"/>
-              <w:bottom w:val="single" w:sz="4" w:space="0" w:color="000001"/>
-              <w:right w:val="single" w:sz="4" w:space="0" w:color="000001"/>
-            </w:tcBorders>
-            <w:shd w:val="clear" w:color="auto" w:fill="FFFFFF"/>
-            <w:tcMar>
-              <w:left w:w="98" w:type="dxa"/>
-            </w:tcMar>
-          </w:tcPr>
-          <w:p>
-            <w:pPr>
-              <w:widowControl w:val="0"/>
-              <w:spacing w:after="0" w:line="240" w:lineRule="auto"/>
-            </w:pPr>
-          </w:p>
-        </w:tc>
-        <w:tc>
-          <w:tcPr>
-            <w:tcW w:w="824" w:type="dxa"/>
-            <w:tcBorders>
-              <w:top w:val="nil"/>
-              <w:left w:val="single" w:sz="4" w:space="0" w:color="000001"/>
-              <w:bottom w:val="single" w:sz="4" w:space="0" w:color="000001"/>
-              <w:right w:val="single" w:sz="4" w:space="0" w:color="000001"/>
-            </w:tcBorders>
-            <w:shd w:val="clear" w:color="auto" w:fill="FFFFFF"/>
-            <w:tcMar>
-              <w:left w:w="98" w:type="dxa"/>
-            </w:tcMar>
-          </w:tcPr>
-          <w:p>
-            <w:pPr>
-              <w:widowControl w:val="0"/>
-              <w:spacing w:after="0" w:line="240" w:lineRule="auto"/>
-            </w:pPr>
-          </w:p>
-        </w:tc>
-      </w:tr>
-      <w:tr>
-        <w:trPr>
-          <w:trHeight w:val="305"/>
-        </w:trPr>
-        <w:tc>
-          <w:tcPr>
-            <w:tcW w:w="7711" w:type="dxa"/>
-            <w:tcBorders>
-              <w:top w:val="nil"/>
-              <w:left w:val="single" w:sz="4" w:space="0" w:color="000001"/>
-              <w:bottom w:val="single" w:sz="4" w:space="0" w:color="000001"/>
-              <w:right w:val="nil"/>
-            </w:tcBorders>
-            <w:shd w:val="clear" w:color="auto" w:fill="FFFFFF"/>
-            <w:tcMar>
-              <w:left w:w="98" w:type="dxa"/>
-            </w:tcMar>
-          </w:tcPr>
-          <w:p>
-            <w:pPr>
-              <w:tabs>
-                <w:tab w:val="left" w:pos="0"/>
-              </w:tabs>
-              <w:suppressAutoHyphens w:val="0"/>
-              <w:spacing w:after="0" w:line="240" w:lineRule="auto"/>
-            </w:pPr>
-            <w:r>
-              <w:t xml:space="preserve">   Is the loop free of </w:t>
-            </w:r>
-            <w:r>
-              <w:rPr>
-                <w:rFonts w:ascii="Courier" w:hAnsi="Courier"/>
-              </w:rPr>
-              <w:t>if</w:t>
-            </w:r>
-            <w:r>
-              <w:rPr>
-                <w:rFonts w:asciiTheme="minorHAnsi" w:hAnsiTheme="minorHAnsi" w:cstheme="minorHAnsi"/>
-              </w:rPr>
-              <w:t xml:space="preserve">, </w:t>
-            </w:r>
-            <w:r>
-              <w:rPr>
-                <w:rFonts w:ascii="Courier" w:hAnsi="Courier"/>
-              </w:rPr>
-              <w:t>break</w:t>
-            </w:r>
-            <w:r>
-              <w:rPr>
-                <w:rFonts w:asciiTheme="minorHAnsi" w:hAnsiTheme="minorHAnsi" w:cstheme="minorHAnsi"/>
-              </w:rPr>
-              <w:t>, or</w:t>
-            </w:r>
-            <w:r>
-              <w:rPr>
-                <w:rFonts w:ascii="Courier" w:hAnsi="Courier"/>
-              </w:rPr>
-              <w:t xml:space="preserve"> continue</w:t>
-            </w:r>
-            <w:r>
-              <w:t xml:space="preserve"> statements?</w:t>
-            </w:r>
-          </w:p>
-        </w:tc>
-        <w:tc>
-          <w:tcPr>
-            <w:tcW w:w="717" w:type="dxa"/>
-            <w:tcBorders>
-              <w:top w:val="nil"/>
-              <w:left w:val="single" w:sz="4" w:space="0" w:color="000001"/>
-              <w:bottom w:val="single" w:sz="4" w:space="0" w:color="000001"/>
-              <w:right w:val="single" w:sz="4" w:space="0" w:color="000001"/>
-            </w:tcBorders>
-            <w:shd w:val="clear" w:color="auto" w:fill="FFFFFF"/>
-            <w:tcMar>
-              <w:left w:w="98" w:type="dxa"/>
-            </w:tcMar>
-          </w:tcPr>
-          <w:p>
-            <w:pPr>
-              <w:widowControl w:val="0"/>
-              <w:spacing w:after="0" w:line="240" w:lineRule="auto"/>
-            </w:pPr>
-          </w:p>
-        </w:tc>
-        <w:tc>
-          <w:tcPr>
-            <w:tcW w:w="824" w:type="dxa"/>
-            <w:tcBorders>
-              <w:top w:val="nil"/>
-              <w:left w:val="single" w:sz="4" w:space="0" w:color="000001"/>
-              <w:bottom w:val="single" w:sz="4" w:space="0" w:color="000001"/>
-              <w:right w:val="single" w:sz="4" w:space="0" w:color="000001"/>
-            </w:tcBorders>
-            <w:shd w:val="clear" w:color="auto" w:fill="FFFFFF"/>
-            <w:tcMar>
-              <w:left w:w="98" w:type="dxa"/>
-            </w:tcMar>
-          </w:tcPr>
-          <w:p>
-            <w:pPr>
-              <w:widowControl w:val="0"/>
-              <w:spacing w:after="0" w:line="240" w:lineRule="auto"/>
-            </w:pPr>
-          </w:p>
-        </w:tc>
-      </w:tr>
-      <w:tr>
-        <w:trPr>
-          <w:trHeight w:val="305"/>
-        </w:trPr>
-        <w:tc>
-          <w:tcPr>
-            <w:tcW w:w="9252" w:type="dxa"/>
-            <w:gridSpan w:val="3"/>
-            <w:tcBorders>
-              <w:top w:val="nil"/>
-              <w:left w:val="single" w:sz="4" w:space="0" w:color="000001"/>
-              <w:bottom w:val="single" w:sz="4" w:space="0" w:color="000001"/>
-              <w:right w:val="single" w:sz="4" w:space="0" w:color="000001"/>
-            </w:tcBorders>
-            <w:shd w:val="clear" w:color="auto" w:fill="FFFFFF"/>
-            <w:tcMar>
-              <w:left w:w="98" w:type="dxa"/>
-            </w:tcMar>
-          </w:tcPr>
-          <w:p>
-            <w:pPr>
-              <w:widowControl w:val="0"/>
-              <w:spacing w:after="0" w:line="240" w:lineRule="auto"/>
-              <w:rPr>
-                <w:i/>
-              </w:rPr>
-            </w:pPr>
-            <w:r>
-              <w:rPr>
-                <w:i/>
-              </w:rPr>
-              <w:t>Functionality</w:t>
-            </w:r>
-          </w:p>
-        </w:tc>
-      </w:tr>
-      <w:tr>
-        <w:trPr>
-          <w:trHeight w:val="305"/>
-        </w:trPr>
-        <w:tc>
-          <w:tcPr>
-            <w:tcW w:w="7711" w:type="dxa"/>
-            <w:tcBorders>
-              <w:top w:val="nil"/>
-              <w:left w:val="single" w:sz="4" w:space="0" w:color="000001"/>
-              <w:bottom w:val="single" w:sz="4" w:space="0" w:color="000001"/>
-              <w:right w:val="nil"/>
-            </w:tcBorders>
-            <w:shd w:val="clear" w:color="auto" w:fill="FFFFFF"/>
-            <w:tcMar>
-              <w:left w:w="98" w:type="dxa"/>
-            </w:tcMar>
-          </w:tcPr>
-          <w:p>
-            <w:pPr>
-              <w:tabs>
-                <w:tab w:val="left" w:pos="0"/>
-              </w:tabs>
-              <w:suppressAutoHyphens w:val="0"/>
-              <w:spacing w:after="0" w:line="240" w:lineRule="auto"/>
-            </w:pPr>
-            <w:r>
-              <w:t xml:space="preserve">   Does the browser console show any errors for the JavaScript code?</w:t>
-            </w:r>
-          </w:p>
-        </w:tc>
-        <w:tc>
-          <w:tcPr>
-            <w:tcW w:w="717" w:type="dxa"/>
-            <w:tcBorders>
-              <w:top w:val="nil"/>
-              <w:left w:val="single" w:sz="4" w:space="0" w:color="000001"/>
-              <w:bottom w:val="single" w:sz="4" w:space="0" w:color="000001"/>
-              <w:right w:val="single" w:sz="4" w:space="0" w:color="000001"/>
-            </w:tcBorders>
-            <w:shd w:val="clear" w:color="auto" w:fill="FFFFFF"/>
-            <w:tcMar>
-              <w:left w:w="98" w:type="dxa"/>
-            </w:tcMar>
-          </w:tcPr>
-          <w:p>
-            <w:pPr>
-              <w:widowControl w:val="0"/>
-              <w:spacing w:after="0" w:line="240" w:lineRule="auto"/>
-            </w:pPr>
-          </w:p>
-        </w:tc>
-        <w:tc>
-          <w:tcPr>
-            <w:tcW w:w="824" w:type="dxa"/>
-            <w:tcBorders>
-              <w:top w:val="nil"/>
-              <w:left w:val="single" w:sz="4" w:space="0" w:color="000001"/>
-              <w:bottom w:val="single" w:sz="4" w:space="0" w:color="000001"/>
-              <w:right w:val="single" w:sz="4" w:space="0" w:color="000001"/>
-            </w:tcBorders>
-            <w:shd w:val="clear" w:color="auto" w:fill="FFFFFF"/>
-            <w:tcMar>
-              <w:left w:w="98" w:type="dxa"/>
-            </w:tcMar>
-          </w:tcPr>
-          <w:p>
-            <w:pPr>
-              <w:widowControl w:val="0"/>
-              <w:spacing w:after="0" w:line="240" w:lineRule="auto"/>
-            </w:pPr>
-          </w:p>
-        </w:tc>
-      </w:tr>
-      <w:tr>
-        <w:trPr>
-          <w:trHeight w:val="305"/>
-        </w:trPr>
-        <w:tc>
-          <w:tcPr>
-            <w:tcW w:w="7711" w:type="dxa"/>
-            <w:tcBorders>
-              <w:top w:val="nil"/>
-              <w:left w:val="single" w:sz="4" w:space="0" w:color="000001"/>
-              <w:bottom w:val="single" w:sz="4" w:space="0" w:color="000001"/>
-              <w:right w:val="nil"/>
-            </w:tcBorders>
-            <w:shd w:val="clear" w:color="auto" w:fill="FFFFFF"/>
-            <w:tcMar>
-              <w:left w:w="98" w:type="dxa"/>
-            </w:tcMar>
-          </w:tcPr>
-          <w:p>
-            <w:pPr>
-              <w:tabs>
-                <w:tab w:val="left" w:pos="0"/>
-              </w:tabs>
-              <w:suppressAutoHyphens w:val="0"/>
-              <w:spacing w:after="0" w:line="240" w:lineRule="auto"/>
-              <w:rPr>
-                <w:bCs/>
-              </w:rPr>
-            </w:pPr>
-            <w:r>
-              <w:rPr>
-                <w:bCs/>
-              </w:rPr>
-              <w:t xml:space="preserve">   Is the user alerted if their input is invalid and prompted to re-enter the input repeatedly until the input is valid? </w:t>
-            </w:r>
-          </w:p>
-        </w:tc>
-        <w:tc>
-          <w:tcPr>
-            <w:tcW w:w="717" w:type="dxa"/>
-            <w:tcBorders>
-              <w:top w:val="nil"/>
-              <w:left w:val="single" w:sz="4" w:space="0" w:color="000001"/>
-              <w:bottom w:val="single" w:sz="4" w:space="0" w:color="000001"/>
-              <w:right w:val="single" w:sz="4" w:space="0" w:color="000001"/>
-            </w:tcBorders>
-            <w:shd w:val="clear" w:color="auto" w:fill="FFFFFF"/>
-            <w:tcMar>
-              <w:left w:w="98" w:type="dxa"/>
-            </w:tcMar>
-          </w:tcPr>
-          <w:p>
-            <w:pPr>
-              <w:widowControl w:val="0"/>
-              <w:spacing w:after="0" w:line="240" w:lineRule="auto"/>
-            </w:pPr>
-          </w:p>
-        </w:tc>
-        <w:tc>
-          <w:tcPr>
-            <w:tcW w:w="824" w:type="dxa"/>
-            <w:tcBorders>
-              <w:top w:val="nil"/>
-              <w:left w:val="single" w:sz="4" w:space="0" w:color="000001"/>
-              <w:bottom w:val="single" w:sz="4" w:space="0" w:color="000001"/>
-              <w:right w:val="single" w:sz="4" w:space="0" w:color="000001"/>
-            </w:tcBorders>
-            <w:shd w:val="clear" w:color="auto" w:fill="FFFFFF"/>
-            <w:tcMar>
-              <w:left w:w="98" w:type="dxa"/>
-            </w:tcMar>
-          </w:tcPr>
-          <w:p>
-            <w:pPr>
-              <w:widowControl w:val="0"/>
-              <w:spacing w:after="0" w:line="240" w:lineRule="auto"/>
-            </w:pPr>
-          </w:p>
-        </w:tc>
-      </w:tr>
-      <w:tr>
-        <w:trPr>
-          <w:trHeight w:val="305"/>
-        </w:trPr>
-        <w:tc>
-          <w:tcPr>
-            <w:tcW w:w="7711" w:type="dxa"/>
-            <w:tcBorders>
-              <w:top w:val="nil"/>
-              <w:left w:val="single" w:sz="4" w:space="0" w:color="000001"/>
-              <w:bottom w:val="single" w:sz="4" w:space="0" w:color="000001"/>
-              <w:right w:val="nil"/>
-            </w:tcBorders>
-            <w:shd w:val="clear" w:color="auto" w:fill="FFFFFF"/>
-            <w:tcMar>
-              <w:left w:w="98" w:type="dxa"/>
-            </w:tcMar>
-          </w:tcPr>
-          <w:p>
-            <w:pPr>
-              <w:tabs>
-                <w:tab w:val="left" w:pos="0"/>
-              </w:tabs>
-              <w:suppressAutoHyphens w:val="0"/>
-              <w:spacing w:after="0" w:line="240" w:lineRule="auto"/>
-              <w:rPr>
-                <w:bCs/>
-              </w:rPr>
-            </w:pPr>
-            <w:r>
-              <w:rPr>
-                <w:bCs/>
-              </w:rPr>
-              <w:t xml:space="preserve">   Is the user prompted to </w:t>
-            </w:r>
-            <w:r>
-              <w:rPr>
-                <w:bCs/>
-              </w:rPr>
-              <w:t>enter input again by entering “yes” or “no”?</w:t>
-            </w:r>
-          </w:p>
-        </w:tc>
-        <w:tc>
-          <w:tcPr>
-            <w:tcW w:w="717" w:type="dxa"/>
-            <w:tcBorders>
-              <w:top w:val="nil"/>
-              <w:left w:val="single" w:sz="4" w:space="0" w:color="000001"/>
-              <w:bottom w:val="single" w:sz="4" w:space="0" w:color="000001"/>
-              <w:right w:val="single" w:sz="4" w:space="0" w:color="000001"/>
-            </w:tcBorders>
-            <w:shd w:val="clear" w:color="auto" w:fill="FFFFFF"/>
-            <w:tcMar>
-              <w:left w:w="98" w:type="dxa"/>
-            </w:tcMar>
-          </w:tcPr>
-          <w:p>
-            <w:pPr>
-              <w:widowControl w:val="0"/>
-              <w:spacing w:after="0" w:line="240" w:lineRule="auto"/>
-            </w:pPr>
-          </w:p>
-        </w:tc>
-        <w:tc>
-          <w:tcPr>
-            <w:tcW w:w="824" w:type="dxa"/>
-            <w:tcBorders>
-              <w:top w:val="nil"/>
-              <w:left w:val="single" w:sz="4" w:space="0" w:color="000001"/>
-              <w:bottom w:val="single" w:sz="4" w:space="0" w:color="000001"/>
-              <w:right w:val="single" w:sz="4" w:space="0" w:color="000001"/>
-            </w:tcBorders>
-            <w:shd w:val="clear" w:color="auto" w:fill="FFFFFF"/>
-            <w:tcMar>
-              <w:left w:w="98" w:type="dxa"/>
-            </w:tcMar>
-          </w:tcPr>
-          <w:p>
-            <w:pPr>
-              <w:widowControl w:val="0"/>
-              <w:spacing w:after="0" w:line="240" w:lineRule="auto"/>
-            </w:pPr>
-          </w:p>
-        </w:tc>
-      </w:tr>
-      <w:tr>
-        <w:trPr>
-          <w:trHeight w:val="305"/>
-        </w:trPr>
-        <w:tc>
-          <w:tcPr>
-            <w:tcW w:w="7711" w:type="dxa"/>
-            <w:tcBorders>
-              <w:top w:val="nil"/>
-              <w:left w:val="single" w:sz="4" w:space="0" w:color="000001"/>
-              <w:bottom w:val="single" w:sz="4" w:space="0" w:color="000001"/>
-              <w:right w:val="nil"/>
-            </w:tcBorders>
-            <w:shd w:val="clear" w:color="auto" w:fill="FFFFFF"/>
-            <w:tcMar>
-              <w:left w:w="98" w:type="dxa"/>
-            </w:tcMar>
-          </w:tcPr>
-          <w:p>
-            <w:pPr>
-              <w:tabs>
-                <w:tab w:val="left" w:pos="0"/>
-              </w:tabs>
-              <w:suppressAutoHyphens w:val="0"/>
-              <w:spacing w:after="0" w:line="240" w:lineRule="auto"/>
-              <w:rPr>
-                <w:bCs/>
-              </w:rPr>
-            </w:pPr>
-            <w:r>
-              <w:rPr>
-                <w:bCs/>
-              </w:rPr>
-              <w:t xml:space="preserve">   Is the correct output shown? (Compare to the output shown in the instructions.)</w:t>
+              <w:rPr>
+                <w:bCs/>
+              </w:rPr>
+            </w:pPr>
+            <w:r>
+              <w:rPr>
+                <w:bCs/>
+              </w:rPr>
+              <w:t xml:space="preserve">   Is the correct output shown? </w:t>
             </w:r>
           </w:p>
         </w:tc>
@@ -4410,6 +3143,8 @@
           <w:u w:val="single"/>
         </w:rPr>
       </w:pPr>
+      <w:bookmarkStart w:id="0" w:name="_GoBack"/>
+      <w:bookmarkEnd w:id="0"/>
     </w:p>
     <w:sectPr>
       <w:headerReference w:type="default" r:id="rId7"/>
@@ -4574,7 +3309,16 @@
       <w:ind w:right="360"/>
     </w:pPr>
     <w:r>
-      <w:t>Written by Brian Bird, Lane Community College, Spring 2020</w:t>
+      <w:t xml:space="preserve">Written by Brian Bird, Lane Community College, </w:t>
+    </w:r>
+    <w:r>
+      <w:t>s</w:t>
+    </w:r>
+    <w:r>
+      <w:t>pring 2020</w:t>
+    </w:r>
+    <w:r>
+      <w:t>, revised spring 2022</w:t>
     </w:r>
   </w:p>
 </w:ftr>

</xml_diff>

<commit_message>
Revised the review form again
</commit_message>
<xml_diff>
--- a/Labs/Lab04/CS133JS_Lab04_CodeReview.docx
+++ b/Labs/Lab04/CS133JS_Lab04_CodeReview.docx
@@ -1397,74 +1397,35 @@
         </w:trPr>
         <w:tc>
           <w:tcPr>
-            <w:tcW w:w="7711" w:type="dxa"/>
-            <w:tcBorders>
-              <w:top w:val="nil"/>
-              <w:left w:val="single" w:sz="4" w:space="0" w:color="000001"/>
-              <w:bottom w:val="single" w:sz="4" w:space="0" w:color="000001"/>
-              <w:right w:val="nil"/>
-            </w:tcBorders>
-            <w:shd w:val="clear" w:color="auto" w:fill="FFFFFF"/>
-            <w:tcMar>
-              <w:left w:w="98" w:type="dxa"/>
-            </w:tcMar>
-          </w:tcPr>
-          <w:p>
-            <w:pPr>
-              <w:tabs>
-                <w:tab w:val="left" w:pos="0"/>
-              </w:tabs>
-              <w:suppressAutoHyphens w:val="0"/>
-              <w:spacing w:after="0" w:line="240" w:lineRule="auto"/>
-            </w:pPr>
-            <w:r>
-              <w:rPr>
-                <w:bCs/>
-              </w:rPr>
-              <w:t>Is all I/O done in the HTML file?</w:t>
-            </w:r>
-          </w:p>
-        </w:tc>
-        <w:tc>
-          <w:tcPr>
-            <w:tcW w:w="717" w:type="dxa"/>
-            <w:tcBorders>
-              <w:top w:val="nil"/>
-              <w:left w:val="single" w:sz="4" w:space="0" w:color="000001"/>
-              <w:bottom w:val="single" w:sz="4" w:space="0" w:color="000001"/>
-              <w:right w:val="single" w:sz="4" w:space="0" w:color="000001"/>
-            </w:tcBorders>
-            <w:shd w:val="clear" w:color="auto" w:fill="FFFFFF"/>
-            <w:tcMar>
-              <w:left w:w="98" w:type="dxa"/>
-            </w:tcMar>
-          </w:tcPr>
-          <w:p>
-            <w:pPr>
-              <w:widowControl w:val="0"/>
-              <w:spacing w:after="0" w:line="240" w:lineRule="auto"/>
-            </w:pPr>
-          </w:p>
-        </w:tc>
-        <w:tc>
-          <w:tcPr>
-            <w:tcW w:w="824" w:type="dxa"/>
-            <w:tcBorders>
-              <w:top w:val="nil"/>
-              <w:left w:val="single" w:sz="4" w:space="0" w:color="000001"/>
-              <w:bottom w:val="single" w:sz="4" w:space="0" w:color="000001"/>
-              <w:right w:val="single" w:sz="4" w:space="0" w:color="000001"/>
-            </w:tcBorders>
-            <w:shd w:val="clear" w:color="auto" w:fill="FFFFFF"/>
-            <w:tcMar>
-              <w:left w:w="98" w:type="dxa"/>
-            </w:tcMar>
-          </w:tcPr>
-          <w:p>
-            <w:pPr>
-              <w:widowControl w:val="0"/>
-              <w:spacing w:after="0" w:line="240" w:lineRule="auto"/>
-            </w:pPr>
+            <w:tcW w:w="9252" w:type="dxa"/>
+            <w:gridSpan w:val="3"/>
+            <w:tcBorders>
+              <w:top w:val="nil"/>
+              <w:left w:val="single" w:sz="4" w:space="0" w:color="000001"/>
+              <w:bottom w:val="single" w:sz="4" w:space="0" w:color="000001"/>
+              <w:right w:val="single" w:sz="4" w:space="0" w:color="000001"/>
+            </w:tcBorders>
+            <w:shd w:val="clear" w:color="auto" w:fill="FFFFFF"/>
+            <w:tcMar>
+              <w:left w:w="98" w:type="dxa"/>
+            </w:tcMar>
+          </w:tcPr>
+          <w:p>
+            <w:pPr>
+              <w:widowControl w:val="0"/>
+              <w:spacing w:after="0" w:line="240" w:lineRule="auto"/>
+              <w:rPr>
+                <w:bCs/>
+                <w:i/>
+              </w:rPr>
+            </w:pPr>
+            <w:r>
+              <w:rPr>
+                <w:bCs/>
+                <w:i/>
+              </w:rPr>
+              <w:t>In the .html file</w:t>
+            </w:r>
           </w:p>
         </w:tc>
       </w:tr>
@@ -1474,64 +1435,80 @@
         </w:trPr>
         <w:tc>
           <w:tcPr>
-            <w:tcW w:w="9252" w:type="dxa"/>
-            <w:gridSpan w:val="3"/>
-            <w:tcBorders>
-              <w:top w:val="nil"/>
-              <w:left w:val="single" w:sz="4" w:space="0" w:color="000001"/>
-              <w:bottom w:val="single" w:sz="4" w:space="0" w:color="000001"/>
-              <w:right w:val="single" w:sz="4" w:space="0" w:color="000001"/>
-            </w:tcBorders>
-            <w:shd w:val="clear" w:color="auto" w:fill="FFFFFF"/>
-            <w:tcMar>
-              <w:left w:w="98" w:type="dxa"/>
-            </w:tcMar>
-          </w:tcPr>
-          <w:p>
-            <w:pPr>
-              <w:widowControl w:val="0"/>
-              <w:spacing w:after="0" w:line="240" w:lineRule="auto"/>
-              <w:rPr>
-                <w:i/>
-              </w:rPr>
-            </w:pPr>
-            <w:r>
-              <w:rPr>
-                <w:bCs/>
-                <w:i/>
-              </w:rPr>
-              <w:t>In the function</w:t>
-            </w:r>
-            <w:r>
-              <w:rPr>
-                <w:bCs/>
-                <w:i/>
-              </w:rPr>
-              <w:t xml:space="preserve"> in the .</w:t>
-            </w:r>
-            <w:proofErr w:type="spellStart"/>
-            <w:r>
-              <w:rPr>
-                <w:bCs/>
-                <w:i/>
-              </w:rPr>
-              <w:t>js</w:t>
-            </w:r>
-            <w:proofErr w:type="spellEnd"/>
-            <w:r>
-              <w:rPr>
-                <w:bCs/>
-                <w:i/>
-              </w:rPr>
-              <w:t xml:space="preserve"> file</w:t>
-            </w:r>
-            <w:r>
-              <w:rPr>
-                <w:bCs/>
-                <w:i/>
-              </w:rPr>
-              <w:t>:</w:t>
-            </w:r>
+            <w:tcW w:w="7711" w:type="dxa"/>
+            <w:tcBorders>
+              <w:top w:val="nil"/>
+              <w:left w:val="single" w:sz="4" w:space="0" w:color="000001"/>
+              <w:bottom w:val="single" w:sz="4" w:space="0" w:color="000001"/>
+              <w:right w:val="nil"/>
+            </w:tcBorders>
+            <w:shd w:val="clear" w:color="auto" w:fill="FFFFFF"/>
+            <w:tcMar>
+              <w:left w:w="98" w:type="dxa"/>
+            </w:tcMar>
+          </w:tcPr>
+          <w:p>
+            <w:pPr>
+              <w:tabs>
+                <w:tab w:val="left" w:pos="0"/>
+              </w:tabs>
+              <w:suppressAutoHyphens w:val="0"/>
+              <w:spacing w:after="0" w:line="240" w:lineRule="auto"/>
+            </w:pPr>
+            <w:r>
+              <w:rPr>
+                <w:bCs/>
+              </w:rPr>
+              <w:t xml:space="preserve">   </w:t>
+            </w:r>
+            <w:r>
+              <w:rPr>
+                <w:bCs/>
+              </w:rPr>
+              <w:t>Is all I/O done in the HTML file?</w:t>
+            </w:r>
+          </w:p>
+        </w:tc>
+        <w:tc>
+          <w:tcPr>
+            <w:tcW w:w="717" w:type="dxa"/>
+            <w:tcBorders>
+              <w:top w:val="nil"/>
+              <w:left w:val="single" w:sz="4" w:space="0" w:color="000001"/>
+              <w:bottom w:val="single" w:sz="4" w:space="0" w:color="000001"/>
+              <w:right w:val="single" w:sz="4" w:space="0" w:color="000001"/>
+            </w:tcBorders>
+            <w:shd w:val="clear" w:color="auto" w:fill="FFFFFF"/>
+            <w:tcMar>
+              <w:left w:w="98" w:type="dxa"/>
+            </w:tcMar>
+          </w:tcPr>
+          <w:p>
+            <w:pPr>
+              <w:widowControl w:val="0"/>
+              <w:spacing w:after="0" w:line="240" w:lineRule="auto"/>
+            </w:pPr>
+          </w:p>
+        </w:tc>
+        <w:tc>
+          <w:tcPr>
+            <w:tcW w:w="824" w:type="dxa"/>
+            <w:tcBorders>
+              <w:top w:val="nil"/>
+              <w:left w:val="single" w:sz="4" w:space="0" w:color="000001"/>
+              <w:bottom w:val="single" w:sz="4" w:space="0" w:color="000001"/>
+              <w:right w:val="single" w:sz="4" w:space="0" w:color="000001"/>
+            </w:tcBorders>
+            <w:shd w:val="clear" w:color="auto" w:fill="FFFFFF"/>
+            <w:tcMar>
+              <w:left w:w="98" w:type="dxa"/>
+            </w:tcMar>
+          </w:tcPr>
+          <w:p>
+            <w:pPr>
+              <w:widowControl w:val="0"/>
+              <w:spacing w:after="0" w:line="240" w:lineRule="auto"/>
+            </w:pPr>
           </w:p>
         </w:tc>
       </w:tr>
@@ -1565,16 +1542,7 @@
               </w:rPr>
             </w:pPr>
             <w:r>
-              <w:t xml:space="preserve">   Are all variables declared using </w:t>
-            </w:r>
-            <w:r>
-              <w:rPr>
-                <w:rFonts w:ascii="Courier" w:hAnsi="Courier"/>
-              </w:rPr>
-              <w:t>let</w:t>
-            </w:r>
-            <w:r>
-              <w:t>?</w:t>
+              <w:t xml:space="preserve">   Is an appropriate type of loop used (do while loop)?</w:t>
             </w:r>
           </w:p>
         </w:tc>
@@ -1648,7 +1616,40 @@
               <w:spacing w:after="0" w:line="240" w:lineRule="auto"/>
             </w:pPr>
             <w:r>
-              <w:t xml:space="preserve">   Is an appropriate type of loop used (do while loop)? </w:t>
+              <w:t xml:space="preserve">   Is the loop free of </w:t>
+            </w:r>
+            <w:r>
+              <w:rPr>
+                <w:rFonts w:ascii="Courier" w:hAnsi="Courier"/>
+              </w:rPr>
+              <w:t>if</w:t>
+            </w:r>
+            <w:r>
+              <w:rPr>
+                <w:rFonts w:asciiTheme="minorHAnsi" w:hAnsiTheme="minorHAnsi" w:cstheme="minorHAnsi"/>
+              </w:rPr>
+              <w:t xml:space="preserve">, </w:t>
+            </w:r>
+            <w:r>
+              <w:rPr>
+                <w:rFonts w:ascii="Courier" w:hAnsi="Courier"/>
+              </w:rPr>
+              <w:t>break</w:t>
+            </w:r>
+            <w:r>
+              <w:rPr>
+                <w:rFonts w:asciiTheme="minorHAnsi" w:hAnsiTheme="minorHAnsi" w:cstheme="minorHAnsi"/>
+              </w:rPr>
+              <w:t>, or</w:t>
+            </w:r>
+            <w:r>
+              <w:rPr>
+                <w:rFonts w:ascii="Courier" w:hAnsi="Courier"/>
+              </w:rPr>
+              <w:t xml:space="preserve"> continue</w:t>
+            </w:r>
+            <w:r>
+              <w:t xml:space="preserve"> statements?</w:t>
             </w:r>
           </w:p>
         </w:tc>
@@ -1701,6 +1702,73 @@
         </w:trPr>
         <w:tc>
           <w:tcPr>
+            <w:tcW w:w="9252" w:type="dxa"/>
+            <w:gridSpan w:val="3"/>
+            <w:tcBorders>
+              <w:top w:val="nil"/>
+              <w:left w:val="single" w:sz="4" w:space="0" w:color="000001"/>
+              <w:bottom w:val="single" w:sz="4" w:space="0" w:color="000001"/>
+              <w:right w:val="single" w:sz="4" w:space="0" w:color="000001"/>
+            </w:tcBorders>
+            <w:shd w:val="clear" w:color="auto" w:fill="FFFFFF"/>
+            <w:tcMar>
+              <w:left w:w="98" w:type="dxa"/>
+            </w:tcMar>
+          </w:tcPr>
+          <w:p>
+            <w:pPr>
+              <w:widowControl w:val="0"/>
+              <w:spacing w:after="0" w:line="240" w:lineRule="auto"/>
+              <w:rPr>
+                <w:i/>
+              </w:rPr>
+            </w:pPr>
+            <w:r>
+              <w:rPr>
+                <w:bCs/>
+                <w:i/>
+              </w:rPr>
+              <w:t xml:space="preserve">In </w:t>
+            </w:r>
+            <w:r>
+              <w:rPr>
+                <w:bCs/>
+                <w:i/>
+              </w:rPr>
+              <w:t>the .</w:t>
+            </w:r>
+            <w:proofErr w:type="spellStart"/>
+            <w:r>
+              <w:rPr>
+                <w:bCs/>
+                <w:i/>
+              </w:rPr>
+              <w:t>js</w:t>
+            </w:r>
+            <w:proofErr w:type="spellEnd"/>
+            <w:r>
+              <w:rPr>
+                <w:bCs/>
+                <w:i/>
+              </w:rPr>
+              <w:t xml:space="preserve"> file</w:t>
+            </w:r>
+            <w:r>
+              <w:rPr>
+                <w:bCs/>
+                <w:i/>
+              </w:rPr>
+              <w:t>:</w:t>
+            </w:r>
+          </w:p>
+        </w:tc>
+      </w:tr>
+      <w:tr>
+        <w:trPr>
+          <w:trHeight w:val="305"/>
+        </w:trPr>
+        <w:tc>
+          <w:tcPr>
             <w:tcW w:w="7711" w:type="dxa"/>
             <w:tcBorders>
               <w:top w:val="nil"/>
@@ -1720,42 +1788,95 @@
               </w:tabs>
               <w:suppressAutoHyphens w:val="0"/>
               <w:spacing w:after="0" w:line="240" w:lineRule="auto"/>
-            </w:pPr>
-            <w:r>
-              <w:t xml:space="preserve">   Is the loop free of </w:t>
+              <w:rPr>
+                <w:bCs/>
+              </w:rPr>
+            </w:pPr>
+            <w:r>
+              <w:t xml:space="preserve">  Are all variables declared using </w:t>
             </w:r>
             <w:r>
               <w:rPr>
                 <w:rFonts w:ascii="Courier" w:hAnsi="Courier"/>
               </w:rPr>
-              <w:t>if</w:t>
-            </w:r>
-            <w:r>
-              <w:rPr>
-                <w:rFonts w:asciiTheme="minorHAnsi" w:hAnsiTheme="minorHAnsi" w:cstheme="minorHAnsi"/>
-              </w:rPr>
-              <w:t xml:space="preserve">, </w:t>
-            </w:r>
-            <w:r>
-              <w:rPr>
-                <w:rFonts w:ascii="Courier" w:hAnsi="Courier"/>
-              </w:rPr>
-              <w:t>break</w:t>
-            </w:r>
-            <w:r>
-              <w:rPr>
-                <w:rFonts w:asciiTheme="minorHAnsi" w:hAnsiTheme="minorHAnsi" w:cstheme="minorHAnsi"/>
-              </w:rPr>
-              <w:t>, or</w:t>
-            </w:r>
-            <w:r>
-              <w:rPr>
-                <w:rFonts w:ascii="Courier" w:hAnsi="Courier"/>
-              </w:rPr>
-              <w:t xml:space="preserve"> continue</w:t>
-            </w:r>
-            <w:r>
-              <w:t xml:space="preserve"> statements?</w:t>
+              <w:t>let</w:t>
+            </w:r>
+            <w:r>
+              <w:t>?</w:t>
+            </w:r>
+          </w:p>
+        </w:tc>
+        <w:tc>
+          <w:tcPr>
+            <w:tcW w:w="717" w:type="dxa"/>
+            <w:tcBorders>
+              <w:top w:val="nil"/>
+              <w:left w:val="single" w:sz="4" w:space="0" w:color="000001"/>
+              <w:bottom w:val="single" w:sz="4" w:space="0" w:color="000001"/>
+              <w:right w:val="single" w:sz="4" w:space="0" w:color="000001"/>
+            </w:tcBorders>
+            <w:shd w:val="clear" w:color="auto" w:fill="FFFFFF"/>
+            <w:tcMar>
+              <w:left w:w="98" w:type="dxa"/>
+            </w:tcMar>
+          </w:tcPr>
+          <w:p>
+            <w:pPr>
+              <w:widowControl w:val="0"/>
+              <w:spacing w:after="0" w:line="240" w:lineRule="auto"/>
+            </w:pPr>
+          </w:p>
+        </w:tc>
+        <w:tc>
+          <w:tcPr>
+            <w:tcW w:w="824" w:type="dxa"/>
+            <w:tcBorders>
+              <w:top w:val="nil"/>
+              <w:left w:val="single" w:sz="4" w:space="0" w:color="000001"/>
+              <w:bottom w:val="single" w:sz="4" w:space="0" w:color="000001"/>
+              <w:right w:val="single" w:sz="4" w:space="0" w:color="000001"/>
+            </w:tcBorders>
+            <w:shd w:val="clear" w:color="auto" w:fill="FFFFFF"/>
+            <w:tcMar>
+              <w:left w:w="98" w:type="dxa"/>
+            </w:tcMar>
+          </w:tcPr>
+          <w:p>
+            <w:pPr>
+              <w:widowControl w:val="0"/>
+              <w:spacing w:after="0" w:line="240" w:lineRule="auto"/>
+            </w:pPr>
+          </w:p>
+        </w:tc>
+      </w:tr>
+      <w:tr>
+        <w:trPr>
+          <w:trHeight w:val="305"/>
+        </w:trPr>
+        <w:tc>
+          <w:tcPr>
+            <w:tcW w:w="7711" w:type="dxa"/>
+            <w:tcBorders>
+              <w:top w:val="nil"/>
+              <w:left w:val="single" w:sz="4" w:space="0" w:color="000001"/>
+              <w:bottom w:val="single" w:sz="4" w:space="0" w:color="000001"/>
+              <w:right w:val="nil"/>
+            </w:tcBorders>
+            <w:shd w:val="clear" w:color="auto" w:fill="FFFFFF"/>
+            <w:tcMar>
+              <w:left w:w="98" w:type="dxa"/>
+            </w:tcMar>
+          </w:tcPr>
+          <w:p>
+            <w:pPr>
+              <w:tabs>
+                <w:tab w:val="left" w:pos="0"/>
+              </w:tabs>
+              <w:suppressAutoHyphens w:val="0"/>
+              <w:spacing w:after="0" w:line="240" w:lineRule="auto"/>
+            </w:pPr>
+            <w:r>
+              <w:t xml:space="preserve">  Are the function parameters and return value unaltered from those provided?</w:t>
             </w:r>
           </w:p>
         </w:tc>
@@ -2077,39 +2198,8 @@
       <w:r>
         <w:t>Comments:</w:t>
       </w:r>
-    </w:p>
-    <w:p>
-      <w:pPr>
-        <w:suppressAutoHyphens w:val="0"/>
-        <w:spacing w:after="0" w:line="240" w:lineRule="auto"/>
-        <w:rPr>
-          <w:sz w:val="24"/>
-          <w:szCs w:val="24"/>
-          <w:u w:val="single"/>
-        </w:rPr>
-      </w:pPr>
-    </w:p>
-    <w:p>
-      <w:pPr>
-        <w:suppressAutoHyphens w:val="0"/>
-        <w:spacing w:after="0" w:line="240" w:lineRule="auto"/>
-        <w:rPr>
-          <w:sz w:val="24"/>
-          <w:szCs w:val="24"/>
-          <w:u w:val="single"/>
-        </w:rPr>
-      </w:pPr>
-    </w:p>
-    <w:p>
-      <w:pPr>
-        <w:suppressAutoHyphens w:val="0"/>
-        <w:spacing w:after="0" w:line="240" w:lineRule="auto"/>
-        <w:rPr>
-          <w:sz w:val="24"/>
-          <w:szCs w:val="24"/>
-          <w:u w:val="single"/>
-        </w:rPr>
-      </w:pPr>
+      <w:bookmarkStart w:id="0" w:name="_GoBack"/>
+      <w:bookmarkEnd w:id="0"/>
     </w:p>
     <w:p>
       <w:pPr>
@@ -2372,74 +2462,35 @@
         </w:trPr>
         <w:tc>
           <w:tcPr>
-            <w:tcW w:w="7711" w:type="dxa"/>
-            <w:tcBorders>
-              <w:top w:val="nil"/>
-              <w:left w:val="single" w:sz="4" w:space="0" w:color="000001"/>
-              <w:bottom w:val="single" w:sz="4" w:space="0" w:color="000001"/>
-              <w:right w:val="nil"/>
-            </w:tcBorders>
-            <w:shd w:val="clear" w:color="auto" w:fill="FFFFFF"/>
-            <w:tcMar>
-              <w:left w:w="98" w:type="dxa"/>
-            </w:tcMar>
-          </w:tcPr>
-          <w:p>
-            <w:pPr>
-              <w:tabs>
-                <w:tab w:val="left" w:pos="0"/>
-              </w:tabs>
-              <w:suppressAutoHyphens w:val="0"/>
-              <w:spacing w:after="0" w:line="240" w:lineRule="auto"/>
-            </w:pPr>
-            <w:r>
-              <w:rPr>
-                <w:bCs/>
-              </w:rPr>
-              <w:t>Is all I/O done in the HTML file?</w:t>
-            </w:r>
-          </w:p>
-        </w:tc>
-        <w:tc>
-          <w:tcPr>
-            <w:tcW w:w="717" w:type="dxa"/>
-            <w:tcBorders>
-              <w:top w:val="nil"/>
-              <w:left w:val="single" w:sz="4" w:space="0" w:color="000001"/>
-              <w:bottom w:val="single" w:sz="4" w:space="0" w:color="000001"/>
-              <w:right w:val="single" w:sz="4" w:space="0" w:color="000001"/>
-            </w:tcBorders>
-            <w:shd w:val="clear" w:color="auto" w:fill="FFFFFF"/>
-            <w:tcMar>
-              <w:left w:w="98" w:type="dxa"/>
-            </w:tcMar>
-          </w:tcPr>
-          <w:p>
-            <w:pPr>
-              <w:widowControl w:val="0"/>
-              <w:spacing w:after="0" w:line="240" w:lineRule="auto"/>
-            </w:pPr>
-          </w:p>
-        </w:tc>
-        <w:tc>
-          <w:tcPr>
-            <w:tcW w:w="824" w:type="dxa"/>
-            <w:tcBorders>
-              <w:top w:val="nil"/>
-              <w:left w:val="single" w:sz="4" w:space="0" w:color="000001"/>
-              <w:bottom w:val="single" w:sz="4" w:space="0" w:color="000001"/>
-              <w:right w:val="single" w:sz="4" w:space="0" w:color="000001"/>
-            </w:tcBorders>
-            <w:shd w:val="clear" w:color="auto" w:fill="FFFFFF"/>
-            <w:tcMar>
-              <w:left w:w="98" w:type="dxa"/>
-            </w:tcMar>
-          </w:tcPr>
-          <w:p>
-            <w:pPr>
-              <w:widowControl w:val="0"/>
-              <w:spacing w:after="0" w:line="240" w:lineRule="auto"/>
-            </w:pPr>
+            <w:tcW w:w="9252" w:type="dxa"/>
+            <w:gridSpan w:val="3"/>
+            <w:tcBorders>
+              <w:top w:val="nil"/>
+              <w:left w:val="single" w:sz="4" w:space="0" w:color="000001"/>
+              <w:bottom w:val="single" w:sz="4" w:space="0" w:color="000001"/>
+              <w:right w:val="single" w:sz="4" w:space="0" w:color="000001"/>
+            </w:tcBorders>
+            <w:shd w:val="clear" w:color="auto" w:fill="FFFFFF"/>
+            <w:tcMar>
+              <w:left w:w="98" w:type="dxa"/>
+            </w:tcMar>
+          </w:tcPr>
+          <w:p>
+            <w:pPr>
+              <w:widowControl w:val="0"/>
+              <w:spacing w:after="0" w:line="240" w:lineRule="auto"/>
+              <w:rPr>
+                <w:bCs/>
+                <w:i/>
+              </w:rPr>
+            </w:pPr>
+            <w:r>
+              <w:rPr>
+                <w:bCs/>
+                <w:i/>
+              </w:rPr>
+              <w:t>In the .html file</w:t>
+            </w:r>
           </w:p>
         </w:tc>
       </w:tr>
@@ -2449,64 +2500,74 @@
         </w:trPr>
         <w:tc>
           <w:tcPr>
-            <w:tcW w:w="9252" w:type="dxa"/>
-            <w:gridSpan w:val="3"/>
-            <w:tcBorders>
-              <w:top w:val="nil"/>
-              <w:left w:val="single" w:sz="4" w:space="0" w:color="000001"/>
-              <w:bottom w:val="single" w:sz="4" w:space="0" w:color="000001"/>
-              <w:right w:val="single" w:sz="4" w:space="0" w:color="000001"/>
-            </w:tcBorders>
-            <w:shd w:val="clear" w:color="auto" w:fill="FFFFFF"/>
-            <w:tcMar>
-              <w:left w:w="98" w:type="dxa"/>
-            </w:tcMar>
-          </w:tcPr>
-          <w:p>
-            <w:pPr>
-              <w:widowControl w:val="0"/>
-              <w:spacing w:after="0" w:line="240" w:lineRule="auto"/>
-              <w:rPr>
-                <w:i/>
-              </w:rPr>
-            </w:pPr>
-            <w:r>
-              <w:rPr>
-                <w:bCs/>
-                <w:i/>
-              </w:rPr>
-              <w:t>In the function</w:t>
-            </w:r>
-            <w:r>
-              <w:rPr>
-                <w:bCs/>
-                <w:i/>
-              </w:rPr>
-              <w:t xml:space="preserve"> in the .</w:t>
-            </w:r>
-            <w:proofErr w:type="spellStart"/>
-            <w:r>
-              <w:rPr>
-                <w:bCs/>
-                <w:i/>
-              </w:rPr>
-              <w:t>js</w:t>
-            </w:r>
-            <w:proofErr w:type="spellEnd"/>
-            <w:r>
-              <w:rPr>
-                <w:bCs/>
-                <w:i/>
-              </w:rPr>
-              <w:t xml:space="preserve"> file</w:t>
-            </w:r>
-            <w:r>
-              <w:rPr>
-                <w:bCs/>
-                <w:i/>
-              </w:rPr>
-              <w:t>:</w:t>
-            </w:r>
+            <w:tcW w:w="7711" w:type="dxa"/>
+            <w:tcBorders>
+              <w:top w:val="nil"/>
+              <w:left w:val="single" w:sz="4" w:space="0" w:color="000001"/>
+              <w:bottom w:val="single" w:sz="4" w:space="0" w:color="000001"/>
+              <w:right w:val="nil"/>
+            </w:tcBorders>
+            <w:shd w:val="clear" w:color="auto" w:fill="FFFFFF"/>
+            <w:tcMar>
+              <w:left w:w="98" w:type="dxa"/>
+            </w:tcMar>
+          </w:tcPr>
+          <w:p>
+            <w:pPr>
+              <w:tabs>
+                <w:tab w:val="left" w:pos="0"/>
+              </w:tabs>
+              <w:suppressAutoHyphens w:val="0"/>
+              <w:spacing w:after="0" w:line="240" w:lineRule="auto"/>
+            </w:pPr>
+            <w:r>
+              <w:rPr>
+                <w:bCs/>
+              </w:rPr>
+              <w:t xml:space="preserve">   Is all I/O done in the HTML file?</w:t>
+            </w:r>
+          </w:p>
+        </w:tc>
+        <w:tc>
+          <w:tcPr>
+            <w:tcW w:w="717" w:type="dxa"/>
+            <w:tcBorders>
+              <w:top w:val="nil"/>
+              <w:left w:val="single" w:sz="4" w:space="0" w:color="000001"/>
+              <w:bottom w:val="single" w:sz="4" w:space="0" w:color="000001"/>
+              <w:right w:val="single" w:sz="4" w:space="0" w:color="000001"/>
+            </w:tcBorders>
+            <w:shd w:val="clear" w:color="auto" w:fill="FFFFFF"/>
+            <w:tcMar>
+              <w:left w:w="98" w:type="dxa"/>
+            </w:tcMar>
+          </w:tcPr>
+          <w:p>
+            <w:pPr>
+              <w:widowControl w:val="0"/>
+              <w:spacing w:after="0" w:line="240" w:lineRule="auto"/>
+            </w:pPr>
+          </w:p>
+        </w:tc>
+        <w:tc>
+          <w:tcPr>
+            <w:tcW w:w="824" w:type="dxa"/>
+            <w:tcBorders>
+              <w:top w:val="nil"/>
+              <w:left w:val="single" w:sz="4" w:space="0" w:color="000001"/>
+              <w:bottom w:val="single" w:sz="4" w:space="0" w:color="000001"/>
+              <w:right w:val="single" w:sz="4" w:space="0" w:color="000001"/>
+            </w:tcBorders>
+            <w:shd w:val="clear" w:color="auto" w:fill="FFFFFF"/>
+            <w:tcMar>
+              <w:left w:w="98" w:type="dxa"/>
+            </w:tcMar>
+          </w:tcPr>
+          <w:p>
+            <w:pPr>
+              <w:widowControl w:val="0"/>
+              <w:spacing w:after="0" w:line="240" w:lineRule="auto"/>
+            </w:pPr>
           </w:p>
         </w:tc>
       </w:tr>
@@ -2540,16 +2601,7 @@
               </w:rPr>
             </w:pPr>
             <w:r>
-              <w:t xml:space="preserve">   Are all variables declared using </w:t>
-            </w:r>
-            <w:r>
-              <w:rPr>
-                <w:rFonts w:ascii="Courier" w:hAnsi="Courier"/>
-              </w:rPr>
-              <w:t>let</w:t>
-            </w:r>
-            <w:r>
-              <w:t>?</w:t>
+              <w:t xml:space="preserve">   Are the appropriate types of loops used (do while, and while)?</w:t>
             </w:r>
           </w:p>
         </w:tc>
@@ -2623,7 +2675,49 @@
               <w:spacing w:after="0" w:line="240" w:lineRule="auto"/>
             </w:pPr>
             <w:r>
-              <w:t xml:space="preserve">   Are the appropriate types of loops used (do while, and while)? </w:t>
+              <w:t xml:space="preserve">   </w:t>
+            </w:r>
+            <w:r>
+              <w:t xml:space="preserve">Are the loops free of </w:t>
+            </w:r>
+            <w:r>
+              <w:rPr>
+                <w:rFonts w:ascii="Courier" w:hAnsi="Courier"/>
+              </w:rPr>
+              <w:t>if</w:t>
+            </w:r>
+            <w:r>
+              <w:rPr>
+                <w:rFonts w:asciiTheme="minorHAnsi" w:hAnsiTheme="minorHAnsi" w:cstheme="minorHAnsi"/>
+              </w:rPr>
+              <w:t xml:space="preserve">, </w:t>
+            </w:r>
+            <w:r>
+              <w:rPr>
+                <w:rFonts w:ascii="Courier" w:hAnsi="Courier"/>
+              </w:rPr>
+              <w:t>break</w:t>
+            </w:r>
+            <w:r>
+              <w:rPr>
+                <w:rFonts w:asciiTheme="minorHAnsi" w:hAnsiTheme="minorHAnsi" w:cstheme="minorHAnsi"/>
+              </w:rPr>
+              <w:t>, or</w:t>
+            </w:r>
+            <w:r>
+              <w:rPr>
+                <w:rFonts w:asciiTheme="minorHAnsi" w:hAnsiTheme="minorHAnsi"/>
+              </w:rPr>
+              <w:t xml:space="preserve"> </w:t>
+            </w:r>
+            <w:r>
+              <w:rPr>
+                <w:rFonts w:ascii="Courier" w:hAnsi="Courier"/>
+              </w:rPr>
+              <w:t>continue</w:t>
+            </w:r>
+            <w:r>
+              <w:t xml:space="preserve"> statements?</w:t>
             </w:r>
           </w:p>
         </w:tc>
@@ -2676,6 +2770,73 @@
         </w:trPr>
         <w:tc>
           <w:tcPr>
+            <w:tcW w:w="9252" w:type="dxa"/>
+            <w:gridSpan w:val="3"/>
+            <w:tcBorders>
+              <w:top w:val="nil"/>
+              <w:left w:val="single" w:sz="4" w:space="0" w:color="000001"/>
+              <w:bottom w:val="single" w:sz="4" w:space="0" w:color="000001"/>
+              <w:right w:val="single" w:sz="4" w:space="0" w:color="000001"/>
+            </w:tcBorders>
+            <w:shd w:val="clear" w:color="auto" w:fill="FFFFFF"/>
+            <w:tcMar>
+              <w:left w:w="98" w:type="dxa"/>
+            </w:tcMar>
+          </w:tcPr>
+          <w:p>
+            <w:pPr>
+              <w:widowControl w:val="0"/>
+              <w:spacing w:after="0" w:line="240" w:lineRule="auto"/>
+              <w:rPr>
+                <w:i/>
+              </w:rPr>
+            </w:pPr>
+            <w:r>
+              <w:rPr>
+                <w:bCs/>
+                <w:i/>
+              </w:rPr>
+              <w:t>In the function</w:t>
+            </w:r>
+            <w:r>
+              <w:rPr>
+                <w:bCs/>
+                <w:i/>
+              </w:rPr>
+              <w:t xml:space="preserve"> in the .</w:t>
+            </w:r>
+            <w:proofErr w:type="spellStart"/>
+            <w:r>
+              <w:rPr>
+                <w:bCs/>
+                <w:i/>
+              </w:rPr>
+              <w:t>js</w:t>
+            </w:r>
+            <w:proofErr w:type="spellEnd"/>
+            <w:r>
+              <w:rPr>
+                <w:bCs/>
+                <w:i/>
+              </w:rPr>
+              <w:t xml:space="preserve"> file</w:t>
+            </w:r>
+            <w:r>
+              <w:rPr>
+                <w:bCs/>
+                <w:i/>
+              </w:rPr>
+              <w:t>:</w:t>
+            </w:r>
+          </w:p>
+        </w:tc>
+      </w:tr>
+      <w:tr>
+        <w:trPr>
+          <w:trHeight w:val="305"/>
+        </w:trPr>
+        <w:tc>
+          <w:tcPr>
             <w:tcW w:w="7711" w:type="dxa"/>
             <w:tcBorders>
               <w:top w:val="nil"/>
@@ -2695,42 +2856,101 @@
               </w:tabs>
               <w:suppressAutoHyphens w:val="0"/>
               <w:spacing w:after="0" w:line="240" w:lineRule="auto"/>
-            </w:pPr>
-            <w:r>
-              <w:t xml:space="preserve">   Is the loop free of </w:t>
+              <w:rPr>
+                <w:bCs/>
+              </w:rPr>
+            </w:pPr>
+            <w:r>
+              <w:t xml:space="preserve">   Are all variables declared using </w:t>
             </w:r>
             <w:r>
               <w:rPr>
                 <w:rFonts w:ascii="Courier" w:hAnsi="Courier"/>
               </w:rPr>
-              <w:t>if</w:t>
-            </w:r>
-            <w:r>
-              <w:rPr>
-                <w:rFonts w:asciiTheme="minorHAnsi" w:hAnsiTheme="minorHAnsi" w:cstheme="minorHAnsi"/>
-              </w:rPr>
-              <w:t xml:space="preserve">, </w:t>
-            </w:r>
-            <w:r>
-              <w:rPr>
-                <w:rFonts w:ascii="Courier" w:hAnsi="Courier"/>
-              </w:rPr>
-              <w:t>break</w:t>
-            </w:r>
-            <w:r>
-              <w:rPr>
-                <w:rFonts w:asciiTheme="minorHAnsi" w:hAnsiTheme="minorHAnsi" w:cstheme="minorHAnsi"/>
-              </w:rPr>
-              <w:t>, or</w:t>
-            </w:r>
-            <w:r>
-              <w:rPr>
-                <w:rFonts w:ascii="Courier" w:hAnsi="Courier"/>
-              </w:rPr>
-              <w:t xml:space="preserve"> continue</w:t>
-            </w:r>
-            <w:r>
-              <w:t xml:space="preserve"> statements?</w:t>
+              <w:t>let</w:t>
+            </w:r>
+            <w:r>
+              <w:t>?</w:t>
+            </w:r>
+          </w:p>
+        </w:tc>
+        <w:tc>
+          <w:tcPr>
+            <w:tcW w:w="717" w:type="dxa"/>
+            <w:tcBorders>
+              <w:top w:val="nil"/>
+              <w:left w:val="single" w:sz="4" w:space="0" w:color="000001"/>
+              <w:bottom w:val="single" w:sz="4" w:space="0" w:color="000001"/>
+              <w:right w:val="single" w:sz="4" w:space="0" w:color="000001"/>
+            </w:tcBorders>
+            <w:shd w:val="clear" w:color="auto" w:fill="FFFFFF"/>
+            <w:tcMar>
+              <w:left w:w="98" w:type="dxa"/>
+            </w:tcMar>
+          </w:tcPr>
+          <w:p>
+            <w:pPr>
+              <w:widowControl w:val="0"/>
+              <w:spacing w:after="0" w:line="240" w:lineRule="auto"/>
+            </w:pPr>
+          </w:p>
+        </w:tc>
+        <w:tc>
+          <w:tcPr>
+            <w:tcW w:w="824" w:type="dxa"/>
+            <w:tcBorders>
+              <w:top w:val="nil"/>
+              <w:left w:val="single" w:sz="4" w:space="0" w:color="000001"/>
+              <w:bottom w:val="single" w:sz="4" w:space="0" w:color="000001"/>
+              <w:right w:val="single" w:sz="4" w:space="0" w:color="000001"/>
+            </w:tcBorders>
+            <w:shd w:val="clear" w:color="auto" w:fill="FFFFFF"/>
+            <w:tcMar>
+              <w:left w:w="98" w:type="dxa"/>
+            </w:tcMar>
+          </w:tcPr>
+          <w:p>
+            <w:pPr>
+              <w:widowControl w:val="0"/>
+              <w:spacing w:after="0" w:line="240" w:lineRule="auto"/>
+            </w:pPr>
+          </w:p>
+        </w:tc>
+      </w:tr>
+      <w:tr>
+        <w:trPr>
+          <w:trHeight w:val="305"/>
+        </w:trPr>
+        <w:tc>
+          <w:tcPr>
+            <w:tcW w:w="7711" w:type="dxa"/>
+            <w:tcBorders>
+              <w:top w:val="nil"/>
+              <w:left w:val="single" w:sz="4" w:space="0" w:color="000001"/>
+              <w:bottom w:val="single" w:sz="4" w:space="0" w:color="000001"/>
+              <w:right w:val="nil"/>
+            </w:tcBorders>
+            <w:shd w:val="clear" w:color="auto" w:fill="FFFFFF"/>
+            <w:tcMar>
+              <w:left w:w="98" w:type="dxa"/>
+            </w:tcMar>
+          </w:tcPr>
+          <w:p>
+            <w:pPr>
+              <w:tabs>
+                <w:tab w:val="left" w:pos="0"/>
+              </w:tabs>
+              <w:suppressAutoHyphens w:val="0"/>
+              <w:spacing w:after="0" w:line="240" w:lineRule="auto"/>
+            </w:pPr>
+            <w:r>
+              <w:t xml:space="preserve">  </w:t>
+            </w:r>
+            <w:r>
+              <w:t xml:space="preserve"> </w:t>
+            </w:r>
+            <w:r>
+              <w:t>Are the function parameters and return value unaltered from those provided?</w:t>
             </w:r>
           </w:p>
         </w:tc>
@@ -3143,8 +3363,6 @@
           <w:u w:val="single"/>
         </w:rPr>
       </w:pPr>
-      <w:bookmarkStart w:id="0" w:name="_GoBack"/>
-      <w:bookmarkEnd w:id="0"/>
     </w:p>
     <w:sectPr>
       <w:headerReference w:type="default" r:id="rId7"/>

</xml_diff>

<commit_message>
Lots of revisions and a new rubiric
</commit_message>
<xml_diff>
--- a/Labs/Lab04/CS133JS_Lab04_CodeReview.docx
+++ b/Labs/Lab04/CS133JS_Lab04_CodeReview.docx
@@ -1876,7 +1876,12 @@
               <w:spacing w:after="0" w:line="240" w:lineRule="auto"/>
             </w:pPr>
             <w:r>
-              <w:t xml:space="preserve">  Are the function parameters and return value unaltered from those provided?</w:t>
+              <w:t xml:space="preserve">  </w:t>
+            </w:r>
+            <w:bookmarkStart w:id="0" w:name="_GoBack"/>
+            <w:bookmarkEnd w:id="0"/>
+            <w:r>
+              <w:t>Are the function parameters and return variable still those that were provided?</w:t>
             </w:r>
           </w:p>
         </w:tc>
@@ -2198,8 +2203,6 @@
       <w:r>
         <w:t>Comments:</w:t>
       </w:r>
-      <w:bookmarkStart w:id="0" w:name="_GoBack"/>
-      <w:bookmarkEnd w:id="0"/>
     </w:p>
     <w:p>
       <w:pPr>
@@ -2675,10 +2678,7 @@
               <w:spacing w:after="0" w:line="240" w:lineRule="auto"/>
             </w:pPr>
             <w:r>
-              <w:t xml:space="preserve">   </w:t>
-            </w:r>
-            <w:r>
-              <w:t xml:space="preserve">Are the loops free of </w:t>
+              <w:t xml:space="preserve">   Are the loops free of </w:t>
             </w:r>
             <w:r>
               <w:rPr>
@@ -2944,13 +2944,25 @@
               <w:spacing w:after="0" w:line="240" w:lineRule="auto"/>
             </w:pPr>
             <w:r>
-              <w:t xml:space="preserve">  </w:t>
+              <w:t xml:space="preserve">   Are the function parameters and return </w:t>
+            </w:r>
+            <w:r>
+              <w:t>variable</w:t>
             </w:r>
             <w:r>
               <w:t xml:space="preserve"> </w:t>
             </w:r>
             <w:r>
-              <w:t>Are the function parameters and return value unaltered from those provided?</w:t>
+              <w:t xml:space="preserve">still </w:t>
+            </w:r>
+            <w:r>
+              <w:t>those</w:t>
+            </w:r>
+            <w:r>
+              <w:t xml:space="preserve"> that were</w:t>
+            </w:r>
+            <w:r>
+              <w:t xml:space="preserve"> provided?</w:t>
             </w:r>
           </w:p>
         </w:tc>

</xml_diff>

<commit_message>
Updates and new materials
</commit_message>
<xml_diff>
--- a/Labs/Lab04/CS133JS_Lab04_CodeReview.docx
+++ b/Labs/Lab04/CS133JS_Lab04_CodeReview.docx
@@ -1,6 +1,6 @@
 
 <file path=word/document.xml><?xml version="1.0" encoding="utf-8"?>
-<w:document xmlns:wpc="http://schemas.microsoft.com/office/word/2010/wordprocessingCanvas" xmlns:cx="http://schemas.microsoft.com/office/drawing/2014/chartex" xmlns:cx1="http://schemas.microsoft.com/office/drawing/2015/9/8/chartex" xmlns:cx2="http://schemas.microsoft.com/office/drawing/2015/10/21/chartex" xmlns:cx3="http://schemas.microsoft.com/office/drawing/2016/5/9/chartex" xmlns:cx4="http://schemas.microsoft.com/office/drawing/2016/5/10/chartex" xmlns:cx5="http://schemas.microsoft.com/office/drawing/2016/5/11/chartex" xmlns:cx6="http://schemas.microsoft.com/office/drawing/2016/5/12/chartex" xmlns:cx7="http://schemas.microsoft.com/office/drawing/2016/5/13/chartex" xmlns:cx8="http://schemas.microsoft.com/office/drawing/2016/5/14/chartex" xmlns:mc="http://schemas.openxmlformats.org/markup-compatibility/2006" xmlns:aink="http://schemas.microsoft.com/office/drawing/2016/ink" xmlns:am3d="http://schemas.microsoft.com/office/drawing/2017/model3d" xmlns:o="urn:schemas-microsoft-com:office:office" xmlns:r="http://schemas.openxmlformats.org/officeDocument/2006/relationships" xmlns:m="http://schemas.openxmlformats.org/officeDocument/2006/math" xmlns:v="urn:schemas-microsoft-com:vml" xmlns:wp14="http://schemas.microsoft.com/office/word/2010/wordprocessingDrawing" xmlns:wp="http://schemas.openxmlformats.org/drawingml/2006/wordprocessingDrawing" xmlns:w10="urn:schemas-microsoft-com:office:word" xmlns:w="http://schemas.openxmlformats.org/wordprocessingml/2006/main" xmlns:w14="http://schemas.microsoft.com/office/word/2010/wordml" xmlns:w15="http://schemas.microsoft.com/office/word/2012/wordml" xmlns:w16cid="http://schemas.microsoft.com/office/word/2016/wordml/cid" xmlns:w16se="http://schemas.microsoft.com/office/word/2015/wordml/symex" xmlns:wpg="http://schemas.microsoft.com/office/word/2010/wordprocessingGroup" xmlns:wpi="http://schemas.microsoft.com/office/word/2010/wordprocessingInk" xmlns:wne="http://schemas.microsoft.com/office/word/2006/wordml" xmlns:wps="http://schemas.microsoft.com/office/word/2010/wordprocessingShape" mc:Ignorable="w14 w15 w16se w16cid wp14">
+<w:document xmlns:wpc="http://schemas.microsoft.com/office/word/2010/wordprocessingCanvas" xmlns:cx="http://schemas.microsoft.com/office/drawing/2014/chartex" xmlns:cx1="http://schemas.microsoft.com/office/drawing/2015/9/8/chartex" xmlns:cx2="http://schemas.microsoft.com/office/drawing/2015/10/21/chartex" xmlns:cx3="http://schemas.microsoft.com/office/drawing/2016/5/9/chartex" xmlns:cx4="http://schemas.microsoft.com/office/drawing/2016/5/10/chartex" xmlns:cx5="http://schemas.microsoft.com/office/drawing/2016/5/11/chartex" xmlns:cx6="http://schemas.microsoft.com/office/drawing/2016/5/12/chartex" xmlns:cx7="http://schemas.microsoft.com/office/drawing/2016/5/13/chartex" xmlns:cx8="http://schemas.microsoft.com/office/drawing/2016/5/14/chartex" xmlns:mc="http://schemas.openxmlformats.org/markup-compatibility/2006" xmlns:aink="http://schemas.microsoft.com/office/drawing/2016/ink" xmlns:am3d="http://schemas.microsoft.com/office/drawing/2017/model3d" xmlns:o="urn:schemas-microsoft-com:office:office" xmlns:oel="http://schemas.microsoft.com/office/2019/extlst" xmlns:r="http://schemas.openxmlformats.org/officeDocument/2006/relationships" xmlns:m="http://schemas.openxmlformats.org/officeDocument/2006/math" xmlns:v="urn:schemas-microsoft-com:vml" xmlns:wp14="http://schemas.microsoft.com/office/word/2010/wordprocessingDrawing" xmlns:wp="http://schemas.openxmlformats.org/drawingml/2006/wordprocessingDrawing" xmlns:w10="urn:schemas-microsoft-com:office:word" xmlns:w="http://schemas.openxmlformats.org/wordprocessingml/2006/main" xmlns:w14="http://schemas.microsoft.com/office/word/2010/wordml" xmlns:w15="http://schemas.microsoft.com/office/word/2012/wordml" xmlns:w16cex="http://schemas.microsoft.com/office/word/2018/wordml/cex" xmlns:w16cid="http://schemas.microsoft.com/office/word/2016/wordml/cid" xmlns:w16="http://schemas.microsoft.com/office/word/2018/wordml" xmlns:w16sdtdh="http://schemas.microsoft.com/office/word/2020/wordml/sdtdatahash" xmlns:w16se="http://schemas.microsoft.com/office/word/2015/wordml/symex" xmlns:wpg="http://schemas.microsoft.com/office/word/2010/wordprocessingGroup" xmlns:wpi="http://schemas.microsoft.com/office/word/2010/wordprocessingInk" xmlns:wne="http://schemas.microsoft.com/office/word/2006/wordml" xmlns:wps="http://schemas.microsoft.com/office/word/2010/wordprocessingShape" mc:Ignorable="w14 w15 w16se w16cid w16 w16cex w16sdtdh wp14">
   <w:body>
     <w:tbl>
       <w:tblPr>
@@ -623,23 +623,7 @@
                 <w:bCs/>
                 <w:i/>
               </w:rPr>
-              <w:t xml:space="preserve"> in the .</w:t>
-            </w:r>
-            <w:proofErr w:type="spellStart"/>
-            <w:r>
-              <w:rPr>
-                <w:bCs/>
-                <w:i/>
-              </w:rPr>
-              <w:t>js</w:t>
-            </w:r>
-            <w:proofErr w:type="spellEnd"/>
-            <w:r>
-              <w:rPr>
-                <w:bCs/>
-                <w:i/>
-              </w:rPr>
-              <w:t xml:space="preserve"> file</w:t>
+              <w:t xml:space="preserve"> in the .js file</w:t>
             </w:r>
             <w:r>
               <w:rPr>
@@ -1005,7 +989,22 @@
               <w:t xml:space="preserve">   </w:t>
             </w:r>
             <w:r>
-              <w:t>Does the browser console show any errors for the JavaScript code?</w:t>
+              <w:t xml:space="preserve">Is the </w:t>
+            </w:r>
+            <w:r>
+              <w:t xml:space="preserve">browser console </w:t>
+            </w:r>
+            <w:r>
+              <w:t>free of</w:t>
+            </w:r>
+            <w:r>
+              <w:t xml:space="preserve"> errors </w:t>
+            </w:r>
+            <w:r>
+              <w:t>from</w:t>
+            </w:r>
+            <w:r>
+              <w:t xml:space="preserve"> the JavaScript code?</w:t>
             </w:r>
           </w:p>
         </w:tc>
@@ -1735,23 +1734,7 @@
                 <w:bCs/>
                 <w:i/>
               </w:rPr>
-              <w:t>the .</w:t>
-            </w:r>
-            <w:proofErr w:type="spellStart"/>
-            <w:r>
-              <w:rPr>
-                <w:bCs/>
-                <w:i/>
-              </w:rPr>
-              <w:t>js</w:t>
-            </w:r>
-            <w:proofErr w:type="spellEnd"/>
-            <w:r>
-              <w:rPr>
-                <w:bCs/>
-                <w:i/>
-              </w:rPr>
-              <w:t xml:space="preserve"> file</w:t>
+              <w:t>the .js file</w:t>
             </w:r>
             <w:r>
               <w:rPr>
@@ -1876,12 +1859,7 @@
               <w:spacing w:after="0" w:line="240" w:lineRule="auto"/>
             </w:pPr>
             <w:r>
-              <w:t xml:space="preserve">  </w:t>
-            </w:r>
-            <w:bookmarkStart w:id="0" w:name="_GoBack"/>
-            <w:bookmarkEnd w:id="0"/>
-            <w:r>
-              <w:t>Are the function parameters and return variable still those that were provided?</w:t>
+              <w:t xml:space="preserve">  Are the function parameters and return variable still those that were provided?</w:t>
             </w:r>
           </w:p>
         </w:tc>
@@ -1991,7 +1969,13 @@
               <w:spacing w:after="0" w:line="240" w:lineRule="auto"/>
             </w:pPr>
             <w:r>
-              <w:t xml:space="preserve">   Does the browser console show any errors for the JavaScript code?</w:t>
+              <w:t xml:space="preserve">   </w:t>
+            </w:r>
+            <w:r>
+              <w:t>Is the browser console free of errors from the JavaScript code</w:t>
+            </w:r>
+            <w:r>
+              <w:t>?</w:t>
             </w:r>
           </w:p>
         </w:tc>
@@ -2803,23 +2787,7 @@
                 <w:bCs/>
                 <w:i/>
               </w:rPr>
-              <w:t xml:space="preserve"> in the .</w:t>
-            </w:r>
-            <w:proofErr w:type="spellStart"/>
-            <w:r>
-              <w:rPr>
-                <w:bCs/>
-                <w:i/>
-              </w:rPr>
-              <w:t>js</w:t>
-            </w:r>
-            <w:proofErr w:type="spellEnd"/>
-            <w:r>
-              <w:rPr>
-                <w:bCs/>
-                <w:i/>
-              </w:rPr>
-              <w:t xml:space="preserve"> file</w:t>
+              <w:t xml:space="preserve"> in the .js file</w:t>
             </w:r>
             <w:r>
               <w:rPr>
@@ -3072,7 +3040,13 @@
               <w:spacing w:after="0" w:line="240" w:lineRule="auto"/>
             </w:pPr>
             <w:r>
-              <w:t xml:space="preserve">   Does the browser console show any errors for the JavaScript code?</w:t>
+              <w:t xml:space="preserve">   </w:t>
+            </w:r>
+            <w:r>
+              <w:t>Is the browser console free of errors from the JavaScript code</w:t>
+            </w:r>
+            <w:r>
+              <w:t>?</w:t>
             </w:r>
           </w:p>
         </w:tc>
@@ -3391,7 +3365,7 @@
 </file>
 
 <file path=word/endnotes.xml><?xml version="1.0" encoding="utf-8"?>
-<w:endnotes xmlns:wpc="http://schemas.microsoft.com/office/word/2010/wordprocessingCanvas" xmlns:cx="http://schemas.microsoft.com/office/drawing/2014/chartex" xmlns:cx1="http://schemas.microsoft.com/office/drawing/2015/9/8/chartex" xmlns:cx2="http://schemas.microsoft.com/office/drawing/2015/10/21/chartex" xmlns:cx3="http://schemas.microsoft.com/office/drawing/2016/5/9/chartex" xmlns:cx4="http://schemas.microsoft.com/office/drawing/2016/5/10/chartex" xmlns:cx5="http://schemas.microsoft.com/office/drawing/2016/5/11/chartex" xmlns:cx6="http://schemas.microsoft.com/office/drawing/2016/5/12/chartex" xmlns:cx7="http://schemas.microsoft.com/office/drawing/2016/5/13/chartex" xmlns:cx8="http://schemas.microsoft.com/office/drawing/2016/5/14/chartex" xmlns:mc="http://schemas.openxmlformats.org/markup-compatibility/2006" xmlns:aink="http://schemas.microsoft.com/office/drawing/2016/ink" xmlns:am3d="http://schemas.microsoft.com/office/drawing/2017/model3d" xmlns:o="urn:schemas-microsoft-com:office:office" xmlns:r="http://schemas.openxmlformats.org/officeDocument/2006/relationships" xmlns:m="http://schemas.openxmlformats.org/officeDocument/2006/math" xmlns:v="urn:schemas-microsoft-com:vml" xmlns:wp14="http://schemas.microsoft.com/office/word/2010/wordprocessingDrawing" xmlns:wp="http://schemas.openxmlformats.org/drawingml/2006/wordprocessingDrawing" xmlns:w10="urn:schemas-microsoft-com:office:word" xmlns:w="http://schemas.openxmlformats.org/wordprocessingml/2006/main" xmlns:w14="http://schemas.microsoft.com/office/word/2010/wordml" xmlns:w15="http://schemas.microsoft.com/office/word/2012/wordml" xmlns:w16cid="http://schemas.microsoft.com/office/word/2016/wordml/cid" xmlns:w16se="http://schemas.microsoft.com/office/word/2015/wordml/symex" xmlns:wpg="http://schemas.microsoft.com/office/word/2010/wordprocessingGroup" xmlns:wpi="http://schemas.microsoft.com/office/word/2010/wordprocessingInk" xmlns:wne="http://schemas.microsoft.com/office/word/2006/wordml" xmlns:wps="http://schemas.microsoft.com/office/word/2010/wordprocessingShape" mc:Ignorable="w14 w15 w16se w16cid wp14">
+<w:endnotes xmlns:wpc="http://schemas.microsoft.com/office/word/2010/wordprocessingCanvas" xmlns:cx="http://schemas.microsoft.com/office/drawing/2014/chartex" xmlns:cx1="http://schemas.microsoft.com/office/drawing/2015/9/8/chartex" xmlns:cx2="http://schemas.microsoft.com/office/drawing/2015/10/21/chartex" xmlns:cx3="http://schemas.microsoft.com/office/drawing/2016/5/9/chartex" xmlns:cx4="http://schemas.microsoft.com/office/drawing/2016/5/10/chartex" xmlns:cx5="http://schemas.microsoft.com/office/drawing/2016/5/11/chartex" xmlns:cx6="http://schemas.microsoft.com/office/drawing/2016/5/12/chartex" xmlns:cx7="http://schemas.microsoft.com/office/drawing/2016/5/13/chartex" xmlns:cx8="http://schemas.microsoft.com/office/drawing/2016/5/14/chartex" xmlns:mc="http://schemas.openxmlformats.org/markup-compatibility/2006" xmlns:aink="http://schemas.microsoft.com/office/drawing/2016/ink" xmlns:am3d="http://schemas.microsoft.com/office/drawing/2017/model3d" xmlns:o="urn:schemas-microsoft-com:office:office" xmlns:oel="http://schemas.microsoft.com/office/2019/extlst" xmlns:r="http://schemas.openxmlformats.org/officeDocument/2006/relationships" xmlns:m="http://schemas.openxmlformats.org/officeDocument/2006/math" xmlns:v="urn:schemas-microsoft-com:vml" xmlns:wp14="http://schemas.microsoft.com/office/word/2010/wordprocessingDrawing" xmlns:wp="http://schemas.openxmlformats.org/drawingml/2006/wordprocessingDrawing" xmlns:w10="urn:schemas-microsoft-com:office:word" xmlns:w="http://schemas.openxmlformats.org/wordprocessingml/2006/main" xmlns:w14="http://schemas.microsoft.com/office/word/2010/wordml" xmlns:w15="http://schemas.microsoft.com/office/word/2012/wordml" xmlns:w16cex="http://schemas.microsoft.com/office/word/2018/wordml/cex" xmlns:w16cid="http://schemas.microsoft.com/office/word/2016/wordml/cid" xmlns:w16="http://schemas.microsoft.com/office/word/2018/wordml" xmlns:w16sdtdh="http://schemas.microsoft.com/office/word/2020/wordml/sdtdatahash" xmlns:w16se="http://schemas.microsoft.com/office/word/2015/wordml/symex" xmlns:wpg="http://schemas.microsoft.com/office/word/2010/wordprocessingGroup" xmlns:wpi="http://schemas.microsoft.com/office/word/2010/wordprocessingInk" xmlns:wne="http://schemas.microsoft.com/office/word/2006/wordml" xmlns:wps="http://schemas.microsoft.com/office/word/2010/wordprocessingShape" mc:Ignorable="w14 w15 w16se w16cid w16 w16cex w16sdtdh wp14">
   <w:endnote w:type="separator" w:id="-1">
     <w:p>
       <w:pPr>
@@ -3416,7 +3390,7 @@
 </file>
 
 <file path=word/footer1.xml><?xml version="1.0" encoding="utf-8"?>
-<w:ftr xmlns:wpc="http://schemas.microsoft.com/office/word/2010/wordprocessingCanvas" xmlns:cx="http://schemas.microsoft.com/office/drawing/2014/chartex" xmlns:cx1="http://schemas.microsoft.com/office/drawing/2015/9/8/chartex" xmlns:cx2="http://schemas.microsoft.com/office/drawing/2015/10/21/chartex" xmlns:cx3="http://schemas.microsoft.com/office/drawing/2016/5/9/chartex" xmlns:cx4="http://schemas.microsoft.com/office/drawing/2016/5/10/chartex" xmlns:cx5="http://schemas.microsoft.com/office/drawing/2016/5/11/chartex" xmlns:cx6="http://schemas.microsoft.com/office/drawing/2016/5/12/chartex" xmlns:cx7="http://schemas.microsoft.com/office/drawing/2016/5/13/chartex" xmlns:cx8="http://schemas.microsoft.com/office/drawing/2016/5/14/chartex" xmlns:mc="http://schemas.openxmlformats.org/markup-compatibility/2006" xmlns:aink="http://schemas.microsoft.com/office/drawing/2016/ink" xmlns:am3d="http://schemas.microsoft.com/office/drawing/2017/model3d" xmlns:o="urn:schemas-microsoft-com:office:office" xmlns:r="http://schemas.openxmlformats.org/officeDocument/2006/relationships" xmlns:m="http://schemas.openxmlformats.org/officeDocument/2006/math" xmlns:v="urn:schemas-microsoft-com:vml" xmlns:wp14="http://schemas.microsoft.com/office/word/2010/wordprocessingDrawing" xmlns:wp="http://schemas.openxmlformats.org/drawingml/2006/wordprocessingDrawing" xmlns:w10="urn:schemas-microsoft-com:office:word" xmlns:w="http://schemas.openxmlformats.org/wordprocessingml/2006/main" xmlns:w14="http://schemas.microsoft.com/office/word/2010/wordml" xmlns:w15="http://schemas.microsoft.com/office/word/2012/wordml" xmlns:w16cid="http://schemas.microsoft.com/office/word/2016/wordml/cid" xmlns:w16se="http://schemas.microsoft.com/office/word/2015/wordml/symex" xmlns:wpg="http://schemas.microsoft.com/office/word/2010/wordprocessingGroup" xmlns:wpi="http://schemas.microsoft.com/office/word/2010/wordprocessingInk" xmlns:wne="http://schemas.microsoft.com/office/word/2006/wordml" xmlns:wps="http://schemas.microsoft.com/office/word/2010/wordprocessingShape" mc:Ignorable="w14 w15 w16se w16cid wp14">
+<w:ftr xmlns:wpc="http://schemas.microsoft.com/office/word/2010/wordprocessingCanvas" xmlns:cx="http://schemas.microsoft.com/office/drawing/2014/chartex" xmlns:cx1="http://schemas.microsoft.com/office/drawing/2015/9/8/chartex" xmlns:cx2="http://schemas.microsoft.com/office/drawing/2015/10/21/chartex" xmlns:cx3="http://schemas.microsoft.com/office/drawing/2016/5/9/chartex" xmlns:cx4="http://schemas.microsoft.com/office/drawing/2016/5/10/chartex" xmlns:cx5="http://schemas.microsoft.com/office/drawing/2016/5/11/chartex" xmlns:cx6="http://schemas.microsoft.com/office/drawing/2016/5/12/chartex" xmlns:cx7="http://schemas.microsoft.com/office/drawing/2016/5/13/chartex" xmlns:cx8="http://schemas.microsoft.com/office/drawing/2016/5/14/chartex" xmlns:mc="http://schemas.openxmlformats.org/markup-compatibility/2006" xmlns:aink="http://schemas.microsoft.com/office/drawing/2016/ink" xmlns:am3d="http://schemas.microsoft.com/office/drawing/2017/model3d" xmlns:o="urn:schemas-microsoft-com:office:office" xmlns:oel="http://schemas.microsoft.com/office/2019/extlst" xmlns:r="http://schemas.openxmlformats.org/officeDocument/2006/relationships" xmlns:m="http://schemas.openxmlformats.org/officeDocument/2006/math" xmlns:v="urn:schemas-microsoft-com:vml" xmlns:wp14="http://schemas.microsoft.com/office/word/2010/wordprocessingDrawing" xmlns:wp="http://schemas.openxmlformats.org/drawingml/2006/wordprocessingDrawing" xmlns:w10="urn:schemas-microsoft-com:office:word" xmlns:w="http://schemas.openxmlformats.org/wordprocessingml/2006/main" xmlns:w14="http://schemas.microsoft.com/office/word/2010/wordml" xmlns:w15="http://schemas.microsoft.com/office/word/2012/wordml" xmlns:w16cex="http://schemas.microsoft.com/office/word/2018/wordml/cex" xmlns:w16cid="http://schemas.microsoft.com/office/word/2016/wordml/cid" xmlns:w16="http://schemas.microsoft.com/office/word/2018/wordml" xmlns:w16sdtdh="http://schemas.microsoft.com/office/word/2020/wordml/sdtdatahash" xmlns:w16se="http://schemas.microsoft.com/office/word/2015/wordml/symex" xmlns:wpg="http://schemas.microsoft.com/office/word/2010/wordprocessingGroup" xmlns:wpi="http://schemas.microsoft.com/office/word/2010/wordprocessingInk" xmlns:wne="http://schemas.microsoft.com/office/word/2006/wordml" xmlns:wps="http://schemas.microsoft.com/office/word/2010/wordprocessingShape" mc:Ignorable="w14 w15 w16se w16cid w16 w16cex w16sdtdh wp14">
   <w:sdt>
     <w:sdtPr>
       <w:rPr>
@@ -3473,7 +3447,7 @@
 </file>
 
 <file path=word/footer2.xml><?xml version="1.0" encoding="utf-8"?>
-<w:ftr xmlns:wpc="http://schemas.microsoft.com/office/word/2010/wordprocessingCanvas" xmlns:cx="http://schemas.microsoft.com/office/drawing/2014/chartex" xmlns:cx1="http://schemas.microsoft.com/office/drawing/2015/9/8/chartex" xmlns:cx2="http://schemas.microsoft.com/office/drawing/2015/10/21/chartex" xmlns:cx3="http://schemas.microsoft.com/office/drawing/2016/5/9/chartex" xmlns:cx4="http://schemas.microsoft.com/office/drawing/2016/5/10/chartex" xmlns:cx5="http://schemas.microsoft.com/office/drawing/2016/5/11/chartex" xmlns:cx6="http://schemas.microsoft.com/office/drawing/2016/5/12/chartex" xmlns:cx7="http://schemas.microsoft.com/office/drawing/2016/5/13/chartex" xmlns:cx8="http://schemas.microsoft.com/office/drawing/2016/5/14/chartex" xmlns:mc="http://schemas.openxmlformats.org/markup-compatibility/2006" xmlns:aink="http://schemas.microsoft.com/office/drawing/2016/ink" xmlns:am3d="http://schemas.microsoft.com/office/drawing/2017/model3d" xmlns:o="urn:schemas-microsoft-com:office:office" xmlns:r="http://schemas.openxmlformats.org/officeDocument/2006/relationships" xmlns:m="http://schemas.openxmlformats.org/officeDocument/2006/math" xmlns:v="urn:schemas-microsoft-com:vml" xmlns:wp14="http://schemas.microsoft.com/office/word/2010/wordprocessingDrawing" xmlns:wp="http://schemas.openxmlformats.org/drawingml/2006/wordprocessingDrawing" xmlns:w10="urn:schemas-microsoft-com:office:word" xmlns:w="http://schemas.openxmlformats.org/wordprocessingml/2006/main" xmlns:w14="http://schemas.microsoft.com/office/word/2010/wordml" xmlns:w15="http://schemas.microsoft.com/office/word/2012/wordml" xmlns:w16cid="http://schemas.microsoft.com/office/word/2016/wordml/cid" xmlns:w16se="http://schemas.microsoft.com/office/word/2015/wordml/symex" xmlns:wpg="http://schemas.microsoft.com/office/word/2010/wordprocessingGroup" xmlns:wpi="http://schemas.microsoft.com/office/word/2010/wordprocessingInk" xmlns:wne="http://schemas.microsoft.com/office/word/2006/wordml" xmlns:wps="http://schemas.microsoft.com/office/word/2010/wordprocessingShape" mc:Ignorable="w14 w15 w16se w16cid wp14">
+<w:ftr xmlns:wpc="http://schemas.microsoft.com/office/word/2010/wordprocessingCanvas" xmlns:cx="http://schemas.microsoft.com/office/drawing/2014/chartex" xmlns:cx1="http://schemas.microsoft.com/office/drawing/2015/9/8/chartex" xmlns:cx2="http://schemas.microsoft.com/office/drawing/2015/10/21/chartex" xmlns:cx3="http://schemas.microsoft.com/office/drawing/2016/5/9/chartex" xmlns:cx4="http://schemas.microsoft.com/office/drawing/2016/5/10/chartex" xmlns:cx5="http://schemas.microsoft.com/office/drawing/2016/5/11/chartex" xmlns:cx6="http://schemas.microsoft.com/office/drawing/2016/5/12/chartex" xmlns:cx7="http://schemas.microsoft.com/office/drawing/2016/5/13/chartex" xmlns:cx8="http://schemas.microsoft.com/office/drawing/2016/5/14/chartex" xmlns:mc="http://schemas.openxmlformats.org/markup-compatibility/2006" xmlns:aink="http://schemas.microsoft.com/office/drawing/2016/ink" xmlns:am3d="http://schemas.microsoft.com/office/drawing/2017/model3d" xmlns:o="urn:schemas-microsoft-com:office:office" xmlns:oel="http://schemas.microsoft.com/office/2019/extlst" xmlns:r="http://schemas.openxmlformats.org/officeDocument/2006/relationships" xmlns:m="http://schemas.openxmlformats.org/officeDocument/2006/math" xmlns:v="urn:schemas-microsoft-com:vml" xmlns:wp14="http://schemas.microsoft.com/office/word/2010/wordprocessingDrawing" xmlns:wp="http://schemas.openxmlformats.org/drawingml/2006/wordprocessingDrawing" xmlns:w10="urn:schemas-microsoft-com:office:word" xmlns:w="http://schemas.openxmlformats.org/wordprocessingml/2006/main" xmlns:w14="http://schemas.microsoft.com/office/word/2010/wordml" xmlns:w15="http://schemas.microsoft.com/office/word/2012/wordml" xmlns:w16cex="http://schemas.microsoft.com/office/word/2018/wordml/cex" xmlns:w16cid="http://schemas.microsoft.com/office/word/2016/wordml/cid" xmlns:w16="http://schemas.microsoft.com/office/word/2018/wordml" xmlns:w16sdtdh="http://schemas.microsoft.com/office/word/2020/wordml/sdtdatahash" xmlns:w16se="http://schemas.microsoft.com/office/word/2015/wordml/symex" xmlns:wpg="http://schemas.microsoft.com/office/word/2010/wordprocessingGroup" xmlns:wpi="http://schemas.microsoft.com/office/word/2010/wordprocessingInk" xmlns:wne="http://schemas.microsoft.com/office/word/2006/wordml" xmlns:wps="http://schemas.microsoft.com/office/word/2010/wordprocessingShape" mc:Ignorable="w14 w15 w16se w16cid w16 w16cex w16sdtdh wp14">
   <w:sdt>
     <w:sdtPr>
       <w:rPr>
@@ -3555,7 +3529,7 @@
 </file>
 
 <file path=word/footnotes.xml><?xml version="1.0" encoding="utf-8"?>
-<w:footnotes xmlns:wpc="http://schemas.microsoft.com/office/word/2010/wordprocessingCanvas" xmlns:cx="http://schemas.microsoft.com/office/drawing/2014/chartex" xmlns:cx1="http://schemas.microsoft.com/office/drawing/2015/9/8/chartex" xmlns:cx2="http://schemas.microsoft.com/office/drawing/2015/10/21/chartex" xmlns:cx3="http://schemas.microsoft.com/office/drawing/2016/5/9/chartex" xmlns:cx4="http://schemas.microsoft.com/office/drawing/2016/5/10/chartex" xmlns:cx5="http://schemas.microsoft.com/office/drawing/2016/5/11/chartex" xmlns:cx6="http://schemas.microsoft.com/office/drawing/2016/5/12/chartex" xmlns:cx7="http://schemas.microsoft.com/office/drawing/2016/5/13/chartex" xmlns:cx8="http://schemas.microsoft.com/office/drawing/2016/5/14/chartex" xmlns:mc="http://schemas.openxmlformats.org/markup-compatibility/2006" xmlns:aink="http://schemas.microsoft.com/office/drawing/2016/ink" xmlns:am3d="http://schemas.microsoft.com/office/drawing/2017/model3d" xmlns:o="urn:schemas-microsoft-com:office:office" xmlns:r="http://schemas.openxmlformats.org/officeDocument/2006/relationships" xmlns:m="http://schemas.openxmlformats.org/officeDocument/2006/math" xmlns:v="urn:schemas-microsoft-com:vml" xmlns:wp14="http://schemas.microsoft.com/office/word/2010/wordprocessingDrawing" xmlns:wp="http://schemas.openxmlformats.org/drawingml/2006/wordprocessingDrawing" xmlns:w10="urn:schemas-microsoft-com:office:word" xmlns:w="http://schemas.openxmlformats.org/wordprocessingml/2006/main" xmlns:w14="http://schemas.microsoft.com/office/word/2010/wordml" xmlns:w15="http://schemas.microsoft.com/office/word/2012/wordml" xmlns:w16cid="http://schemas.microsoft.com/office/word/2016/wordml/cid" xmlns:w16se="http://schemas.microsoft.com/office/word/2015/wordml/symex" xmlns:wpg="http://schemas.microsoft.com/office/word/2010/wordprocessingGroup" xmlns:wpi="http://schemas.microsoft.com/office/word/2010/wordprocessingInk" xmlns:wne="http://schemas.microsoft.com/office/word/2006/wordml" xmlns:wps="http://schemas.microsoft.com/office/word/2010/wordprocessingShape" mc:Ignorable="w14 w15 w16se w16cid wp14">
+<w:footnotes xmlns:wpc="http://schemas.microsoft.com/office/word/2010/wordprocessingCanvas" xmlns:cx="http://schemas.microsoft.com/office/drawing/2014/chartex" xmlns:cx1="http://schemas.microsoft.com/office/drawing/2015/9/8/chartex" xmlns:cx2="http://schemas.microsoft.com/office/drawing/2015/10/21/chartex" xmlns:cx3="http://schemas.microsoft.com/office/drawing/2016/5/9/chartex" xmlns:cx4="http://schemas.microsoft.com/office/drawing/2016/5/10/chartex" xmlns:cx5="http://schemas.microsoft.com/office/drawing/2016/5/11/chartex" xmlns:cx6="http://schemas.microsoft.com/office/drawing/2016/5/12/chartex" xmlns:cx7="http://schemas.microsoft.com/office/drawing/2016/5/13/chartex" xmlns:cx8="http://schemas.microsoft.com/office/drawing/2016/5/14/chartex" xmlns:mc="http://schemas.openxmlformats.org/markup-compatibility/2006" xmlns:aink="http://schemas.microsoft.com/office/drawing/2016/ink" xmlns:am3d="http://schemas.microsoft.com/office/drawing/2017/model3d" xmlns:o="urn:schemas-microsoft-com:office:office" xmlns:oel="http://schemas.microsoft.com/office/2019/extlst" xmlns:r="http://schemas.openxmlformats.org/officeDocument/2006/relationships" xmlns:m="http://schemas.openxmlformats.org/officeDocument/2006/math" xmlns:v="urn:schemas-microsoft-com:vml" xmlns:wp14="http://schemas.microsoft.com/office/word/2010/wordprocessingDrawing" xmlns:wp="http://schemas.openxmlformats.org/drawingml/2006/wordprocessingDrawing" xmlns:w10="urn:schemas-microsoft-com:office:word" xmlns:w="http://schemas.openxmlformats.org/wordprocessingml/2006/main" xmlns:w14="http://schemas.microsoft.com/office/word/2010/wordml" xmlns:w15="http://schemas.microsoft.com/office/word/2012/wordml" xmlns:w16cex="http://schemas.microsoft.com/office/word/2018/wordml/cex" xmlns:w16cid="http://schemas.microsoft.com/office/word/2016/wordml/cid" xmlns:w16="http://schemas.microsoft.com/office/word/2018/wordml" xmlns:w16sdtdh="http://schemas.microsoft.com/office/word/2020/wordml/sdtdatahash" xmlns:w16se="http://schemas.microsoft.com/office/word/2015/wordml/symex" xmlns:wpg="http://schemas.microsoft.com/office/word/2010/wordprocessingGroup" xmlns:wpi="http://schemas.microsoft.com/office/word/2010/wordprocessingInk" xmlns:wne="http://schemas.microsoft.com/office/word/2006/wordml" xmlns:wps="http://schemas.microsoft.com/office/word/2010/wordprocessingShape" mc:Ignorable="w14 w15 w16se w16cid w16 w16cex w16sdtdh wp14">
   <w:footnote w:type="separator" w:id="-1">
     <w:p>
       <w:pPr>
@@ -3580,7 +3554,7 @@
 </file>
 
 <file path=word/header1.xml><?xml version="1.0" encoding="utf-8"?>
-<w:hdr xmlns:wpc="http://schemas.microsoft.com/office/word/2010/wordprocessingCanvas" xmlns:cx="http://schemas.microsoft.com/office/drawing/2014/chartex" xmlns:cx1="http://schemas.microsoft.com/office/drawing/2015/9/8/chartex" xmlns:cx2="http://schemas.microsoft.com/office/drawing/2015/10/21/chartex" xmlns:cx3="http://schemas.microsoft.com/office/drawing/2016/5/9/chartex" xmlns:cx4="http://schemas.microsoft.com/office/drawing/2016/5/10/chartex" xmlns:cx5="http://schemas.microsoft.com/office/drawing/2016/5/11/chartex" xmlns:cx6="http://schemas.microsoft.com/office/drawing/2016/5/12/chartex" xmlns:cx7="http://schemas.microsoft.com/office/drawing/2016/5/13/chartex" xmlns:cx8="http://schemas.microsoft.com/office/drawing/2016/5/14/chartex" xmlns:mc="http://schemas.openxmlformats.org/markup-compatibility/2006" xmlns:aink="http://schemas.microsoft.com/office/drawing/2016/ink" xmlns:am3d="http://schemas.microsoft.com/office/drawing/2017/model3d" xmlns:o="urn:schemas-microsoft-com:office:office" xmlns:r="http://schemas.openxmlformats.org/officeDocument/2006/relationships" xmlns:m="http://schemas.openxmlformats.org/officeDocument/2006/math" xmlns:v="urn:schemas-microsoft-com:vml" xmlns:wp14="http://schemas.microsoft.com/office/word/2010/wordprocessingDrawing" xmlns:wp="http://schemas.openxmlformats.org/drawingml/2006/wordprocessingDrawing" xmlns:w10="urn:schemas-microsoft-com:office:word" xmlns:w="http://schemas.openxmlformats.org/wordprocessingml/2006/main" xmlns:w14="http://schemas.microsoft.com/office/word/2010/wordml" xmlns:w15="http://schemas.microsoft.com/office/word/2012/wordml" xmlns:w16cid="http://schemas.microsoft.com/office/word/2016/wordml/cid" xmlns:w16se="http://schemas.microsoft.com/office/word/2015/wordml/symex" xmlns:wpg="http://schemas.microsoft.com/office/word/2010/wordprocessingGroup" xmlns:wpi="http://schemas.microsoft.com/office/word/2010/wordprocessingInk" xmlns:wne="http://schemas.microsoft.com/office/word/2006/wordml" xmlns:wps="http://schemas.microsoft.com/office/word/2010/wordprocessingShape" mc:Ignorable="w14 w15 w16se w16cid wp14">
+<w:hdr xmlns:wpc="http://schemas.microsoft.com/office/word/2010/wordprocessingCanvas" xmlns:cx="http://schemas.microsoft.com/office/drawing/2014/chartex" xmlns:cx1="http://schemas.microsoft.com/office/drawing/2015/9/8/chartex" xmlns:cx2="http://schemas.microsoft.com/office/drawing/2015/10/21/chartex" xmlns:cx3="http://schemas.microsoft.com/office/drawing/2016/5/9/chartex" xmlns:cx4="http://schemas.microsoft.com/office/drawing/2016/5/10/chartex" xmlns:cx5="http://schemas.microsoft.com/office/drawing/2016/5/11/chartex" xmlns:cx6="http://schemas.microsoft.com/office/drawing/2016/5/12/chartex" xmlns:cx7="http://schemas.microsoft.com/office/drawing/2016/5/13/chartex" xmlns:cx8="http://schemas.microsoft.com/office/drawing/2016/5/14/chartex" xmlns:mc="http://schemas.openxmlformats.org/markup-compatibility/2006" xmlns:aink="http://schemas.microsoft.com/office/drawing/2016/ink" xmlns:am3d="http://schemas.microsoft.com/office/drawing/2017/model3d" xmlns:o="urn:schemas-microsoft-com:office:office" xmlns:oel="http://schemas.microsoft.com/office/2019/extlst" xmlns:r="http://schemas.openxmlformats.org/officeDocument/2006/relationships" xmlns:m="http://schemas.openxmlformats.org/officeDocument/2006/math" xmlns:v="urn:schemas-microsoft-com:vml" xmlns:wp14="http://schemas.microsoft.com/office/word/2010/wordprocessingDrawing" xmlns:wp="http://schemas.openxmlformats.org/drawingml/2006/wordprocessingDrawing" xmlns:w10="urn:schemas-microsoft-com:office:word" xmlns:w="http://schemas.openxmlformats.org/wordprocessingml/2006/main" xmlns:w14="http://schemas.microsoft.com/office/word/2010/wordml" xmlns:w15="http://schemas.microsoft.com/office/word/2012/wordml" xmlns:w16cex="http://schemas.microsoft.com/office/word/2018/wordml/cex" xmlns:w16cid="http://schemas.microsoft.com/office/word/2016/wordml/cid" xmlns:w16="http://schemas.microsoft.com/office/word/2018/wordml" xmlns:w16sdtdh="http://schemas.microsoft.com/office/word/2020/wordml/sdtdatahash" xmlns:w16se="http://schemas.microsoft.com/office/word/2015/wordml/symex" xmlns:wpg="http://schemas.microsoft.com/office/word/2010/wordprocessingGroup" xmlns:wpi="http://schemas.microsoft.com/office/word/2010/wordprocessingInk" xmlns:wne="http://schemas.microsoft.com/office/word/2006/wordml" xmlns:wps="http://schemas.microsoft.com/office/word/2010/wordprocessingShape" mc:Ignorable="w14 w15 w16se w16cid w16 w16cex w16sdtdh wp14">
   <w:p>
     <w:pPr>
       <w:pStyle w:val="Header"/>
@@ -3648,7 +3622,7 @@
 </file>
 
 <file path=word/numbering.xml><?xml version="1.0" encoding="utf-8"?>
-<w:numbering xmlns:wpc="http://schemas.microsoft.com/office/word/2010/wordprocessingCanvas" xmlns:cx="http://schemas.microsoft.com/office/drawing/2014/chartex" xmlns:cx1="http://schemas.microsoft.com/office/drawing/2015/9/8/chartex" xmlns:cx2="http://schemas.microsoft.com/office/drawing/2015/10/21/chartex" xmlns:cx3="http://schemas.microsoft.com/office/drawing/2016/5/9/chartex" xmlns:cx4="http://schemas.microsoft.com/office/drawing/2016/5/10/chartex" xmlns:cx5="http://schemas.microsoft.com/office/drawing/2016/5/11/chartex" xmlns:cx6="http://schemas.microsoft.com/office/drawing/2016/5/12/chartex" xmlns:cx7="http://schemas.microsoft.com/office/drawing/2016/5/13/chartex" xmlns:cx8="http://schemas.microsoft.com/office/drawing/2016/5/14/chartex" xmlns:mc="http://schemas.openxmlformats.org/markup-compatibility/2006" xmlns:aink="http://schemas.microsoft.com/office/drawing/2016/ink" xmlns:am3d="http://schemas.microsoft.com/office/drawing/2017/model3d" xmlns:o="urn:schemas-microsoft-com:office:office" xmlns:r="http://schemas.openxmlformats.org/officeDocument/2006/relationships" xmlns:m="http://schemas.openxmlformats.org/officeDocument/2006/math" xmlns:v="urn:schemas-microsoft-com:vml" xmlns:wp14="http://schemas.microsoft.com/office/word/2010/wordprocessingDrawing" xmlns:wp="http://schemas.openxmlformats.org/drawingml/2006/wordprocessingDrawing" xmlns:w10="urn:schemas-microsoft-com:office:word" xmlns:w="http://schemas.openxmlformats.org/wordprocessingml/2006/main" xmlns:w14="http://schemas.microsoft.com/office/word/2010/wordml" xmlns:w15="http://schemas.microsoft.com/office/word/2012/wordml" xmlns:w16cid="http://schemas.microsoft.com/office/word/2016/wordml/cid" xmlns:w16se="http://schemas.microsoft.com/office/word/2015/wordml/symex" xmlns:wpg="http://schemas.microsoft.com/office/word/2010/wordprocessingGroup" xmlns:wpi="http://schemas.microsoft.com/office/word/2010/wordprocessingInk" xmlns:wne="http://schemas.microsoft.com/office/word/2006/wordml" xmlns:wps="http://schemas.microsoft.com/office/word/2010/wordprocessingShape" mc:Ignorable="w14 w15 w16se w16cid wp14">
+<w:numbering xmlns:wpc="http://schemas.microsoft.com/office/word/2010/wordprocessingCanvas" xmlns:cx="http://schemas.microsoft.com/office/drawing/2014/chartex" xmlns:cx1="http://schemas.microsoft.com/office/drawing/2015/9/8/chartex" xmlns:cx2="http://schemas.microsoft.com/office/drawing/2015/10/21/chartex" xmlns:cx3="http://schemas.microsoft.com/office/drawing/2016/5/9/chartex" xmlns:cx4="http://schemas.microsoft.com/office/drawing/2016/5/10/chartex" xmlns:cx5="http://schemas.microsoft.com/office/drawing/2016/5/11/chartex" xmlns:cx6="http://schemas.microsoft.com/office/drawing/2016/5/12/chartex" xmlns:cx7="http://schemas.microsoft.com/office/drawing/2016/5/13/chartex" xmlns:cx8="http://schemas.microsoft.com/office/drawing/2016/5/14/chartex" xmlns:mc="http://schemas.openxmlformats.org/markup-compatibility/2006" xmlns:aink="http://schemas.microsoft.com/office/drawing/2016/ink" xmlns:am3d="http://schemas.microsoft.com/office/drawing/2017/model3d" xmlns:o="urn:schemas-microsoft-com:office:office" xmlns:oel="http://schemas.microsoft.com/office/2019/extlst" xmlns:r="http://schemas.openxmlformats.org/officeDocument/2006/relationships" xmlns:m="http://schemas.openxmlformats.org/officeDocument/2006/math" xmlns:v="urn:schemas-microsoft-com:vml" xmlns:wp14="http://schemas.microsoft.com/office/word/2010/wordprocessingDrawing" xmlns:wp="http://schemas.openxmlformats.org/drawingml/2006/wordprocessingDrawing" xmlns:w10="urn:schemas-microsoft-com:office:word" xmlns:w="http://schemas.openxmlformats.org/wordprocessingml/2006/main" xmlns:w14="http://schemas.microsoft.com/office/word/2010/wordml" xmlns:w15="http://schemas.microsoft.com/office/word/2012/wordml" xmlns:w16cex="http://schemas.microsoft.com/office/word/2018/wordml/cex" xmlns:w16cid="http://schemas.microsoft.com/office/word/2016/wordml/cid" xmlns:w16="http://schemas.microsoft.com/office/word/2018/wordml" xmlns:w16sdtdh="http://schemas.microsoft.com/office/word/2020/wordml/sdtdatahash" xmlns:w16se="http://schemas.microsoft.com/office/word/2015/wordml/symex" xmlns:wpg="http://schemas.microsoft.com/office/word/2010/wordprocessingGroup" xmlns:wpi="http://schemas.microsoft.com/office/word/2010/wordprocessingInk" xmlns:wne="http://schemas.microsoft.com/office/word/2006/wordml" xmlns:wps="http://schemas.microsoft.com/office/word/2010/wordprocessingShape" mc:Ignorable="w14 w15 w16se w16cid w16 w16cex w16sdtdh wp14">
   <w:abstractNum w:abstractNumId="0" w15:restartNumberingAfterBreak="0">
     <w:nsid w:val="02396439"/>
     <w:multiLevelType w:val="multilevel"/>
@@ -4164,23 +4138,23 @@
       </w:pPr>
     </w:lvl>
   </w:abstractNum>
-  <w:num w:numId="1">
+  <w:num w:numId="1" w16cid:durableId="206576707">
     <w:abstractNumId w:val="0"/>
   </w:num>
-  <w:num w:numId="2">
+  <w:num w:numId="2" w16cid:durableId="88429367">
     <w:abstractNumId w:val="2"/>
   </w:num>
-  <w:num w:numId="3">
+  <w:num w:numId="3" w16cid:durableId="1206527375">
     <w:abstractNumId w:val="3"/>
   </w:num>
-  <w:num w:numId="4">
+  <w:num w:numId="4" w16cid:durableId="781455202">
     <w:abstractNumId w:val="1"/>
   </w:num>
 </w:numbering>
 </file>
 
 <file path=word/styles.xml><?xml version="1.0" encoding="utf-8"?>
-<w:styles xmlns:mc="http://schemas.openxmlformats.org/markup-compatibility/2006" xmlns:r="http://schemas.openxmlformats.org/officeDocument/2006/relationships" xmlns:w="http://schemas.openxmlformats.org/wordprocessingml/2006/main" xmlns:w14="http://schemas.microsoft.com/office/word/2010/wordml" xmlns:w15="http://schemas.microsoft.com/office/word/2012/wordml" xmlns:w16cid="http://schemas.microsoft.com/office/word/2016/wordml/cid" xmlns:w16se="http://schemas.microsoft.com/office/word/2015/wordml/symex" mc:Ignorable="w14 w15 w16se w16cid">
+<w:styles xmlns:mc="http://schemas.openxmlformats.org/markup-compatibility/2006" xmlns:r="http://schemas.openxmlformats.org/officeDocument/2006/relationships" xmlns:w="http://schemas.openxmlformats.org/wordprocessingml/2006/main" xmlns:w14="http://schemas.microsoft.com/office/word/2010/wordml" xmlns:w15="http://schemas.microsoft.com/office/word/2012/wordml" xmlns:w16cex="http://schemas.microsoft.com/office/word/2018/wordml/cex" xmlns:w16cid="http://schemas.microsoft.com/office/word/2016/wordml/cid" xmlns:w16="http://schemas.microsoft.com/office/word/2018/wordml" xmlns:w16sdtdh="http://schemas.microsoft.com/office/word/2020/wordml/sdtdatahash" xmlns:w16se="http://schemas.microsoft.com/office/word/2015/wordml/symex" mc:Ignorable="w14 w15 w16se w16cid w16 w16cex w16sdtdh">
   <w:docDefaults>
     <w:rPrDefault>
       <w:rPr>
@@ -4190,7 +4164,7 @@
     </w:rPrDefault>
     <w:pPrDefault/>
   </w:docDefaults>
-  <w:latentStyles w:defLockedState="0" w:defUIPriority="99" w:defSemiHidden="0" w:defUnhideWhenUsed="0" w:defQFormat="0" w:count="375">
+  <w:latentStyles w:defLockedState="0" w:defUIPriority="99" w:defSemiHidden="0" w:defUnhideWhenUsed="0" w:defQFormat="0" w:count="376">
     <w:lsdException w:name="Normal" w:uiPriority="0" w:qFormat="1"/>
     <w:lsdException w:name="heading 1" w:uiPriority="9" w:qFormat="1"/>
     <w:lsdException w:name="heading 2" w:semiHidden="1" w:uiPriority="9" w:unhideWhenUsed="1" w:qFormat="1"/>
@@ -4285,7 +4259,6 @@
     <w:lsdException w:name="HTML Sample" w:semiHidden="1" w:unhideWhenUsed="1"/>
     <w:lsdException w:name="HTML Typewriter" w:semiHidden="1" w:unhideWhenUsed="1"/>
     <w:lsdException w:name="HTML Variable" w:semiHidden="1" w:unhideWhenUsed="1"/>
-    <w:lsdException w:name="Normal Table" w:semiHidden="1" w:unhideWhenUsed="1"/>
     <w:lsdException w:name="annotation subject" w:semiHidden="1" w:unhideWhenUsed="1"/>
     <w:lsdException w:name="No List" w:semiHidden="1" w:unhideWhenUsed="1"/>
     <w:lsdException w:name="Outline List 1" w:semiHidden="1" w:unhideWhenUsed="1"/>
@@ -4332,10 +4305,8 @@
     <w:lsdException w:name="Table Subtle 2" w:semiHidden="1" w:unhideWhenUsed="1"/>
     <w:lsdException w:name="Table Web 1" w:semiHidden="1" w:unhideWhenUsed="1"/>
     <w:lsdException w:name="Table Web 2" w:semiHidden="1" w:unhideWhenUsed="1"/>
-    <w:lsdException w:name="Table Web 3" w:semiHidden="1" w:unhideWhenUsed="1"/>
     <w:lsdException w:name="Balloon Text" w:semiHidden="1" w:unhideWhenUsed="1"/>
     <w:lsdException w:name="Table Grid" w:uiPriority="59"/>
-    <w:lsdException w:name="Table Theme" w:semiHidden="1" w:unhideWhenUsed="1"/>
     <w:lsdException w:name="Placeholder Text" w:semiHidden="1"/>
     <w:lsdException w:name="No Spacing" w:uiPriority="1" w:qFormat="1"/>
     <w:lsdException w:name="Light Shading" w:uiPriority="60"/>
@@ -4546,6 +4517,7 @@
     <w:lsdException w:name="Smart Hyperlink" w:semiHidden="1" w:unhideWhenUsed="1"/>
     <w:lsdException w:name="Hashtag" w:semiHidden="1" w:unhideWhenUsed="1"/>
     <w:lsdException w:name="Unresolved Mention" w:semiHidden="1" w:unhideWhenUsed="1"/>
+    <w:lsdException w:name="Smart Link" w:semiHidden="1" w:unhideWhenUsed="1"/>
   </w:latentStyles>
   <w:style w:type="paragraph" w:default="1" w:styleId="Normal">
     <w:name w:val="Normal"/>

</xml_diff>

<commit_message>
Improved the grading rubric, added ESLint config, updated code reviews for lab 4 and overall style guide
</commit_message>
<xml_diff>
--- a/Labs/Lab04/CS133JS_Lab04_CodeReview.docx
+++ b/Labs/Lab04/CS133JS_Lab04_CodeReview.docx
@@ -239,19 +239,7 @@
           <w:rPr>
             <w:rStyle w:val="Hyperlink"/>
           </w:rPr>
-          <w:t>Code R</w:t>
-        </w:r>
-        <w:r>
-          <w:rPr>
-            <w:rStyle w:val="Hyperlink"/>
-          </w:rPr>
-          <w:t>e</w:t>
-        </w:r>
-        <w:r>
-          <w:rPr>
-            <w:rStyle w:val="Hyperlink"/>
-          </w:rPr>
-          <w:t>view Procedure</w:t>
+          <w:t>Code Review Procedure</w:t>
         </w:r>
       </w:hyperlink>
       <w:r>
@@ -1024,6 +1012,57 @@
               <w:widowControl w:val="0"/>
               <w:spacing w:after="0" w:line="240" w:lineRule="auto"/>
               <w:rPr>
+                <w:iCs/>
+              </w:rPr>
+            </w:pPr>
+            <w:r>
+              <w:rPr>
+                <w:iCs/>
+              </w:rPr>
+              <w:t xml:space="preserve">Were coding </w:t>
+            </w:r>
+            <w:hyperlink r:id="rId8" w:history="1">
+              <w:r>
+                <w:rPr>
+                  <w:rStyle w:val="Hyperlink"/>
+                  <w:iCs/>
+                </w:rPr>
+                <w:t>best practices and prescribed style</w:t>
+              </w:r>
+            </w:hyperlink>
+            <w:r>
+              <w:rPr>
+                <w:iCs/>
+              </w:rPr>
+              <w:t xml:space="preserve"> used?</w:t>
+            </w:r>
+          </w:p>
+        </w:tc>
+      </w:tr>
+      <w:tr>
+        <w:trPr>
+          <w:trHeight w:val="305"/>
+        </w:trPr>
+        <w:tc>
+          <w:tcPr>
+            <w:tcW w:w="9252" w:type="dxa"/>
+            <w:gridSpan w:val="3"/>
+            <w:tcBorders>
+              <w:top w:val="nil"/>
+              <w:left w:val="single" w:sz="4" w:space="0" w:color="000001"/>
+              <w:bottom w:val="single" w:sz="4" w:space="0" w:color="000001"/>
+              <w:right w:val="single" w:sz="4" w:space="0" w:color="000001"/>
+            </w:tcBorders>
+            <w:shd w:val="clear" w:color="auto" w:fill="FFFFFF"/>
+            <w:tcMar>
+              <w:left w:w="98" w:type="dxa"/>
+            </w:tcMar>
+          </w:tcPr>
+          <w:p>
+            <w:pPr>
+              <w:widowControl w:val="0"/>
+              <w:spacing w:after="0" w:line="240" w:lineRule="auto"/>
+              <w:rPr>
                 <w:i/>
               </w:rPr>
             </w:pPr>
@@ -1216,15 +1255,22 @@
     </w:p>
     <w:p>
       <w:pPr>
-        <w:widowControl w:val="0"/>
-        <w:autoSpaceDE w:val="0"/>
-        <w:spacing w:line="240" w:lineRule="auto"/>
+        <w:suppressAutoHyphens w:val="0"/>
+        <w:spacing w:after="0" w:line="240" w:lineRule="auto"/>
         <w:rPr>
           <w:sz w:val="24"/>
           <w:szCs w:val="24"/>
           <w:u w:val="single"/>
         </w:rPr>
       </w:pPr>
+      <w:r>
+        <w:rPr>
+          <w:sz w:val="24"/>
+          <w:szCs w:val="24"/>
+          <w:u w:val="single"/>
+        </w:rPr>
+        <w:br w:type="page"/>
+      </w:r>
     </w:p>
     <w:tbl>
       <w:tblPr>
@@ -1278,6 +1324,7 @@
                 <w:szCs w:val="24"/>
                 <w:u w:val="single"/>
               </w:rPr>
+              <w:lastRenderedPageBreak/>
               <w:br w:type="page"/>
             </w:r>
             <w:r>
@@ -2023,6 +2070,65 @@
               <w:widowControl w:val="0"/>
               <w:spacing w:after="0" w:line="240" w:lineRule="auto"/>
             </w:pPr>
+          </w:p>
+        </w:tc>
+      </w:tr>
+      <w:tr>
+        <w:trPr>
+          <w:trHeight w:val="305"/>
+        </w:trPr>
+        <w:tc>
+          <w:tcPr>
+            <w:tcW w:w="9252" w:type="dxa"/>
+            <w:gridSpan w:val="3"/>
+            <w:tcBorders>
+              <w:top w:val="nil"/>
+              <w:left w:val="single" w:sz="4" w:space="0" w:color="000001"/>
+              <w:bottom w:val="single" w:sz="4" w:space="0" w:color="000001"/>
+              <w:right w:val="single" w:sz="4" w:space="0" w:color="000001"/>
+            </w:tcBorders>
+            <w:shd w:val="clear" w:color="auto" w:fill="FFFFFF"/>
+            <w:tcMar>
+              <w:left w:w="98" w:type="dxa"/>
+            </w:tcMar>
+          </w:tcPr>
+          <w:p>
+            <w:pPr>
+              <w:widowControl w:val="0"/>
+              <w:spacing w:after="0" w:line="240" w:lineRule="auto"/>
+              <w:rPr>
+                <w:iCs/>
+              </w:rPr>
+            </w:pPr>
+            <w:proofErr w:type="spellStart"/>
+            <w:r>
+              <w:rPr>
+                <w:iCs/>
+              </w:rPr>
+              <w:t>Were</w:t>
+            </w:r>
+            <w:proofErr w:type="spellEnd"/>
+            <w:r>
+              <w:rPr>
+                <w:iCs/>
+              </w:rPr>
+              <w:t xml:space="preserve"> coding </w:t>
+            </w:r>
+            <w:hyperlink r:id="rId9" w:history="1">
+              <w:r>
+                <w:rPr>
+                  <w:rStyle w:val="Hyperlink"/>
+                  <w:iCs/>
+                </w:rPr>
+                <w:t>best practices and prescribed style</w:t>
+              </w:r>
+            </w:hyperlink>
+            <w:r>
+              <w:rPr>
+                <w:iCs/>
+              </w:rPr>
+              <w:t xml:space="preserve"> used?</w:t>
+            </w:r>
           </w:p>
         </w:tc>
       </w:tr>
@@ -2321,6 +2427,17 @@
       <w:r>
         <w:t>Comments:</w:t>
       </w:r>
+    </w:p>
+    <w:p>
+      <w:pPr>
+        <w:suppressAutoHyphens w:val="0"/>
+        <w:spacing w:after="0" w:line="240" w:lineRule="auto"/>
+        <w:rPr>
+          <w:sz w:val="24"/>
+          <w:szCs w:val="24"/>
+          <w:u w:val="single"/>
+        </w:rPr>
+      </w:pPr>
     </w:p>
     <w:p>
       <w:pPr>
@@ -3178,6 +3295,65 @@
               <w:widowControl w:val="0"/>
               <w:spacing w:after="0" w:line="240" w:lineRule="auto"/>
               <w:rPr>
+                <w:iCs/>
+              </w:rPr>
+            </w:pPr>
+            <w:proofErr w:type="spellStart"/>
+            <w:r>
+              <w:rPr>
+                <w:iCs/>
+              </w:rPr>
+              <w:t>Were</w:t>
+            </w:r>
+            <w:proofErr w:type="spellEnd"/>
+            <w:r>
+              <w:rPr>
+                <w:iCs/>
+              </w:rPr>
+              <w:t xml:space="preserve"> coding </w:t>
+            </w:r>
+            <w:hyperlink r:id="rId10" w:history="1">
+              <w:r>
+                <w:rPr>
+                  <w:rStyle w:val="Hyperlink"/>
+                  <w:iCs/>
+                </w:rPr>
+                <w:t>best practices and prescribed style</w:t>
+              </w:r>
+            </w:hyperlink>
+            <w:r>
+              <w:rPr>
+                <w:iCs/>
+              </w:rPr>
+              <w:t xml:space="preserve"> used?</w:t>
+            </w:r>
+          </w:p>
+        </w:tc>
+      </w:tr>
+      <w:tr>
+        <w:trPr>
+          <w:trHeight w:val="305"/>
+        </w:trPr>
+        <w:tc>
+          <w:tcPr>
+            <w:tcW w:w="9252" w:type="dxa"/>
+            <w:gridSpan w:val="3"/>
+            <w:tcBorders>
+              <w:top w:val="nil"/>
+              <w:left w:val="single" w:sz="4" w:space="0" w:color="000001"/>
+              <w:bottom w:val="single" w:sz="4" w:space="0" w:color="000001"/>
+              <w:right w:val="single" w:sz="4" w:space="0" w:color="000001"/>
+            </w:tcBorders>
+            <w:shd w:val="clear" w:color="auto" w:fill="FFFFFF"/>
+            <w:tcMar>
+              <w:left w:w="98" w:type="dxa"/>
+            </w:tcMar>
+          </w:tcPr>
+          <w:p>
+            <w:pPr>
+              <w:widowControl w:val="0"/>
+              <w:spacing w:after="0" w:line="240" w:lineRule="auto"/>
+              <w:rPr>
                 <w:i/>
               </w:rPr>
             </w:pPr>
@@ -3528,9 +3704,9 @@
       </w:pPr>
     </w:p>
     <w:sectPr>
-      <w:headerReference w:type="default" r:id="rId8"/>
-      <w:footerReference w:type="even" r:id="rId9"/>
-      <w:footerReference w:type="default" r:id="rId10"/>
+      <w:headerReference w:type="default" r:id="rId11"/>
+      <w:footerReference w:type="even" r:id="rId12"/>
+      <w:footerReference w:type="default" r:id="rId13"/>
       <w:pgSz w:w="12240" w:h="15840"/>
       <w:pgMar w:top="1440" w:right="1440" w:bottom="1440" w:left="1440" w:header="720" w:footer="0" w:gutter="0"/>
       <w:cols w:space="720"/>
@@ -4695,7 +4871,7 @@
   <w:style w:type="paragraph" w:default="1" w:styleId="Normal">
     <w:name w:val="Normal"/>
     <w:qFormat/>
-    <w:rsid w:val="00B22234"/>
+    <w:rsid w:val="001F40C9"/>
     <w:pPr>
       <w:suppressAutoHyphens/>
       <w:spacing w:after="200" w:line="276" w:lineRule="auto"/>
@@ -4958,6 +5134,18 @@
     <w:rPr>
       <w:color w:val="954F72" w:themeColor="followedHyperlink"/>
       <w:u w:val="single"/>
+    </w:rPr>
+  </w:style>
+  <w:style w:type="character" w:styleId="UnresolvedMention">
+    <w:name w:val="Unresolved Mention"/>
+    <w:basedOn w:val="DefaultParagraphFont"/>
+    <w:uiPriority w:val="99"/>
+    <w:semiHidden/>
+    <w:unhideWhenUsed/>
+    <w:rsid w:val="001F40C9"/>
+    <w:rPr>
+      <w:color w:val="605E5C"/>
+      <w:shd w:val="clear" w:color="auto" w:fill="E1DFDD"/>
     </w:rPr>
   </w:style>
 </w:styles>

</xml_diff>